<commit_message>
Auxiliary plot- moderate improvements
We're getting better, but there are some display issues. Committing here before I break everything.
</commit_message>
<xml_diff>
--- a/drafts/FAC_paper_draft_1.docx
+++ b/drafts/FAC_paper_draft_1.docx
@@ -43,376 +43,321 @@
           <w:i/>
           <w:iCs/>
         </w:rPr>
-        <w:t xml:space="preserve">for a short-distance migratory </w:t>
-      </w:r>
-      <w:proofErr w:type="gramStart"/>
-      <w:r>
+        <w:t>for a short-distance migratory bird</w:t>
+      </w:r>
+    </w:p>
+    <w:p>
+      <w:pPr>
+        <w:spacing w:line="480" w:lineRule="auto"/>
         <w:rPr>
           <w:i/>
           <w:iCs/>
         </w:rPr>
-        <w:t>bird</w:t>
-      </w:r>
-      <w:proofErr w:type="gramEnd"/>
-    </w:p>
-    <w:p>
-      <w:pPr>
-        <w:spacing w:line="480" w:lineRule="auto"/>
+      </w:pPr>
+      <w:r>
         <w:rPr>
           <w:i/>
           <w:iCs/>
         </w:rPr>
-      </w:pPr>
+        <w:t xml:space="preserve">Working title 2: </w:t>
+      </w:r>
       <w:r>
         <w:rPr>
           <w:i/>
           <w:iCs/>
         </w:rPr>
-        <w:t xml:space="preserve">Working title 2: </w:t>
-      </w:r>
-      <w:r>
+        <w:t>Adapting hidden Markov models to data from small GPS transmitters</w:t>
+      </w:r>
+    </w:p>
+    <w:p>
+      <w:pPr>
+        <w:spacing w:line="480" w:lineRule="auto"/>
         <w:rPr>
           <w:i/>
           <w:iCs/>
         </w:rPr>
-        <w:t>Adapting hidden Markov models to data from small GPS transmitters</w:t>
-      </w:r>
-    </w:p>
-    <w:p>
-      <w:pPr>
-        <w:spacing w:line="480" w:lineRule="auto"/>
+      </w:pPr>
+      <w:r>
         <w:rPr>
           <w:i/>
           <w:iCs/>
         </w:rPr>
-      </w:pPr>
+        <w:t xml:space="preserve">Working title 3: </w:t>
+      </w:r>
       <w:r>
         <w:rPr>
           <w:i/>
           <w:iCs/>
         </w:rPr>
-        <w:t xml:space="preserve">Working title </w:t>
+        <w:t>Adapting hidden Markov models to data from small GPS transmitters</w:t>
       </w:r>
       <w:r>
         <w:rPr>
           <w:i/>
           <w:iCs/>
         </w:rPr>
-        <w:t xml:space="preserve">3: </w:t>
+        <w:t xml:space="preserve"> reveals </w:t>
       </w:r>
       <w:r>
         <w:rPr>
           <w:i/>
           <w:iCs/>
         </w:rPr>
-        <w:t>Adapting hidden Markov models to data from small GPS transmitters</w:t>
+        <w:t xml:space="preserve">extensive intra-species </w:t>
       </w:r>
       <w:r>
         <w:rPr>
           <w:i/>
           <w:iCs/>
         </w:rPr>
-        <w:t xml:space="preserve"> reveals </w:t>
+        <w:t xml:space="preserve">variation in </w:t>
       </w:r>
       <w:r>
         <w:rPr>
           <w:i/>
           <w:iCs/>
         </w:rPr>
-        <w:t xml:space="preserve">extensive intra-species </w:t>
-      </w:r>
-      <w:r>
+        <w:t>migratory patterns</w:t>
+      </w:r>
+    </w:p>
+    <w:p>
+      <w:pPr>
+        <w:spacing w:line="480" w:lineRule="auto"/>
+        <w:rPr>
+          <w:b/>
+          <w:bCs/>
+        </w:rPr>
+      </w:pPr>
+      <w:r>
+        <w:rPr>
+          <w:b/>
+          <w:bCs/>
+        </w:rPr>
+        <w:t xml:space="preserve">2 </w:t>
+      </w:r>
+      <w:r>
+        <w:rPr>
+          <w:b/>
+          <w:bCs/>
+        </w:rPr>
+        <w:t>Methods</w:t>
+      </w:r>
+    </w:p>
+    <w:p>
+      <w:pPr>
+        <w:spacing w:line="480" w:lineRule="auto"/>
         <w:rPr>
           <w:i/>
           <w:iCs/>
         </w:rPr>
-        <w:t xml:space="preserve">variation in </w:t>
-      </w:r>
+      </w:pPr>
       <w:r>
         <w:rPr>
           <w:i/>
           <w:iCs/>
         </w:rPr>
-        <w:t xml:space="preserve">migratory </w:t>
-      </w:r>
-      <w:proofErr w:type="gramStart"/>
+        <w:t xml:space="preserve">2.1 </w:t>
+      </w:r>
       <w:r>
         <w:rPr>
           <w:i/>
           <w:iCs/>
         </w:rPr>
-        <w:t>patterns</w:t>
-      </w:r>
-      <w:proofErr w:type="gramEnd"/>
-    </w:p>
-    <w:p>
-      <w:pPr>
-        <w:spacing w:line="480" w:lineRule="auto"/>
-        <w:rPr>
-          <w:b/>
-          <w:bCs/>
-        </w:rPr>
-      </w:pPr>
-      <w:r>
-        <w:rPr>
-          <w:b/>
-          <w:bCs/>
-        </w:rPr>
-        <w:t xml:space="preserve">2 </w:t>
-      </w:r>
-      <w:r>
-        <w:rPr>
-          <w:b/>
-          <w:bCs/>
-        </w:rPr>
-        <w:t>Methods</w:t>
-      </w:r>
-    </w:p>
-    <w:p>
-      <w:pPr>
-        <w:spacing w:line="480" w:lineRule="auto"/>
+        <w:t>Collecting data</w:t>
+      </w:r>
+      <w:r>
         <w:rPr>
           <w:i/>
           <w:iCs/>
         </w:rPr>
-      </w:pPr>
-      <w:r>
+        <w:t xml:space="preserve"> via GPS transmitters</w:t>
+      </w:r>
+    </w:p>
+    <w:p>
+      <w:pPr>
+        <w:spacing w:line="480" w:lineRule="auto"/>
+      </w:pPr>
+      <w:r>
+        <w:t xml:space="preserve">We </w:t>
+      </w:r>
+      <w:r>
+        <w:t xml:space="preserve">delineated American Woodcock movements throughout the full annual cycle </w:t>
+      </w:r>
+      <w:r>
+        <w:t xml:space="preserve">using </w:t>
+      </w:r>
+      <w:r>
+        <w:t xml:space="preserve">GPS-tracking data from the Eastern Woodcock Migration Research Cooperative, a collaboration of 42 federal, state, provincial, non-profit, and university partners throughout the United States and Canada (www.woodcockmigration.org). We captured woodcock at </w:t>
+      </w:r>
+      <w:commentRangeStart w:id="0"/>
+      <w:r>
+        <w:t xml:space="preserve">34 sites </w:t>
+      </w:r>
+      <w:commentRangeEnd w:id="0"/>
+      <w:r>
+        <w:rPr>
+          <w:rStyle w:val="CommentReference"/>
+        </w:rPr>
+        <w:commentReference w:id="0"/>
+      </w:r>
+      <w:r>
+        <w:t xml:space="preserve">in </w:t>
+      </w:r>
+      <w:commentRangeStart w:id="1"/>
+      <w:r>
+        <w:t xml:space="preserve">Quebec, Ontario, Nova Scotia, Maine, Vermont, New York, Rhode Island, Pennsylvania, Maryland, West Virginia, Virginia, North Carolina, South Carolina, Georgia, Alabama, and Florida </w:t>
+      </w:r>
+      <w:commentRangeEnd w:id="1"/>
+      <w:r>
+        <w:rPr>
+          <w:rStyle w:val="CommentReference"/>
+        </w:rPr>
+        <w:commentReference w:id="1"/>
+      </w:r>
+      <w:r>
+        <w:t xml:space="preserve">using mist nets during morning and evening flights </w:t>
+      </w:r>
+      <w:r>
+        <w:fldChar w:fldCharType="begin"/>
+      </w:r>
+      <w:r>
+        <w:instrText xml:space="preserve"> ADDIN ZOTERO_ITEM CSL_CITATION {"citationID":"wjvAyYFp","properties":{"formattedCitation":"(Sheldon 1960)","plainCitation":"(Sheldon 1960)","noteIndex":0},"citationItems":[{"id":188,"uris":["http://zotero.org/users/10854879/items/HG5E9BLX"],"itemData":{"id":188,"type":"article-journal","container-title":"Bird-banding","issue":"3","note":"publisher: JSTOR","page":"130–135","source":"Google Scholar","title":"A method of mist netting woodcocks in summer","volume":"31","author":[{"family":"Sheldon","given":"William G."}],"issued":{"date-parts":[["1960"]]}}}],"schema":"https://github.com/citation-style-language/schema/raw/master/csl-citation.json"} </w:instrText>
+      </w:r>
+      <w:r>
+        <w:fldChar w:fldCharType="separate"/>
+      </w:r>
+      <w:r>
+        <w:rPr>
+          <w:rFonts w:ascii="Calibri" w:hAnsi="Calibri" w:cs="Calibri"/>
+        </w:rPr>
+        <w:t>(Sheldon 1960)</w:t>
+      </w:r>
+      <w:r>
+        <w:fldChar w:fldCharType="end"/>
+      </w:r>
+      <w:r>
+        <w:t xml:space="preserve">, and on night roosts using spotlights and dip nets </w:t>
+      </w:r>
+      <w:r>
+        <w:fldChar w:fldCharType="begin"/>
+      </w:r>
+      <w:r>
+        <w:instrText xml:space="preserve"> ADDIN ZOTERO_ITEM CSL_CITATION {"citationID":"QcqOpIYy","properties":{"formattedCitation":"(Rieffenberger and Kletzly 1966, McAuley et al. 1993)","plainCitation":"(Rieffenberger and Kletzly 1966, McAuley et al. 1993)","noteIndex":0},"citationItems":[{"id":190,"uris":["http://zotero.org/users/10854879/items/PPDK7V9B"],"itemData":{"id":190,"type":"article-journal","container-title":"WH Goudy, compiler. Woodcock research and management","page":"33–35","source":"Google Scholar","title":"Woodcock night-lighting techniques and equipment","author":[{"family":"Rieffenberger","given":"J. C."},{"family":"Kletzly","given":"R. C."}],"issued":{"date-parts":[["1966"]]}}},{"id":191,"uris":["http://zotero.org/users/10854879/items/QPWVPUM6"],"itemData":{"id":191,"type":"paper-conference","container-title":"Proceedings of the eighth American woodcock symposium","page":"5","publisher":"U.S. Fish and Wildlife Service","source":"Google Scholar","title":"Techniques for Research into Woodcocks: Experiences and Recommendations","title-short":"Techniques for Research into Woodcocks","volume":"16","author":[{"family":"McAuley","given":"Daniel G."},{"family":"Longcore","given":"Jerry R."},{"family":"Sepik","given":"Greg F."}],"issued":{"date-parts":[["1993"]]}}}],"schema":"https://github.com/citation-style-language/schema/raw/master/csl-citation.json"} </w:instrText>
+      </w:r>
+      <w:r>
+        <w:fldChar w:fldCharType="separate"/>
+      </w:r>
+      <w:r>
+        <w:rPr>
+          <w:rFonts w:ascii="Calibri" w:hAnsi="Calibri" w:cs="Calibri"/>
+        </w:rPr>
+        <w:t>(Rieffenberger and Kletzly 1966, McAuley et al. 1993)</w:t>
+      </w:r>
+      <w:r>
+        <w:fldChar w:fldCharType="end"/>
+      </w:r>
+      <w:r>
+        <w:t xml:space="preserve">. We attached 4g, 5g, and 6.3g </w:t>
+      </w:r>
+      <w:proofErr w:type="spellStart"/>
+      <w:r>
+        <w:t>PinPoint</w:t>
+      </w:r>
+      <w:proofErr w:type="spellEnd"/>
+      <w:r>
+        <w:t xml:space="preserve"> GPS Argos transmitters (</w:t>
+      </w:r>
+      <w:proofErr w:type="spellStart"/>
+      <w:r>
+        <w:t>Lotek</w:t>
+      </w:r>
+      <w:proofErr w:type="spellEnd"/>
+      <w:r>
+        <w:t xml:space="preserve"> Wireless Inc., Newmarket, Ontario, CA) to captured woodcock. Transmitters recorded locations at 12–60m accuracy and were programmed to </w:t>
+      </w:r>
+      <w:commentRangeStart w:id="2"/>
+      <w:commentRangeStart w:id="3"/>
+      <w:r>
+        <w:t xml:space="preserve">record locations every 1–3 days. </w:t>
+      </w:r>
+      <w:commentRangeEnd w:id="2"/>
+      <w:r>
+        <w:rPr>
+          <w:rStyle w:val="CommentReference"/>
+        </w:rPr>
+        <w:commentReference w:id="2"/>
+      </w:r>
+      <w:commentRangeEnd w:id="3"/>
+      <w:r>
+        <w:rPr>
+          <w:rStyle w:val="CommentReference"/>
+        </w:rPr>
+        <w:commentReference w:id="3"/>
+      </w:r>
+      <w:r>
+        <w:t>Transmitters, bands, and attachment materials never exceeded 4% of a bird’s body weight, and all capture and handling were conducted with methods approved by the University of Maine Institutional Animal Care and Use Committee (Protocol # A2020-07-01).</w:t>
+      </w:r>
+    </w:p>
+    <w:p>
+      <w:pPr>
+        <w:spacing w:line="480" w:lineRule="auto"/>
         <w:rPr>
           <w:i/>
           <w:iCs/>
         </w:rPr>
-        <w:t xml:space="preserve">2.1 </w:t>
-      </w:r>
+      </w:pPr>
       <w:r>
         <w:rPr>
           <w:i/>
           <w:iCs/>
         </w:rPr>
-        <w:t>Collecting data</w:t>
+        <w:t xml:space="preserve">2.2 </w:t>
       </w:r>
       <w:r>
         <w:rPr>
           <w:i/>
           <w:iCs/>
         </w:rPr>
-        <w:t xml:space="preserve"> via GPS </w:t>
-      </w:r>
-      <w:proofErr w:type="gramStart"/>
-      <w:r>
+        <w:t>Delineating spring and fall migration</w:t>
+      </w:r>
+    </w:p>
+    <w:p>
+      <w:pPr>
+        <w:spacing w:line="480" w:lineRule="auto"/>
         <w:rPr>
           <w:i/>
           <w:iCs/>
         </w:rPr>
-        <w:t>transmitters</w:t>
-      </w:r>
-      <w:proofErr w:type="gramEnd"/>
-    </w:p>
-    <w:p>
-      <w:pPr>
-        <w:spacing w:line="480" w:lineRule="auto"/>
-      </w:pPr>
-      <w:r>
-        <w:t xml:space="preserve">We </w:t>
-      </w:r>
-      <w:r>
-        <w:t xml:space="preserve">delineated American Woodcock movements throughout the full annual cycle </w:t>
-      </w:r>
-      <w:r>
-        <w:t xml:space="preserve">using </w:t>
-      </w:r>
-      <w:r>
-        <w:t xml:space="preserve">GPS-tracking data from the Eastern Woodcock Migration Research Cooperative, a collaboration of 42 federal, state, provincial, non-profit, and university partners throughout the United States and Canada (www.woodcockmigration.org). We captured woodcock at </w:t>
-      </w:r>
-      <w:commentRangeStart w:id="0"/>
-      <w:r>
-        <w:t xml:space="preserve">34 sites </w:t>
-      </w:r>
-      <w:commentRangeEnd w:id="0"/>
-      <w:r>
-        <w:rPr>
-          <w:rStyle w:val="CommentReference"/>
-        </w:rPr>
-        <w:commentReference w:id="0"/>
-      </w:r>
-      <w:r>
-        <w:t xml:space="preserve">in </w:t>
-      </w:r>
-      <w:commentRangeStart w:id="1"/>
-      <w:r>
-        <w:t xml:space="preserve">Quebec, Ontario, Nova Scotia, Maine, Vermont, New York, Rhode Island, Pennsylvania, Maryland, West Virginia, Virginia, North Carolina, South Carolina, Georgia, Alabama, and Florida </w:t>
-      </w:r>
-      <w:commentRangeEnd w:id="1"/>
-      <w:r>
-        <w:rPr>
-          <w:rStyle w:val="CommentReference"/>
-        </w:rPr>
-        <w:commentReference w:id="1"/>
-      </w:r>
-      <w:r>
-        <w:t xml:space="preserve">using mist nets during morning and evening flights </w:t>
-      </w:r>
-      <w:r>
-        <w:fldChar w:fldCharType="begin"/>
-      </w:r>
-      <w:r>
-        <w:instrText xml:space="preserve"> ADDIN ZOTERO_ITEM CSL_CITATION {"citationID":"wjvAyYFp","properties":{"formattedCitation":"(Sheldon 1960)","plainCitation":"(Sheldon 1960)","noteIndex":0},"citationItems":[{"id":188,"uris":["http://zotero.org/users/10854879/items/HG5E9BLX"],"itemData":{"id":188,"type":"article-journal","container-title":"Bird-banding","issue":"3","note":"publisher: JSTOR","page":"130–135","source":"Google Scholar","title":"A method of mist netting woodcocks in summer","volume":"31","author":[{"family":"Sheldon","given":"William G."}],"issued":{"date-parts":[["1960"]]}}}],"schema":"https://github.com/citation-style-language/schema/raw/master/csl-citation.json"} </w:instrText>
-      </w:r>
-      <w:r>
-        <w:fldChar w:fldCharType="separate"/>
-      </w:r>
-      <w:r>
-        <w:rPr>
-          <w:rFonts w:ascii="Calibri" w:hAnsi="Calibri" w:cs="Calibri"/>
-        </w:rPr>
-        <w:t>(Sheldon 1960)</w:t>
-      </w:r>
-      <w:r>
-        <w:fldChar w:fldCharType="end"/>
-      </w:r>
-      <w:r>
-        <w:t xml:space="preserve">, and on night roosts using spotlights and dip nets </w:t>
-      </w:r>
-      <w:r>
-        <w:fldChar w:fldCharType="begin"/>
-      </w:r>
-      <w:r>
-        <w:instrText xml:space="preserve"> ADDIN ZOTERO_ITEM CSL_CITATION {"citationID":"QcqOpIYy","properties":{"formattedCitation":"(Rieffenberger and Kletzly 1966, McAuley et al. 1993)","plainCitation":"(Rieffenberger and Kletzly 1966, McAuley et al. 1993)","noteIndex":0},"citationItems":[{"id":190,"uris":["http://zotero.org/users/10854879/items/PPDK7V9B"],"itemData":{"id":190,"type":"article-journal","container-title":"WH Goudy, compiler. Woodcock research and management","page":"33–35","source":"Google Scholar","title":"Woodcock night-lighting techniques and equipment","author":[{"family":"Rieffenberger","given":"J. C."},{"family":"Kletzly","given":"R. C."}],"issued":{"date-parts":[["1966"]]}}},{"id":191,"uris":["http://zotero.org/users/10854879/items/QPWVPUM6"],"itemData":{"id":191,"type":"paper-conference","container-title":"Proceedings of the eighth American woodcock symposium","page":"5","publisher":"U.S. Fish and Wildlife Service","source":"Google Scholar","title":"Techniques for Research into Woodcocks: Experiences and Recommendations","title-short":"Techniques for Research into Woodcocks","volume":"16","author":[{"family":"McAuley","given":"Daniel G."},{"family":"Longcore","given":"Jerry R."},{"family":"Sepik","given":"Greg F."}],"issued":{"date-parts":[["1993"]]}}}],"schema":"https://github.com/citation-style-language/schema/raw/master/csl-citation.json"} </w:instrText>
-      </w:r>
-      <w:r>
-        <w:fldChar w:fldCharType="separate"/>
-      </w:r>
-      <w:r>
-        <w:rPr>
-          <w:rFonts w:ascii="Calibri" w:hAnsi="Calibri" w:cs="Calibri"/>
-        </w:rPr>
-        <w:t>(Rieffenberger and Kletzly 1966, McAuley et al. 1993)</w:t>
-      </w:r>
-      <w:r>
-        <w:fldChar w:fldCharType="end"/>
-      </w:r>
-      <w:r>
-        <w:t xml:space="preserve">. We attached 4g, 5g, and 6.3g </w:t>
-      </w:r>
-      <w:proofErr w:type="spellStart"/>
-      <w:r>
-        <w:t>PinPoint</w:t>
-      </w:r>
-      <w:proofErr w:type="spellEnd"/>
-      <w:r>
-        <w:t xml:space="preserve"> GPS Argos transmitters (</w:t>
-      </w:r>
-      <w:proofErr w:type="spellStart"/>
-      <w:r>
-        <w:t>Lotek</w:t>
-      </w:r>
-      <w:proofErr w:type="spellEnd"/>
-      <w:r>
-        <w:t xml:space="preserve"> Wireless Inc., Newmarket, Ontario, CA) to captured woodcock. Transmitters recorded locations at 12–60m accuracy and were programmed to </w:t>
-      </w:r>
-      <w:commentRangeStart w:id="2"/>
-      <w:commentRangeStart w:id="3"/>
-      <w:r>
-        <w:t xml:space="preserve">record locations every 1–3 days. </w:t>
-      </w:r>
-      <w:commentRangeEnd w:id="2"/>
-      <w:r>
-        <w:rPr>
-          <w:rStyle w:val="CommentReference"/>
-        </w:rPr>
-        <w:commentReference w:id="2"/>
-      </w:r>
-      <w:commentRangeEnd w:id="3"/>
-      <w:r>
-        <w:rPr>
-          <w:rStyle w:val="CommentReference"/>
-        </w:rPr>
-        <w:commentReference w:id="3"/>
-      </w:r>
-      <w:r>
-        <w:t>Transmitters, bands, and attachment materials never exceeded 4% of a bird’s body weight, and all capture and handling were conducted with methods approved by the University of Maine Institutional Animal Care and Use Committee (Protocol # A2020-07-01).</w:t>
-      </w:r>
-    </w:p>
-    <w:p>
-      <w:pPr>
-        <w:spacing w:line="480" w:lineRule="auto"/>
+      </w:pPr>
+      <w:r>
         <w:rPr>
           <w:i/>
           <w:iCs/>
         </w:rPr>
-      </w:pPr>
+        <w:t xml:space="preserve">2.2.1 Adapting </w:t>
+      </w:r>
       <w:r>
         <w:rPr>
           <w:i/>
           <w:iCs/>
         </w:rPr>
-        <w:t xml:space="preserve">2.2 </w:t>
+        <w:t xml:space="preserve">HMMs </w:t>
       </w:r>
       <w:r>
         <w:rPr>
           <w:i/>
           <w:iCs/>
         </w:rPr>
-        <w:t xml:space="preserve">Delineating spring and fall </w:t>
-      </w:r>
-      <w:proofErr w:type="gramStart"/>
-      <w:r>
-        <w:rPr>
-          <w:i/>
-          <w:iCs/>
-        </w:rPr>
-        <w:t>migration</w:t>
-      </w:r>
-      <w:proofErr w:type="gramEnd"/>
+        <w:t>to data from small GPS transmitters</w:t>
+      </w:r>
     </w:p>
     <w:p>
       <w:pPr>
         <w:spacing w:line="480" w:lineRule="auto"/>
-        <w:rPr>
-          <w:i/>
-          <w:iCs/>
-        </w:rPr>
-      </w:pPr>
-      <w:r>
-        <w:rPr>
-          <w:i/>
-          <w:iCs/>
-        </w:rPr>
-        <w:t xml:space="preserve">2.2.1 </w:t>
-      </w:r>
-      <w:r>
-        <w:rPr>
-          <w:i/>
-          <w:iCs/>
-        </w:rPr>
-        <w:t xml:space="preserve">Adapting </w:t>
-      </w:r>
-      <w:r>
-        <w:rPr>
-          <w:i/>
-          <w:iCs/>
-        </w:rPr>
-        <w:t xml:space="preserve">HMMs </w:t>
-      </w:r>
-      <w:r>
-        <w:rPr>
-          <w:i/>
-          <w:iCs/>
-        </w:rPr>
-        <w:t>to data from small GPS transmitters</w:t>
-      </w:r>
-    </w:p>
-    <w:p>
-      <w:pPr>
-        <w:spacing w:line="480" w:lineRule="auto"/>
-      </w:pPr>
-      <w:proofErr w:type="gramStart"/>
+      </w:pPr>
       <w:r>
         <w:lastRenderedPageBreak/>
-        <w:t>In order to</w:t>
-      </w:r>
-      <w:proofErr w:type="gramEnd"/>
-      <w:r>
-        <w:t xml:space="preserve"> effectively delineate woodcock migration</w:t>
+        <w:t>In order to effectively delineate woodcock migration</w:t>
       </w:r>
       <w:r>
         <w:t xml:space="preserve">, we had to devise a technique which would </w:t>
@@ -581,15 +526,7 @@
         <w:t xml:space="preserve"> these movements as migratory. Therefore, we only used the correlated random walk model </w:t>
       </w:r>
       <w:r>
-        <w:t>to interpolate locations between points that were &lt;30.2 km apart (</w:t>
-      </w:r>
-      <w:proofErr w:type="gramStart"/>
-      <w:r>
-        <w:t>i.e.</w:t>
-      </w:r>
-      <w:proofErr w:type="gramEnd"/>
-      <w:r>
-        <w:t xml:space="preserve"> when the bird was </w:t>
+        <w:t xml:space="preserve">to interpolate locations between points that were &lt;30.2 km apart (i.e. when the bird was </w:t>
       </w:r>
       <w:r>
         <w:t xml:space="preserve">either </w:t>
@@ -635,15 +572,7 @@
         <w:commentReference w:id="7"/>
       </w:r>
       <w:r>
-        <w:t xml:space="preserve">. </w:t>
-      </w:r>
-      <w:proofErr w:type="gramStart"/>
-      <w:r>
-        <w:t>Typically</w:t>
-      </w:r>
-      <w:proofErr w:type="gramEnd"/>
-      <w:r>
-        <w:t xml:space="preserve"> this is done in </w:t>
+        <w:t xml:space="preserve">. Typically this is done in </w:t>
       </w:r>
       <w:r>
         <w:t>HMM</w:t>
@@ -795,15 +724,7 @@
         <w:t xml:space="preserve"> the amount of time that woodcock spent occupying stopover sites as opposed to their post-migratory sites.</w:t>
       </w:r>
       <w:r>
-        <w:t xml:space="preserve"> We measured </w:t>
-      </w:r>
-      <w:proofErr w:type="gramStart"/>
-      <w:r>
-        <w:t>day</w:t>
-      </w:r>
-      <w:proofErr w:type="gramEnd"/>
-      <w:r>
-        <w:t xml:space="preserve"> of season using </w:t>
+        <w:t xml:space="preserve"> We measured day of season using </w:t>
       </w:r>
       <w:r>
         <w:t>an ordinal day variable</w:t>
@@ -844,15 +765,7 @@
         <w:t xml:space="preserve"> was used to </w:t>
       </w:r>
       <w:r>
-        <w:t xml:space="preserve">determine </w:t>
-      </w:r>
-      <w:proofErr w:type="gramStart"/>
-      <w:r>
-        <w:t>whether or not</w:t>
-      </w:r>
-      <w:proofErr w:type="gramEnd"/>
-      <w:r>
-        <w:t xml:space="preserve"> a bird had departed its initial site to </w:t>
+        <w:t xml:space="preserve">determine whether or not a bird had departed its initial site to </w:t>
       </w:r>
       <w:r>
         <w:t xml:space="preserve">begin migration. </w:t>
@@ -925,217 +838,6 @@
       <w:pPr>
         <w:spacing w:line="480" w:lineRule="auto"/>
       </w:pPr>
-    </w:p>
-    <w:p>
-      <w:pPr>
-        <w:spacing w:line="480" w:lineRule="auto"/>
-      </w:pPr>
-      <w:r>
-        <w:t>implemented</w:t>
-      </w:r>
-      <w:r>
-        <w:t xml:space="preserve"> in the R package </w:t>
-      </w:r>
-      <w:proofErr w:type="spellStart"/>
-      <w:r>
-        <w:t>momentuHMM</w:t>
-      </w:r>
-      <w:proofErr w:type="spellEnd"/>
-      <w:r>
-        <w:t xml:space="preserve"> </w:t>
-      </w:r>
-      <w:r>
-        <w:fldChar w:fldCharType="begin"/>
-      </w:r>
-      <w:r>
-        <w:instrText xml:space="preserve"> ADDIN ZOTERO_ITEM CSL_CITATION {"citationID":"OYEUfcyC","properties":{"formattedCitation":"(McClintock and Michelot 2018)","plainCitation":"(McClintock and Michelot 2018)","noteIndex":0},"citationItems":[{"id":232,"uris":["http://zotero.org/users/10854879/items/NJSATR8B"],"itemData":{"id":232,"type":"article-journal","container-title":"Methods in Ecology and Evolution","DOI":"10.1111/2041-210X.12995","issue":"6","page":"1518-1530","title":"momentuHMM: R package for generalized hidden Markov models of animal movement","volume":"9","author":[{"family":"McClintock","given":"Brett T."},{"family":"Michelot","given":"Th'eo"}],"issued":{"date-parts":[["2018"]]}}}],"schema":"https://github.com/citation-style-language/schema/raw/master/csl-citation.json"} </w:instrText>
-      </w:r>
-      <w:r>
-        <w:fldChar w:fldCharType="separate"/>
-      </w:r>
-      <w:r>
-        <w:rPr>
-          <w:rFonts w:ascii="Calibri" w:hAnsi="Calibri" w:cs="Calibri"/>
-        </w:rPr>
-        <w:t xml:space="preserve">(McClintock and </w:t>
-      </w:r>
-      <w:proofErr w:type="spellStart"/>
-      <w:r>
-        <w:rPr>
-          <w:rFonts w:ascii="Calibri" w:hAnsi="Calibri" w:cs="Calibri"/>
-        </w:rPr>
-        <w:t>Michelot</w:t>
-      </w:r>
-      <w:proofErr w:type="spellEnd"/>
-      <w:r>
-        <w:rPr>
-          <w:rFonts w:ascii="Calibri" w:hAnsi="Calibri" w:cs="Calibri"/>
-        </w:rPr>
-        <w:t xml:space="preserve"> 2018)</w:t>
-      </w:r>
-      <w:r>
-        <w:fldChar w:fldCharType="end"/>
-      </w:r>
-      <w:r>
-        <w:t>,</w:t>
-      </w:r>
-    </w:p>
-    <w:p>
-      <w:pPr>
-        <w:spacing w:line="480" w:lineRule="auto"/>
-      </w:pPr>
-    </w:p>
-    <w:p>
-      <w:pPr>
-        <w:spacing w:line="480" w:lineRule="auto"/>
-      </w:pPr>
-      <w:r>
-        <w:t xml:space="preserve">We delineated migration separately for </w:t>
-      </w:r>
-      <w:r>
-        <w:t xml:space="preserve">males and females in spring due to differential </w:t>
-      </w:r>
-      <w:r>
-        <w:t xml:space="preserve">breeding </w:t>
-      </w:r>
-      <w:r>
-        <w:t>movements</w:t>
-      </w:r>
-      <w:r>
-        <w:t xml:space="preserve">, </w:t>
-      </w:r>
-      <w:r>
-        <w:t>and together during the fall</w:t>
-      </w:r>
-      <w:r>
-        <w:t xml:space="preserve"> as movements were similar between sexes.</w:t>
-      </w:r>
-    </w:p>
-    <w:p>
-      <w:pPr>
-        <w:spacing w:line="480" w:lineRule="auto"/>
-      </w:pPr>
-      <w:r>
-        <w:t xml:space="preserve">Implemented </w:t>
-      </w:r>
-      <w:proofErr w:type="gramStart"/>
-      <w:r>
-        <w:t>using</w:t>
-      </w:r>
-      <w:proofErr w:type="gramEnd"/>
-      <w:r>
-        <w:t xml:space="preserve"> </w:t>
-      </w:r>
-    </w:p>
-    <w:p>
-      <w:pPr>
-        <w:spacing w:line="480" w:lineRule="auto"/>
-      </w:pPr>
-      <w:r>
-        <w:t>R</w:t>
-      </w:r>
-      <w:r>
-        <w:t xml:space="preserve">emove birds with no individual step lengths &gt;30.2km (20 miles). In practice this </w:t>
-      </w:r>
-      <w:r>
-        <w:t>removes</w:t>
-      </w:r>
-      <w:r>
-        <w:t xml:space="preserve"> birds that never initiate a substantial migratory movement but doesn't penalize birds that DO migrate, as they always make at least one substantial movement.</w:t>
-      </w:r>
-    </w:p>
-    <w:p>
-      <w:pPr>
-        <w:spacing w:line="480" w:lineRule="auto"/>
-      </w:pPr>
-      <w:r>
-        <w:t>Time periods:</w:t>
-      </w:r>
-      <w:r>
-        <w:t xml:space="preserve"> fall ends when spring </w:t>
-      </w:r>
-      <w:proofErr w:type="gramStart"/>
-      <w:r>
-        <w:t>begins</w:t>
-      </w:r>
-      <w:proofErr w:type="gramEnd"/>
-    </w:p>
-    <w:p>
-      <w:pPr>
-        <w:spacing w:line="480" w:lineRule="auto"/>
-      </w:pPr>
-      <w:r>
-        <w:t>Dead bird detector!</w:t>
-      </w:r>
-    </w:p>
-    <w:p>
-      <w:pPr>
-        <w:spacing w:line="480" w:lineRule="auto"/>
-        <w:rPr>
-          <w:strike/>
-        </w:rPr>
-      </w:pPr>
-      <w:r>
-        <w:rPr>
-          <w:strike/>
-        </w:rPr>
-        <w:lastRenderedPageBreak/>
-        <w:t>Correlated random walk</w:t>
-      </w:r>
-      <w:r>
-        <w:rPr>
-          <w:strike/>
-        </w:rPr>
-        <w:t xml:space="preserve"> to fill in missing data between points</w:t>
-      </w:r>
-      <w:r>
-        <w:rPr>
-          <w:strike/>
-        </w:rPr>
-        <w:t xml:space="preserve"> </w:t>
-      </w:r>
-      <w:r>
-        <w:rPr>
-          <w:strike/>
-        </w:rPr>
-        <w:t>that are not in a migratory state (</w:t>
-      </w:r>
-      <w:r>
-        <w:rPr>
-          <w:strike/>
-        </w:rPr>
-        <w:t>&lt;30.2 km between points)</w:t>
-      </w:r>
-    </w:p>
-    <w:p>
-      <w:pPr>
-        <w:pStyle w:val="ListParagraph"/>
-        <w:numPr>
-          <w:ilvl w:val="0"/>
-          <w:numId w:val="5"/>
-        </w:numPr>
-        <w:spacing w:line="480" w:lineRule="auto"/>
-      </w:pPr>
-      <w:r>
-        <w:t>Bug fix to remove</w:t>
-      </w:r>
-      <w:r>
-        <w:t xml:space="preserve"> long-distance loops in </w:t>
-      </w:r>
-      <w:r>
-        <w:t>interpolated points</w:t>
-      </w:r>
-      <w:r>
-        <w:t xml:space="preserve"> when the length of the loop created by points </w:t>
-      </w:r>
-      <w:r>
-        <w:t xml:space="preserve">is &gt;10x the distance between the two observed </w:t>
-      </w:r>
-      <w:proofErr w:type="gramStart"/>
-      <w:r>
-        <w:t>points</w:t>
-      </w:r>
-      <w:proofErr w:type="gramEnd"/>
     </w:p>
     <w:tbl>
       <w:tblPr>
@@ -1630,13 +1332,8 @@
             </w:tcBorders>
           </w:tcPr>
           <w:p>
-            <w:proofErr w:type="gramStart"/>
-            <w:r>
-              <w:t>Log(</w:t>
-            </w:r>
-            <w:proofErr w:type="gramEnd"/>
-            <w:r>
-              <w:t>distance to nearest points)</w:t>
+            <w:r>
+              <w:t>Log(distance to nearest points)</w:t>
             </w:r>
           </w:p>
         </w:tc>
@@ -1737,6 +1434,7 @@
         <w:spacing w:line="480" w:lineRule="auto"/>
       </w:pPr>
       <w:r>
+        <w:lastRenderedPageBreak/>
         <w:t xml:space="preserve">Table tk. Covariates for all spring/fall migratory models. Point-specific attributes (Latitude, Ordinal day, Distance from start, breeding range, </w:t>
       </w:r>
       <w:proofErr w:type="spellStart"/>
@@ -1779,14 +1477,455 @@
     <w:p>
       <w:pPr>
         <w:spacing w:line="480" w:lineRule="auto"/>
-        <w:rPr>
-          <w:i/>
-          <w:iCs/>
-        </w:rPr>
-      </w:pPr>
+      </w:pPr>
+      <w:r>
+        <w:t xml:space="preserve">We </w:t>
+      </w:r>
+      <w:r>
+        <w:t xml:space="preserve">implemented our HMMs in </w:t>
+      </w:r>
+      <w:r>
+        <w:t xml:space="preserve">the R package </w:t>
+      </w:r>
+      <w:proofErr w:type="spellStart"/>
+      <w:r>
+        <w:t>momentuHMM</w:t>
+      </w:r>
+      <w:proofErr w:type="spellEnd"/>
+      <w:r>
+        <w:t xml:space="preserve"> </w:t>
+      </w:r>
+      <w:r>
+        <w:fldChar w:fldCharType="begin"/>
+      </w:r>
+      <w:r>
+        <w:instrText xml:space="preserve"> ADDIN ZOTERO_ITEM CSL_CITATION {"citationID":"OYEUfcyC","properties":{"formattedCitation":"(McClintock and Michelot 2018)","plainCitation":"(McClintock and Michelot 2018)","noteIndex":0},"citationItems":[{"id":232,"uris":["http://zotero.org/users/10854879/items/NJSATR8B"],"itemData":{"id":232,"type":"article-journal","container-title":"Methods in Ecology and Evolution","DOI":"10.1111/2041-210X.12995","issue":"6","page":"1518-1530","title":"momentuHMM: R package for generalized hidden Markov models of animal movement","volume":"9","author":[{"family":"McClintock","given":"Brett T."},{"family":"Michelot","given":"Th'eo"}],"issued":{"date-parts":[["2018"]]}}}],"schema":"https://github.com/citation-style-language/schema/raw/master/csl-citation.json"} </w:instrText>
+      </w:r>
+      <w:r>
+        <w:fldChar w:fldCharType="separate"/>
+      </w:r>
+      <w:r>
+        <w:rPr>
+          <w:rFonts w:ascii="Calibri" w:hAnsi="Calibri" w:cs="Calibri"/>
+        </w:rPr>
+        <w:t xml:space="preserve">(McClintock and </w:t>
+      </w:r>
+      <w:proofErr w:type="spellStart"/>
+      <w:r>
+        <w:rPr>
+          <w:rFonts w:ascii="Calibri" w:hAnsi="Calibri" w:cs="Calibri"/>
+        </w:rPr>
+        <w:t>Michelot</w:t>
+      </w:r>
+      <w:proofErr w:type="spellEnd"/>
+      <w:r>
+        <w:rPr>
+          <w:rFonts w:ascii="Calibri" w:hAnsi="Calibri" w:cs="Calibri"/>
+        </w:rPr>
+        <w:t xml:space="preserve"> 2018)</w:t>
+      </w:r>
+      <w:r>
+        <w:fldChar w:fldCharType="end"/>
+      </w:r>
+      <w:r>
+        <w:t xml:space="preserve"> due to its accommodation of multiple data streams </w:t>
+      </w:r>
+      <w:r>
+        <w:t xml:space="preserve">and customized model structures. </w:t>
+      </w:r>
+      <w:r>
+        <w:t xml:space="preserve">Models were designed for the </w:t>
+      </w:r>
+      <w:r>
+        <w:t xml:space="preserve">fall </w:t>
+      </w:r>
+      <w:commentRangeStart w:id="9"/>
+      <w:r>
+        <w:t>(</w:t>
+      </w:r>
+      <w:proofErr w:type="spellStart"/>
+      <w:r>
+        <w:t>tk</w:t>
+      </w:r>
+      <w:proofErr w:type="spellEnd"/>
+      <w:r>
+        <w:t xml:space="preserve"> – </w:t>
+      </w:r>
+      <w:proofErr w:type="spellStart"/>
+      <w:r>
+        <w:t>tk</w:t>
+      </w:r>
+      <w:proofErr w:type="spellEnd"/>
+      <w:r>
+        <w:t>) and spring (</w:t>
+      </w:r>
+      <w:proofErr w:type="spellStart"/>
+      <w:r>
+        <w:t>tk</w:t>
+      </w:r>
+      <w:proofErr w:type="spellEnd"/>
+      <w:r>
+        <w:t xml:space="preserve"> </w:t>
+      </w:r>
+      <w:r>
+        <w:softHyphen/>
+        <w:t xml:space="preserve"> </w:t>
+      </w:r>
+      <w:proofErr w:type="spellStart"/>
+      <w:r>
+        <w:t>tk</w:t>
+      </w:r>
+      <w:proofErr w:type="spellEnd"/>
+      <w:r>
+        <w:t xml:space="preserve">) </w:t>
+      </w:r>
+      <w:commentRangeEnd w:id="9"/>
+      <w:r>
+        <w:rPr>
+          <w:rStyle w:val="CommentReference"/>
+        </w:rPr>
+        <w:commentReference w:id="9"/>
+      </w:r>
+      <w:r>
+        <w:t>migratory seasons</w:t>
+      </w:r>
+      <w:r>
+        <w:t xml:space="preserve">. </w:t>
+      </w:r>
+      <w:r>
+        <w:t xml:space="preserve">We </w:t>
+      </w:r>
+      <w:r>
+        <w:t xml:space="preserve">used separate HMMs </w:t>
+      </w:r>
+      <w:r>
+        <w:t>for males and females in spring due to differential breeding movements, and together during the fall as movements were similar between sexes.</w:t>
+      </w:r>
+      <w:r>
+        <w:t xml:space="preserve"> We constructed a multi-state model for each HMM</w:t>
+      </w:r>
+      <w:r>
+        <w:t xml:space="preserve"> to </w:t>
+      </w:r>
+      <w:r>
+        <w:t xml:space="preserve">distinguish between </w:t>
+      </w:r>
+      <w:r>
+        <w:t xml:space="preserve">pre-migratory, migratory, and post-migratory movements (Fig. </w:t>
+      </w:r>
+      <w:proofErr w:type="spellStart"/>
+      <w:r>
+        <w:t>tk</w:t>
+      </w:r>
+      <w:proofErr w:type="spellEnd"/>
+      <w:r>
+        <w:t xml:space="preserve">). </w:t>
+      </w:r>
+      <w:r>
+        <w:t xml:space="preserve">Spring females and fall birds had </w:t>
+      </w:r>
+      <w:r>
+        <w:t>4 states in their mode</w:t>
+      </w:r>
+      <w:r>
+        <w:t xml:space="preserve">l: pre-migration, migration, stopover, and post-migration. </w:t>
+      </w:r>
+      <w:r>
+        <w:t xml:space="preserve">Pre-migration was the </w:t>
+      </w:r>
+      <w:r>
+        <w:t xml:space="preserve">initial state </w:t>
+      </w:r>
+      <w:r>
+        <w:t>that birds entered at the beginning of the season</w:t>
+      </w:r>
+      <w:r>
+        <w:t xml:space="preserve">, and continued as long </w:t>
+      </w:r>
+      <w:r>
+        <w:t xml:space="preserve">as the bird made no movements &gt;30.2km. </w:t>
+      </w:r>
+      <w:r>
+        <w:t xml:space="preserve">When the bird made its first </w:t>
+      </w:r>
+      <w:r>
+        <w:t>movement &gt;30.2km</w:t>
+      </w:r>
+      <w:r>
+        <w:t xml:space="preserve"> </w:t>
+      </w:r>
+      <w:r>
+        <w:t xml:space="preserve">it </w:t>
+      </w:r>
+      <w:r>
+        <w:t>moved into a migration state</w:t>
+      </w:r>
+      <w:r>
+        <w:t xml:space="preserve">, which was the only state in which movements &gt;30.2km were permitted. </w:t>
+      </w:r>
+      <w:r>
+        <w:t>From the migration state, birds could enter either</w:t>
+      </w:r>
+      <w:r>
+        <w:t xml:space="preserve"> a stopover state or a post-migration state. The stopover state was characterized by </w:t>
+      </w:r>
+      <w:r>
+        <w:t xml:space="preserve">a lengthy period </w:t>
+      </w:r>
+      <w:r>
+        <w:t xml:space="preserve">of recursive movements </w:t>
+      </w:r>
+      <w:r>
+        <w:t>of &lt;30.km</w:t>
+      </w:r>
+      <w:r>
+        <w:t xml:space="preserve">, where the only possible state transition was back into migration state. </w:t>
+      </w:r>
+      <w:r>
+        <w:t xml:space="preserve">The post-migration state could only be reached from the migration state and </w:t>
+      </w:r>
+      <w:r>
+        <w:t xml:space="preserve">did not allow for any further state transitions. </w:t>
+      </w:r>
+      <w:r>
+        <w:t xml:space="preserve">This state </w:t>
+      </w:r>
+      <w:r>
+        <w:t xml:space="preserve">characterized when </w:t>
+      </w:r>
+      <w:r>
+        <w:t>birds had completed movements &gt;30.2km for the rest of the season.</w:t>
+      </w:r>
+    </w:p>
+    <w:p>
+      <w:pPr>
+        <w:spacing w:line="480" w:lineRule="auto"/>
+      </w:pPr>
+      <w:r>
+        <w:tab/>
+        <w:t>The spring male model</w:t>
+      </w:r>
+      <w:r>
+        <w:t xml:space="preserve"> used one additional state</w:t>
+      </w:r>
+      <w:r>
+        <w:t xml:space="preserve">, settling, </w:t>
+      </w:r>
+      <w:r>
+        <w:t xml:space="preserve">to reflect </w:t>
+      </w:r>
+      <w:r>
+        <w:t xml:space="preserve">an additional </w:t>
+      </w:r>
+      <w:r>
+        <w:t xml:space="preserve">movement state that </w:t>
+      </w:r>
+      <w:r>
+        <w:t>males</w:t>
+      </w:r>
+      <w:r>
+        <w:t xml:space="preserve"> entered </w:t>
+      </w:r>
+      <w:r>
+        <w:t xml:space="preserve">in spring at the conclusion of migration. </w:t>
+      </w:r>
+      <w:r>
+        <w:t xml:space="preserve">The settling state </w:t>
+      </w:r>
+      <w:r>
+        <w:t xml:space="preserve">was </w:t>
+      </w:r>
+      <w:r>
+        <w:t xml:space="preserve">likely due to male breeding behavior </w:t>
+      </w:r>
+      <w:r>
+        <w:t xml:space="preserve">causing differential behavior </w:t>
+      </w:r>
+      <w:r>
+        <w:t xml:space="preserve">immediately after the conclusion of migration that </w:t>
+      </w:r>
       <w:r>
         <w:lastRenderedPageBreak/>
-        <w:t>We used a fixed variable, step length threshold, to dictate that migration steps must be over 30.2 km and all other movement steps must be under 30.2 km.</w:t>
+        <w:t xml:space="preserve">faded </w:t>
+      </w:r>
+      <w:r>
+        <w:t xml:space="preserve">as breeding displays concluded near the end of the </w:t>
+      </w:r>
+      <w:r>
+        <w:t xml:space="preserve">spring. Birds were able to transition freely between the </w:t>
+      </w:r>
+      <w:r>
+        <w:t xml:space="preserve">settling and post-migratory states, but birds were not able to </w:t>
+      </w:r>
+      <w:r>
+        <w:t>reenter migration after entering either of these states.</w:t>
+      </w:r>
+    </w:p>
+    <w:p>
+      <w:pPr>
+        <w:spacing w:line="480" w:lineRule="auto"/>
+      </w:pPr>
+      <w:r>
+        <w:tab/>
+      </w:r>
+      <w:r>
+        <w:t xml:space="preserve">In the frequent occasion that individual movement tracks were incomplete, </w:t>
+      </w:r>
+      <w:r>
+        <w:t xml:space="preserve">and the </w:t>
+      </w:r>
+      <w:r>
+        <w:t>HMM</w:t>
+      </w:r>
+      <w:r>
+        <w:t xml:space="preserve"> was uncertain whether </w:t>
+      </w:r>
+      <w:r>
+        <w:t xml:space="preserve">a bird </w:t>
+      </w:r>
+      <w:r>
+        <w:t>had concluded making &gt;30.2km movements</w:t>
+      </w:r>
+      <w:r>
+        <w:t xml:space="preserve"> by the end of its movement track</w:t>
+      </w:r>
+      <w:r>
+        <w:t xml:space="preserve">, </w:t>
+      </w:r>
+      <w:r>
+        <w:t xml:space="preserve">the model </w:t>
+      </w:r>
+      <w:r>
+        <w:t>HMM</w:t>
+      </w:r>
+      <w:r>
+        <w:t xml:space="preserve"> </w:t>
+      </w:r>
+      <w:r>
+        <w:t xml:space="preserve">determined </w:t>
+      </w:r>
+      <w:r>
+        <w:t xml:space="preserve">whether the </w:t>
+      </w:r>
+      <w:r>
+        <w:t xml:space="preserve">bird’s track </w:t>
+      </w:r>
+      <w:r>
+        <w:t xml:space="preserve">had ended in stopover, settling, or post-migration state based </w:t>
+      </w:r>
+      <w:r>
+        <w:t xml:space="preserve">on covariates </w:t>
+      </w:r>
+      <w:r>
+        <w:t xml:space="preserve">that correlated with each movement state, such as </w:t>
+      </w:r>
+      <w:r>
+        <w:t xml:space="preserve">step lengths, turn angles, </w:t>
+      </w:r>
+      <w:r>
+        <w:t xml:space="preserve">recursive movements, </w:t>
+      </w:r>
+      <w:r>
+        <w:t xml:space="preserve">residence time, </w:t>
+      </w:r>
+      <w:r>
+        <w:t xml:space="preserve">day of season, and location. </w:t>
+      </w:r>
+      <w:r>
+        <w:t xml:space="preserve">For example, a </w:t>
+      </w:r>
+      <w:r>
+        <w:t xml:space="preserve">spring migratory </w:t>
+      </w:r>
+      <w:r>
+        <w:t xml:space="preserve">track that ended prematurely in late April, but whose </w:t>
+      </w:r>
+      <w:r>
+        <w:t>final state was characterized by</w:t>
+      </w:r>
+      <w:r>
+        <w:t xml:space="preserve"> </w:t>
+      </w:r>
+      <w:r>
+        <w:t xml:space="preserve">short step lengths, high turn angles, </w:t>
+      </w:r>
+      <w:r>
+        <w:t>recursive movements,</w:t>
+      </w:r>
+      <w:r>
+        <w:t xml:space="preserve"> long residence time, </w:t>
+      </w:r>
+      <w:r>
+        <w:t>a</w:t>
+      </w:r>
+      <w:r>
+        <w:t>nd a</w:t>
+      </w:r>
+      <w:r>
+        <w:t xml:space="preserve"> northerly latitude in the breeding range</w:t>
+      </w:r>
+      <w:r>
+        <w:t xml:space="preserve"> would </w:t>
+      </w:r>
+      <w:r>
+        <w:t xml:space="preserve">likely be designated as ending in the </w:t>
+      </w:r>
+      <w:r>
+        <w:t>post-migration</w:t>
+      </w:r>
+      <w:r>
+        <w:t xml:space="preserve"> or settling</w:t>
+      </w:r>
+      <w:r>
+        <w:t xml:space="preserve"> state instead of stopover. However, </w:t>
+      </w:r>
+      <w:r>
+        <w:t xml:space="preserve">a spring migratory track that ended prematurely on the same date but with </w:t>
+      </w:r>
+      <w:r>
+        <w:t>larger step lengths, small turn angles, less</w:t>
+      </w:r>
+      <w:r>
+        <w:t xml:space="preserve"> recursive movements, short residence time, and a mid-latitude outside of the breeding range</w:t>
+      </w:r>
+      <w:r>
+        <w:t xml:space="preserve"> wou</w:t>
+      </w:r>
+      <w:r>
+        <w:t xml:space="preserve">ld likely be designated </w:t>
+      </w:r>
+      <w:r>
+        <w:t>as a final state of stopover instead.</w:t>
+      </w:r>
+    </w:p>
+    <w:p>
+      <w:pPr>
+        <w:spacing w:line="480" w:lineRule="auto"/>
+      </w:pPr>
+    </w:p>
+    <w:p>
+      <w:pPr>
+        <w:spacing w:line="480" w:lineRule="auto"/>
+      </w:pPr>
+      <w:r>
+        <w:t>R</w:t>
+      </w:r>
+      <w:r>
+        <w:t xml:space="preserve">emove birds with no individual step lengths &gt;30.2km (20 miles). In practice this </w:t>
+      </w:r>
+      <w:r>
+        <w:t>removes</w:t>
+      </w:r>
+      <w:r>
+        <w:t xml:space="preserve"> birds that never initiate a substantial migratory movement but doesn't penalize birds that DO migrate, as they always make at least one substantial movement.</w:t>
+      </w:r>
+    </w:p>
+    <w:p>
+      <w:pPr>
+        <w:spacing w:line="480" w:lineRule="auto"/>
+      </w:pPr>
+      <w:r>
+        <w:t>Time periods: fall ends when spring begins</w:t>
       </w:r>
     </w:p>
     <w:p>
@@ -1794,6 +1933,7 @@
         <w:rPr>
           <w:noProof/>
         </w:rPr>
+        <w:lastRenderedPageBreak/>
         <w:drawing>
           <wp:inline distT="0" distB="0" distL="0" distR="0" wp14:anchorId="24786A8D" wp14:editId="04FE4722">
             <wp:extent cx="4084520" cy="4148667"/>
@@ -1850,7 +1990,6 @@
       </w:r>
     </w:p>
     <w:p/>
-    <w:p/>
     <w:p>
       <w:pPr>
         <w:rPr>
@@ -1877,17 +2016,8 @@
           <w:i/>
           <w:iCs/>
         </w:rPr>
-        <w:t xml:space="preserve"> movements outside of spring and fall </w:t>
-      </w:r>
-      <w:proofErr w:type="gramStart"/>
-      <w:r>
-        <w:rPr>
-          <w:i/>
-          <w:iCs/>
-        </w:rPr>
-        <w:t>migration</w:t>
-      </w:r>
-      <w:proofErr w:type="gramEnd"/>
+        <w:t xml:space="preserve"> movements outside of spring and fall migration</w:t>
+      </w:r>
     </w:p>
     <w:tbl>
       <w:tblPr>
@@ -2069,7 +2199,6 @@
           </w:tcPr>
           <w:p>
             <w:r>
-              <w:lastRenderedPageBreak/>
               <w:t>Foray loops</w:t>
             </w:r>
           </w:p>
@@ -2124,15 +2253,11 @@
           </w:tcPr>
           <w:p>
             <w:r>
-              <w:t xml:space="preserve">Movements that include step lengths &gt; 30.2 km and result in &gt; 30.2 km of net displacement between the first and last point, and do not preclude a fall or spring migration. Can occur in any season, </w:t>
-            </w:r>
-            <w:proofErr w:type="gramStart"/>
-            <w:r>
-              <w:t>as long as</w:t>
-            </w:r>
-            <w:proofErr w:type="gramEnd"/>
-            <w:r>
-              <w:t xml:space="preserve"> the starting and ending state is stationary.</w:t>
+              <w:t xml:space="preserve">Movements that include step lengths &gt; 30.2 km and result in &gt; 30.2 km of net displacement between the first and last point, and do not preclude a fall or </w:t>
+            </w:r>
+            <w:r>
+              <w:lastRenderedPageBreak/>
+              <w:t>spring migration. Can occur in any season, as long as the starting and ending state is stationary.</w:t>
             </w:r>
           </w:p>
         </w:tc>
@@ -2180,13 +2305,55 @@
         <w:spacing w:line="480" w:lineRule="auto"/>
       </w:pPr>
       <w:r>
-        <w:t>Brief explanation here of some of the roadblocks that we encountered during the analysis. See appendix for a detailed list of individual exceptions and edits made</w:t>
-      </w:r>
-      <w:r>
-        <w:t xml:space="preserve"> tk</w:t>
-      </w:r>
-      <w:r>
-        <w:t>.</w:t>
+        <w:t xml:space="preserve">Because of the </w:t>
+      </w:r>
+      <w:r>
+        <w:t xml:space="preserve">incredible variation </w:t>
+      </w:r>
+      <w:r>
+        <w:t xml:space="preserve">that we observed in the data, there were a number of exceptions to </w:t>
+      </w:r>
+      <w:r>
+        <w:t>the methods outlined here</w:t>
+      </w:r>
+      <w:r>
+        <w:t xml:space="preserve"> that we needed to address. This included methods for birds captured </w:t>
+      </w:r>
+      <w:r>
+        <w:t xml:space="preserve">during migration, bugs introduced </w:t>
+      </w:r>
+      <w:r>
+        <w:t>by</w:t>
+      </w:r>
+      <w:r>
+        <w:t xml:space="preserve"> the correlated random walk, </w:t>
+      </w:r>
+      <w:r>
+        <w:t xml:space="preserve">and treatments </w:t>
+      </w:r>
+      <w:r>
+        <w:t xml:space="preserve">for birds </w:t>
+      </w:r>
+      <w:r>
+        <w:t xml:space="preserve">which </w:t>
+      </w:r>
+      <w:r>
+        <w:t xml:space="preserve">had transmitters that continued to transmit after the bird died. </w:t>
+      </w:r>
+      <w:r>
+        <w:t>We</w:t>
+      </w:r>
+      <w:r>
+        <w:t xml:space="preserve"> ha</w:t>
+      </w:r>
+      <w:r>
+        <w:t xml:space="preserve">ve detailed these individual </w:t>
+      </w:r>
+      <w:r>
+        <w:t xml:space="preserve">bug fixes and exceptions </w:t>
+      </w:r>
+      <w:r>
+        <w:t>in Appendix tk.</w:t>
       </w:r>
     </w:p>
     <w:p>
@@ -2308,106 +2475,22 @@
         <w:rPr>
           <w:rFonts w:ascii="Calibri" w:hAnsi="Calibri" w:cs="Calibri"/>
         </w:rPr>
-        <w:t xml:space="preserve">Fink, D., T. Auer, A. Johnston, M. </w:t>
-      </w:r>
-      <w:proofErr w:type="spellStart"/>
-      <w:r>
+        <w:t>Fink, D., T. Auer, A. Johnston, M. Strimas-Mackey, S. Ligocki, O. Robinson, W. Hochachka, L. Jaromczyk, A. Rodewald, C. Wood, I. Davies, and A. Spencer. 2022. eBird Status and Trends. Cornell Lab of Ornithology, Ithaca, New York.</w:t>
+      </w:r>
+    </w:p>
+    <w:p>
+      <w:pPr>
+        <w:pStyle w:val="Bibliography"/>
         <w:rPr>
           <w:rFonts w:ascii="Calibri" w:hAnsi="Calibri" w:cs="Calibri"/>
         </w:rPr>
-        <w:t>Strimas</w:t>
-      </w:r>
-      <w:proofErr w:type="spellEnd"/>
+      </w:pPr>
       <w:r>
         <w:rPr>
           <w:rFonts w:ascii="Calibri" w:hAnsi="Calibri" w:cs="Calibri"/>
         </w:rPr>
-        <w:t xml:space="preserve">-Mackey, S. </w:t>
-      </w:r>
-      <w:proofErr w:type="spellStart"/>
-      <w:r>
-        <w:rPr>
-          <w:rFonts w:ascii="Calibri" w:hAnsi="Calibri" w:cs="Calibri"/>
-        </w:rPr>
-        <w:t>Ligocki</w:t>
-      </w:r>
-      <w:proofErr w:type="spellEnd"/>
-      <w:r>
-        <w:rPr>
-          <w:rFonts w:ascii="Calibri" w:hAnsi="Calibri" w:cs="Calibri"/>
-        </w:rPr>
-        <w:t xml:space="preserve">, O. Robinson, W. </w:t>
-      </w:r>
-      <w:proofErr w:type="spellStart"/>
-      <w:r>
-        <w:rPr>
-          <w:rFonts w:ascii="Calibri" w:hAnsi="Calibri" w:cs="Calibri"/>
-        </w:rPr>
-        <w:t>Hochachka</w:t>
-      </w:r>
-      <w:proofErr w:type="spellEnd"/>
-      <w:r>
-        <w:rPr>
-          <w:rFonts w:ascii="Calibri" w:hAnsi="Calibri" w:cs="Calibri"/>
-        </w:rPr>
-        <w:t xml:space="preserve">, L. </w:t>
-      </w:r>
-      <w:proofErr w:type="spellStart"/>
-      <w:r>
-        <w:rPr>
-          <w:rFonts w:ascii="Calibri" w:hAnsi="Calibri" w:cs="Calibri"/>
-        </w:rPr>
-        <w:t>Jaromczyk</w:t>
-      </w:r>
-      <w:proofErr w:type="spellEnd"/>
-      <w:r>
-        <w:rPr>
-          <w:rFonts w:ascii="Calibri" w:hAnsi="Calibri" w:cs="Calibri"/>
-        </w:rPr>
-        <w:t xml:space="preserve">, A. </w:t>
-      </w:r>
-      <w:proofErr w:type="spellStart"/>
-      <w:r>
-        <w:rPr>
-          <w:rFonts w:ascii="Calibri" w:hAnsi="Calibri" w:cs="Calibri"/>
-        </w:rPr>
-        <w:t>Rodewald</w:t>
-      </w:r>
-      <w:proofErr w:type="spellEnd"/>
-      <w:r>
-        <w:rPr>
-          <w:rFonts w:ascii="Calibri" w:hAnsi="Calibri" w:cs="Calibri"/>
-        </w:rPr>
-        <w:t>, C. Wood, I. Davies, and A. Spencer. 2022. eBird Status and Trends. Cornell Lab of Ornithology, Ithaca, New York.</w:t>
-      </w:r>
-    </w:p>
-    <w:p>
-      <w:pPr>
-        <w:pStyle w:val="Bibliography"/>
-        <w:rPr>
-          <w:rFonts w:ascii="Calibri" w:hAnsi="Calibri" w:cs="Calibri"/>
-        </w:rPr>
-      </w:pPr>
-      <w:r>
-        <w:rPr>
-          <w:rFonts w:ascii="Calibri" w:hAnsi="Calibri" w:cs="Calibri"/>
-        </w:rPr>
         <w:lastRenderedPageBreak/>
-        <w:t xml:space="preserve">McAuley, D. G., J. R. </w:t>
-      </w:r>
-      <w:proofErr w:type="spellStart"/>
-      <w:r>
-        <w:rPr>
-          <w:rFonts w:ascii="Calibri" w:hAnsi="Calibri" w:cs="Calibri"/>
-        </w:rPr>
-        <w:t>Longcore</w:t>
-      </w:r>
-      <w:proofErr w:type="spellEnd"/>
-      <w:r>
-        <w:rPr>
-          <w:rFonts w:ascii="Calibri" w:hAnsi="Calibri" w:cs="Calibri"/>
-        </w:rPr>
-        <w:t xml:space="preserve">, and G. F. Sepik. 1993. Techniques for Research into Woodcocks: Experiences and Recommendations. Page 5 </w:t>
+        <w:t xml:space="preserve">McAuley, D. G., J. R. Longcore, and G. F. Sepik. 1993. Techniques for Research into Woodcocks: Experiences and Recommendations. Page 5 </w:t>
       </w:r>
       <w:r>
         <w:rPr>
@@ -2435,71 +2518,21 @@
         <w:rPr>
           <w:rFonts w:ascii="Calibri" w:hAnsi="Calibri" w:cs="Calibri"/>
         </w:rPr>
-        <w:t xml:space="preserve">McClintock, B. T., and T. </w:t>
-      </w:r>
-      <w:proofErr w:type="spellStart"/>
-      <w:r>
+        <w:t>McClintock, B. T., and T. Michelot. 2018. momentuHMM: R package for generalized hidden Markov models of animal movement. Methods in Ecology and Evolution 9:1518–1530.</w:t>
+      </w:r>
+    </w:p>
+    <w:p>
+      <w:pPr>
+        <w:pStyle w:val="Bibliography"/>
         <w:rPr>
           <w:rFonts w:ascii="Calibri" w:hAnsi="Calibri" w:cs="Calibri"/>
         </w:rPr>
-        <w:t>Michelot</w:t>
-      </w:r>
-      <w:proofErr w:type="spellEnd"/>
+      </w:pPr>
       <w:r>
         <w:rPr>
           <w:rFonts w:ascii="Calibri" w:hAnsi="Calibri" w:cs="Calibri"/>
         </w:rPr>
-        <w:t xml:space="preserve">. 2018. </w:t>
-      </w:r>
-      <w:proofErr w:type="spellStart"/>
-      <w:r>
-        <w:rPr>
-          <w:rFonts w:ascii="Calibri" w:hAnsi="Calibri" w:cs="Calibri"/>
-        </w:rPr>
-        <w:t>momentuHMM</w:t>
-      </w:r>
-      <w:proofErr w:type="spellEnd"/>
-      <w:r>
-        <w:rPr>
-          <w:rFonts w:ascii="Calibri" w:hAnsi="Calibri" w:cs="Calibri"/>
-        </w:rPr>
-        <w:t>: R package for generalized hidden Markov models of animal movement. Methods in Ecology and Evolution 9:1518–1530.</w:t>
-      </w:r>
-    </w:p>
-    <w:p>
-      <w:pPr>
-        <w:pStyle w:val="Bibliography"/>
-        <w:rPr>
-          <w:rFonts w:ascii="Calibri" w:hAnsi="Calibri" w:cs="Calibri"/>
-        </w:rPr>
-      </w:pPr>
-      <w:proofErr w:type="spellStart"/>
-      <w:r>
-        <w:rPr>
-          <w:rFonts w:ascii="Calibri" w:hAnsi="Calibri" w:cs="Calibri"/>
-        </w:rPr>
-        <w:t>Rieffenberger</w:t>
-      </w:r>
-      <w:proofErr w:type="spellEnd"/>
-      <w:r>
-        <w:rPr>
-          <w:rFonts w:ascii="Calibri" w:hAnsi="Calibri" w:cs="Calibri"/>
-        </w:rPr>
-        <w:t xml:space="preserve">, J. C., and R. C. </w:t>
-      </w:r>
-      <w:proofErr w:type="spellStart"/>
-      <w:r>
-        <w:rPr>
-          <w:rFonts w:ascii="Calibri" w:hAnsi="Calibri" w:cs="Calibri"/>
-        </w:rPr>
-        <w:t>Kletzly</w:t>
-      </w:r>
-      <w:proofErr w:type="spellEnd"/>
-      <w:r>
-        <w:rPr>
-          <w:rFonts w:ascii="Calibri" w:hAnsi="Calibri" w:cs="Calibri"/>
-        </w:rPr>
-        <w:t>. 1966. Woodcock night-lighting techniques and equipment. WH Goudy, compiler. Woodcock research and management 33–35.</w:t>
+        <w:t>Rieffenberger, J. C., and R. C. Kletzly. 1966. Woodcock night-lighting techniques and equipment. WH Goudy, compiler. Woodcock research and management 33–35.</w:t>
       </w:r>
     </w:p>
     <w:p>
@@ -2679,6 +2712,22 @@
       </w:r>
     </w:p>
   </w:comment>
+  <w:comment w:id="9" w:author="Liam Berigan" w:date="2023-05-04T09:20:00Z" w:initials="LB">
+    <w:p>
+      <w:pPr>
+        <w:pStyle w:val="CommentText"/>
+      </w:pPr>
+      <w:r>
+        <w:rPr>
+          <w:rStyle w:val="CommentReference"/>
+        </w:rPr>
+        <w:annotationRef/>
+      </w:r>
+      <w:r>
+        <w:t>Fill me in</w:t>
+      </w:r>
+    </w:p>
+  </w:comment>
 </w:comments>
 </file>
 
@@ -2693,6 +2742,7 @@
   <w15:commentEx w15:paraId="13884B4B" w15:done="0"/>
   <w15:commentEx w15:paraId="424D8E49" w15:done="0"/>
   <w15:commentEx w15:paraId="3136457B" w15:done="0"/>
+  <w15:commentEx w15:paraId="28F036DA" w15:done="0"/>
 </w15:commentsEx>
 </file>
 
@@ -2707,6 +2757,7 @@
   <w16cex:commentExtensible w16cex:durableId="27FCA535" w16cex:dateUtc="2023-05-03T13:17:00Z"/>
   <w16cex:commentExtensible w16cex:durableId="27FCBFF0" w16cex:dateUtc="2023-05-03T15:11:00Z"/>
   <w16cex:commentExtensible w16cex:durableId="27FB5E44" w16cex:dateUtc="2023-05-02T14:02:00Z"/>
+  <w16cex:commentExtensible w16cex:durableId="27FDF757" w16cex:dateUtc="2023-05-04T13:20:00Z"/>
 </w16cex:commentsExtensible>
 </file>
 
@@ -2721,6 +2772,7 @@
   <w16cid:commentId w16cid:paraId="13884B4B" w16cid:durableId="27FCA535"/>
   <w16cid:commentId w16cid:paraId="424D8E49" w16cid:durableId="27FCBFF0"/>
   <w16cid:commentId w16cid:paraId="3136457B" w16cid:durableId="27FB5E44"/>
+  <w16cid:commentId w16cid:paraId="28F036DA" w16cid:durableId="27FDF757"/>
 </w16cid:commentsIds>
 </file>
 
@@ -3824,6 +3876,7 @@
   <w:style w:type="character" w:default="1" w:styleId="DefaultParagraphFont">
     <w:name w:val="Default Paragraph Font"/>
     <w:uiPriority w:val="1"/>
+    <w:semiHidden/>
     <w:unhideWhenUsed/>
   </w:style>
   <w:style w:type="table" w:default="1" w:styleId="TableNormal">

</xml_diff>

<commit_message>
Fall settlement bug fix
NY-2019-11 and RI-2021-58 now correctly settle at the end of the fall
</commit_message>
<xml_diff>
--- a/drafts/FAC_paper_draft_1.docx
+++ b/drafts/FAC_paper_draft_1.docx
@@ -10,6 +10,7 @@
           <w:iCs/>
         </w:rPr>
       </w:pPr>
+      <w:commentRangeStart w:id="0"/>
       <w:r>
         <w:rPr>
           <w:i/>
@@ -45,6 +46,13 @@
         </w:rPr>
         <w:t>for a short-distance migratory bird</w:t>
       </w:r>
+      <w:commentRangeEnd w:id="0"/>
+      <w:r>
+        <w:rPr>
+          <w:rStyle w:val="CommentReference"/>
+        </w:rPr>
+        <w:commentReference w:id="0"/>
+      </w:r>
     </w:p>
     <w:p>
       <w:pPr>
@@ -189,30 +197,30 @@
       <w:r>
         <w:t xml:space="preserve">GPS-tracking data from the Eastern Woodcock Migration Research Cooperative, a collaboration of 42 federal, state, provincial, non-profit, and university partners throughout the United States and Canada (www.woodcockmigration.org). We captured woodcock at </w:t>
       </w:r>
-      <w:commentRangeStart w:id="0"/>
+      <w:commentRangeStart w:id="1"/>
       <w:r>
         <w:t xml:space="preserve">34 sites </w:t>
       </w:r>
-      <w:commentRangeEnd w:id="0"/>
+      <w:commentRangeEnd w:id="1"/>
       <w:r>
         <w:rPr>
           <w:rStyle w:val="CommentReference"/>
         </w:rPr>
-        <w:commentReference w:id="0"/>
+        <w:commentReference w:id="1"/>
       </w:r>
       <w:r>
         <w:t xml:space="preserve">in </w:t>
       </w:r>
-      <w:commentRangeStart w:id="1"/>
+      <w:commentRangeStart w:id="2"/>
       <w:r>
         <w:t xml:space="preserve">Quebec, Ontario, Nova Scotia, Maine, Vermont, New York, Rhode Island, Pennsylvania, Maryland, West Virginia, Virginia, North Carolina, South Carolina, Georgia, Alabama, and Florida </w:t>
       </w:r>
-      <w:commentRangeEnd w:id="1"/>
+      <w:commentRangeEnd w:id="2"/>
       <w:r>
         <w:rPr>
           <w:rStyle w:val="CommentReference"/>
         </w:rPr>
-        <w:commentReference w:id="1"/>
+        <w:commentReference w:id="2"/>
       </w:r>
       <w:r>
         <w:t xml:space="preserve">using mist nets during morning and evening flights </w:t>
@@ -257,29 +265,208 @@
         <w:fldChar w:fldCharType="end"/>
       </w:r>
       <w:r>
-        <w:t xml:space="preserve">. We attached 4g, 5g, and 6.3g PinPoint GPS Argos transmitters (Lotek Wireless Inc., Newmarket, Ontario, CA) to captured woodcock. Transmitters recorded locations at 12–60m accuracy and were programmed to </w:t>
-      </w:r>
-      <w:commentRangeStart w:id="2"/>
-      <w:commentRangeStart w:id="3"/>
-      <w:r>
-        <w:t xml:space="preserve">record locations every 1–3 days. </w:t>
-      </w:r>
-      <w:commentRangeEnd w:id="2"/>
-      <w:r>
-        <w:rPr>
-          <w:rStyle w:val="CommentReference"/>
-        </w:rPr>
-        <w:commentReference w:id="2"/>
-      </w:r>
-      <w:commentRangeEnd w:id="3"/>
-      <w:r>
-        <w:rPr>
-          <w:rStyle w:val="CommentReference"/>
-        </w:rPr>
-        <w:commentReference w:id="3"/>
-      </w:r>
-      <w:r>
-        <w:t>Transmitters, bands, and attachment materials never exceeded 4% of a bird’s body weight, and all capture and handling were conducted with methods approved by the University of Maine Institutional Animal Care and Use Committee (Protocol # A2020-07-01).</w:t>
+        <w:t xml:space="preserve">. We attached 4g, 5g, and 6.3g </w:t>
+      </w:r>
+      <w:proofErr w:type="spellStart"/>
+      <w:r>
+        <w:t>PinPoint</w:t>
+      </w:r>
+      <w:proofErr w:type="spellEnd"/>
+      <w:r>
+        <w:t xml:space="preserve"> GPS Argos transmitters (</w:t>
+      </w:r>
+      <w:proofErr w:type="spellStart"/>
+      <w:r>
+        <w:t>Lotek</w:t>
+      </w:r>
+      <w:proofErr w:type="spellEnd"/>
+      <w:r>
+        <w:t xml:space="preserve"> Wireless Inc., Newmarket, Ontario, CA) to captured woodcock. Transmitters, bands, and attachment materials never exceeded 4% of a bird’s body weight, and all capture and handling were conducted with methods approved by the University of Maine Institutional Animal Care and Use Committee (Protocol # A2020-07-01).</w:t>
+      </w:r>
+    </w:p>
+    <w:p>
+      <w:pPr>
+        <w:spacing w:line="480" w:lineRule="auto"/>
+        <w:ind w:firstLine="720"/>
+      </w:pPr>
+      <w:r>
+        <w:t xml:space="preserve">GPS transmitters were programmed with one of several schedules, </w:t>
+      </w:r>
+      <w:r>
+        <w:t xml:space="preserve">each of which collected data at </w:t>
+      </w:r>
+      <w:r>
+        <w:t>a slightly different pace</w:t>
+      </w:r>
+      <w:r>
+        <w:t xml:space="preserve"> to optimize battery life</w:t>
+      </w:r>
+      <w:r>
+        <w:t xml:space="preserve">. Transmitters with a frequent schedule collected </w:t>
+      </w:r>
+      <w:r>
+        <w:t>locations daily</w:t>
+      </w:r>
+      <w:r>
+        <w:t xml:space="preserve">, and typically lasted throughout the duration of a single migration. </w:t>
+      </w:r>
+      <w:r>
+        <w:t xml:space="preserve">Transmitters with an </w:t>
+      </w:r>
+      <w:r>
+        <w:lastRenderedPageBreak/>
+        <w:t xml:space="preserve">infrequent schedule collected locations every </w:t>
+      </w:r>
+      <w:r>
+        <w:t>3–</w:t>
+      </w:r>
+      <w:r>
+        <w:t>5 days</w:t>
+      </w:r>
+      <w:r>
+        <w:t xml:space="preserve">, with the aim of </w:t>
+      </w:r>
+      <w:r>
+        <w:t xml:space="preserve">collecting data from several migrations. </w:t>
+      </w:r>
+      <w:r>
+        <w:t>Hybrid schedules combined characteristics of frequent and infrequent schedules,</w:t>
+      </w:r>
+      <w:r>
+        <w:t xml:space="preserve"> collecting locations every </w:t>
+      </w:r>
+      <w:r>
+        <w:t>3–</w:t>
+      </w:r>
+      <w:r>
+        <w:t>7</w:t>
+      </w:r>
+      <w:r>
+        <w:t xml:space="preserve"> days</w:t>
+      </w:r>
+      <w:r>
+        <w:t xml:space="preserve"> outside of the migratory season, and collecting data every 1–2 days during the migratory </w:t>
+      </w:r>
+      <w:r>
+        <w:t xml:space="preserve">season. </w:t>
+      </w:r>
+      <w:r>
+        <w:t xml:space="preserve">Gap schedules </w:t>
+      </w:r>
+      <w:r>
+        <w:t xml:space="preserve">used a similar timing to hybrid schedules, but additionally included </w:t>
+      </w:r>
+      <w:r>
+        <w:t xml:space="preserve">a period of 1–3 months in which </w:t>
+      </w:r>
+      <w:r>
+        <w:t xml:space="preserve">the transmitter did not </w:t>
+      </w:r>
+      <w:r>
+        <w:t>collect locations to extend battery life over the course of multiple seasons.</w:t>
+      </w:r>
+      <w:r>
+        <w:t xml:space="preserve"> </w:t>
+      </w:r>
+      <w:r>
+        <w:t xml:space="preserve">Each transmitter </w:t>
+      </w:r>
+      <w:r>
+        <w:t xml:space="preserve">collected </w:t>
+      </w:r>
+      <w:proofErr w:type="spellStart"/>
+      <w:r>
+        <w:t>tk</w:t>
+      </w:r>
+      <w:r>
+        <w:softHyphen/>
+      </w:r>
+      <w:proofErr w:type="spellEnd"/>
+      <w:r>
+        <w:t>–</w:t>
+      </w:r>
+      <w:proofErr w:type="spellStart"/>
+      <w:r>
+        <w:t>tk</w:t>
+      </w:r>
+      <w:proofErr w:type="spellEnd"/>
+      <w:r>
+        <w:t xml:space="preserve"> </w:t>
+      </w:r>
+      <w:r>
+        <w:t>GPS locations</w:t>
+      </w:r>
+      <w:r>
+        <w:t>, depending on transmitter size,</w:t>
+      </w:r>
+      <w:r>
+        <w:t xml:space="preserve"> </w:t>
+      </w:r>
+      <w:r>
+        <w:t>at 12–60m accuracy</w:t>
+      </w:r>
+      <w:r>
+        <w:t>.</w:t>
+      </w:r>
+      <w:r>
+        <w:t xml:space="preserve"> </w:t>
+      </w:r>
+      <w:r>
+        <w:t xml:space="preserve">Transmitters </w:t>
+      </w:r>
+      <w:r>
+        <w:t xml:space="preserve">relayed GPS locations </w:t>
+      </w:r>
+      <w:r>
+        <w:t xml:space="preserve">back to </w:t>
+      </w:r>
+      <w:r>
+        <w:t>the ARGOS satellite network</w:t>
+      </w:r>
+      <w:r>
+        <w:t xml:space="preserve"> after every 3</w:t>
+      </w:r>
+      <w:r>
+        <w:rPr>
+          <w:vertAlign w:val="superscript"/>
+        </w:rPr>
+        <w:t>rd</w:t>
+      </w:r>
+      <w:r>
+        <w:t xml:space="preserve"> location, allowing </w:t>
+      </w:r>
+      <w:r>
+        <w:t>recovery of data without recapture of the bird.</w:t>
+      </w:r>
+      <w:r>
+        <w:t xml:space="preserve"> </w:t>
+      </w:r>
+      <w:r>
+        <w:t>However, t</w:t>
+      </w:r>
+      <w:r>
+        <w:t xml:space="preserve">ransmissions back to satellites </w:t>
+      </w:r>
+      <w:r>
+        <w:t xml:space="preserve">are energetically demanding and </w:t>
+      </w:r>
+      <w:r>
+        <w:t>transmitters occasionally fail to relay data</w:t>
+      </w:r>
+      <w:r>
+        <w:t xml:space="preserve"> as their battery life wanes, creating issues with </w:t>
+      </w:r>
+      <w:r>
+        <w:t xml:space="preserve">sporadic </w:t>
+      </w:r>
+      <w:r>
+        <w:t xml:space="preserve">missing data </w:t>
+      </w:r>
+      <w:r>
+        <w:t>near the end of migration</w:t>
+      </w:r>
+      <w:r>
+        <w:t>.</w:t>
       </w:r>
     </w:p>
     <w:p>
@@ -340,336 +527,365 @@
         <w:spacing w:line="480" w:lineRule="auto"/>
       </w:pPr>
       <w:r>
+        <w:t>We classified woodcock movements as migratory/non-migratory using hidden Markov Models (</w:t>
+      </w:r>
+      <w:commentRangeStart w:id="3"/>
+      <w:r>
+        <w:t>HMMs</w:t>
+      </w:r>
+      <w:commentRangeEnd w:id="3"/>
+      <w:r>
+        <w:rPr>
+          <w:rStyle w:val="CommentReference"/>
+        </w:rPr>
+        <w:commentReference w:id="3"/>
+      </w:r>
+      <w:r>
+        <w:t xml:space="preserve">), while making several accommodations to </w:t>
+      </w:r>
+      <w:r>
+        <w:t>resolve issues with missing data, incomplete tracks, and infrequent locations.</w:t>
+      </w:r>
+      <w:r>
+        <w:t xml:space="preserve"> </w:t>
+      </w:r>
+      <w:r>
+        <w:t xml:space="preserve">Our first accommodation was to use a correlated random walk model to </w:t>
+      </w:r>
+      <w:r>
+        <w:t xml:space="preserve">fill in missing data at stopover and stationary sites, using the </w:t>
+      </w:r>
+      <w:r>
+        <w:t xml:space="preserve">R package </w:t>
+      </w:r>
+      <w:proofErr w:type="spellStart"/>
+      <w:r>
+        <w:t>tk</w:t>
+      </w:r>
+      <w:proofErr w:type="spellEnd"/>
+      <w:r>
+        <w:t xml:space="preserve"> </w:t>
+      </w:r>
+      <w:commentRangeStart w:id="4"/>
+      <w:r>
+        <w:t xml:space="preserve">(cite </w:t>
+      </w:r>
+      <w:proofErr w:type="spellStart"/>
+      <w:r>
+        <w:t>tk</w:t>
+      </w:r>
+      <w:commentRangeEnd w:id="4"/>
+      <w:proofErr w:type="spellEnd"/>
+      <w:r>
+        <w:rPr>
+          <w:rStyle w:val="CommentReference"/>
+        </w:rPr>
+        <w:commentReference w:id="4"/>
+      </w:r>
+      <w:r>
+        <w:t>)</w:t>
+      </w:r>
+      <w:r>
+        <w:t xml:space="preserve"> to interpolate one point per day</w:t>
+      </w:r>
+      <w:r>
+        <w:t xml:space="preserve">. This </w:t>
+      </w:r>
+      <w:r>
+        <w:t xml:space="preserve">allowed the </w:t>
+      </w:r>
+      <w:r>
+        <w:t>HMM</w:t>
+      </w:r>
+      <w:r>
+        <w:t xml:space="preserve"> to more accurately determine the </w:t>
+      </w:r>
+      <w:r>
+        <w:t>duration that a bird had spent in a small area</w:t>
+      </w:r>
+      <w:r>
+        <w:t xml:space="preserve"> during non-migratory periods, </w:t>
+      </w:r>
+      <w:r>
+        <w:t xml:space="preserve">even when much of the data at that location was missing due </w:t>
+      </w:r>
+      <w:r>
+        <w:t>t</w:t>
+      </w:r>
+      <w:r>
+        <w:t>o</w:t>
+      </w:r>
+      <w:r>
+        <w:t xml:space="preserve"> infrequent transmitter schedules or</w:t>
+      </w:r>
+      <w:r>
+        <w:t xml:space="preserve"> waning battery life</w:t>
+      </w:r>
+      <w:r>
+        <w:t>.</w:t>
+      </w:r>
+      <w:r>
+        <w:t xml:space="preserve"> </w:t>
+      </w:r>
+      <w:r>
+        <w:t xml:space="preserve">While correlated random walk models can </w:t>
+      </w:r>
+      <w:r>
+        <w:t xml:space="preserve">replicate the within-stopover movements of birds, which are typically short-distance and </w:t>
+      </w:r>
+      <w:r>
+        <w:t xml:space="preserve">recursive, they </w:t>
+      </w:r>
+      <w:r>
+        <w:t>do not easily</w:t>
+      </w:r>
+      <w:r>
+        <w:t xml:space="preserve"> replicate </w:t>
+      </w:r>
+      <w:r>
+        <w:t xml:space="preserve">migratory movements, which </w:t>
+      </w:r>
+      <w:r>
+        <w:t xml:space="preserve">tend to occur in short bursts of &gt;100km or more per night. </w:t>
+      </w:r>
+      <w:commentRangeStart w:id="5"/>
+      <w:r>
+        <w:t xml:space="preserve">Correlated random walk models instead broke </w:t>
+      </w:r>
+      <w:r>
+        <w:t xml:space="preserve">migratory movements into </w:t>
+      </w:r>
+      <w:r>
+        <w:t>a series of short</w:t>
+      </w:r>
+      <w:r>
+        <w:t xml:space="preserve"> step</w:t>
+      </w:r>
+      <w:commentRangeEnd w:id="5"/>
+      <w:r>
+        <w:t>s spread over multiple days</w:t>
+      </w:r>
+      <w:r>
+        <w:rPr>
+          <w:rStyle w:val="CommentReference"/>
+        </w:rPr>
+        <w:commentReference w:id="5"/>
+      </w:r>
+      <w:r>
+        <w:t>, making the HMM less likely to</w:t>
+      </w:r>
+      <w:r>
+        <w:t xml:space="preserve"> identify</w:t>
+      </w:r>
+      <w:r>
+        <w:t xml:space="preserve"> these movements as migratory. </w:t>
+      </w:r>
+      <w:r>
         <w:lastRenderedPageBreak/>
-        <w:t>In order to effectively delineate woodcock migration</w:t>
-      </w:r>
-      <w:r>
-        <w:t xml:space="preserve">, we had to devise a technique which would </w:t>
-      </w:r>
-      <w:r>
-        <w:t xml:space="preserve">be able to classify woodcock migration reliably despite missing data, </w:t>
-      </w:r>
-      <w:r>
-        <w:t>incomplete tracks, and infrequent locations</w:t>
-      </w:r>
-      <w:r>
-        <w:t xml:space="preserve">. We settled on using </w:t>
-      </w:r>
-      <w:r>
-        <w:t>hidden Markov Models (</w:t>
-      </w:r>
-      <w:commentRangeStart w:id="4"/>
-      <w:r>
-        <w:t>HMMs</w:t>
-      </w:r>
-      <w:commentRangeEnd w:id="4"/>
+        <w:t xml:space="preserve">Therefore, we only used the correlated random walk model </w:t>
+      </w:r>
+      <w:r>
+        <w:t>to interpolate locations between points that were &lt;30.2 km apart (</w:t>
+      </w:r>
+      <w:proofErr w:type="gramStart"/>
+      <w:r>
+        <w:t>i.e.</w:t>
+      </w:r>
+      <w:proofErr w:type="gramEnd"/>
+      <w:r>
+        <w:t xml:space="preserve"> when the bird was </w:t>
+      </w:r>
+      <w:r>
+        <w:t xml:space="preserve">either </w:t>
+      </w:r>
+      <w:r>
+        <w:t>at a stopover or not migrating</w:t>
+      </w:r>
+      <w:r>
+        <w:t>)</w:t>
+      </w:r>
+      <w:r>
+        <w:t>.</w:t>
+      </w:r>
+    </w:p>
+    <w:p>
+      <w:pPr>
+        <w:spacing w:line="480" w:lineRule="auto"/>
+      </w:pPr>
+      <w:r>
+        <w:tab/>
+      </w:r>
+      <w:commentRangeStart w:id="6"/>
+      <w:r>
+        <w:t xml:space="preserve">Our second </w:t>
+      </w:r>
+      <w:r>
+        <w:t xml:space="preserve">accommodation </w:t>
+      </w:r>
+      <w:r>
+        <w:t>was to include covariates</w:t>
+      </w:r>
+      <w:r>
+        <w:t xml:space="preserve"> that would assist in determining </w:t>
+      </w:r>
+      <w:r>
+        <w:t>the differences between movement states</w:t>
+      </w:r>
+      <w:commentRangeEnd w:id="6"/>
       <w:r>
         <w:rPr>
           <w:rStyle w:val="CommentReference"/>
         </w:rPr>
-        <w:commentReference w:id="4"/>
-      </w:r>
-      <w:r>
-        <w:t xml:space="preserve">) </w:t>
-      </w:r>
-      <w:r>
-        <w:t xml:space="preserve">with several extensions to accommodate </w:t>
-      </w:r>
-      <w:r>
-        <w:t xml:space="preserve">missing data. </w:t>
-      </w:r>
-      <w:r>
-        <w:t xml:space="preserve">Our first accommodation was to use a correlated random walk model to </w:t>
-      </w:r>
-      <w:r>
-        <w:t xml:space="preserve">fill in missing data at stopover and stationary sites, using the </w:t>
-      </w:r>
-      <w:r>
-        <w:t xml:space="preserve">R package tk </w:t>
-      </w:r>
-      <w:commentRangeStart w:id="5"/>
-      <w:r>
-        <w:t>(cite tk</w:t>
-      </w:r>
-      <w:commentRangeEnd w:id="5"/>
-      <w:r>
-        <w:rPr>
-          <w:rStyle w:val="CommentReference"/>
-        </w:rPr>
-        <w:commentReference w:id="5"/>
-      </w:r>
+        <w:commentReference w:id="6"/>
+      </w:r>
+      <w:r>
+        <w:t xml:space="preserve">. </w:t>
+      </w:r>
+      <w:proofErr w:type="gramStart"/>
+      <w:r>
+        <w:t>Typically</w:t>
+      </w:r>
+      <w:proofErr w:type="gramEnd"/>
+      <w:r>
+        <w:t xml:space="preserve"> this is done in </w:t>
+      </w:r>
+      <w:r>
+        <w:t>HMM</w:t>
+      </w:r>
+      <w:r>
+        <w:t xml:space="preserve">s using step lengths and turn angles (cite </w:t>
+      </w:r>
+      <w:proofErr w:type="spellStart"/>
+      <w:r>
+        <w:t>tk</w:t>
+      </w:r>
+      <w:proofErr w:type="spellEnd"/>
       <w:r>
         <w:t>)</w:t>
       </w:r>
       <w:r>
-        <w:t xml:space="preserve"> to interpolate one point per day</w:t>
-      </w:r>
-      <w:r>
-        <w:t xml:space="preserve">. This </w:t>
-      </w:r>
-      <w:r>
-        <w:t xml:space="preserve">allowed the </w:t>
-      </w:r>
-      <w:r>
-        <w:t>HMM</w:t>
-      </w:r>
-      <w:r>
-        <w:t xml:space="preserve"> to more accurately determine the </w:t>
-      </w:r>
-      <w:r>
-        <w:t>duration that a bird had spent in a small area</w:t>
-      </w:r>
-      <w:r>
-        <w:t xml:space="preserve"> during non-migratory periods, </w:t>
-      </w:r>
-      <w:r>
-        <w:t xml:space="preserve">even when much of the data at that location was missing due </w:t>
-      </w:r>
-      <w:r>
-        <w:t>t</w:t>
-      </w:r>
-      <w:r>
-        <w:t>o</w:t>
-      </w:r>
-      <w:r>
-        <w:t xml:space="preserve"> infrequent transmitter schedules or</w:t>
-      </w:r>
-      <w:r>
-        <w:t xml:space="preserve"> waning battery life</w:t>
-      </w:r>
-      <w:r>
-        <w:t>.</w:t>
+        <w:t xml:space="preserve">, although many HMM packages provide </w:t>
+      </w:r>
+      <w:r>
+        <w:t>utilities to add additional data</w:t>
+      </w:r>
+      <w:r>
+        <w:t xml:space="preserve"> streams that can be used to </w:t>
+      </w:r>
+      <w:r>
+        <w:t>assist in classif</w:t>
+      </w:r>
+      <w:r>
+        <w:t xml:space="preserve">ying </w:t>
+      </w:r>
+      <w:r>
+        <w:t xml:space="preserve">movement states. </w:t>
+      </w:r>
+      <w:r>
+        <w:t xml:space="preserve">We included additional data streams that </w:t>
+      </w:r>
+      <w:r>
+        <w:t xml:space="preserve">incorporated additional </w:t>
+      </w:r>
+      <w:r>
+        <w:t xml:space="preserve">information which would be of use to distinguish among movement states, such as </w:t>
+      </w:r>
+      <w:r>
+        <w:t>recursive movements, residence time,</w:t>
       </w:r>
       <w:r>
         <w:t xml:space="preserve"> </w:t>
       </w:r>
       <w:r>
-        <w:t xml:space="preserve">While correlated random walk models can </w:t>
-      </w:r>
-      <w:r>
-        <w:t xml:space="preserve">replicate the within-stopover movements of birds, which are typically short-distance and </w:t>
-      </w:r>
-      <w:r>
-        <w:t xml:space="preserve">recursive, they </w:t>
-      </w:r>
-      <w:r>
-        <w:t>do not easily</w:t>
-      </w:r>
-      <w:r>
-        <w:t xml:space="preserve"> replicate </w:t>
-      </w:r>
-      <w:r>
-        <w:t xml:space="preserve">migratory movements, which </w:t>
-      </w:r>
-      <w:r>
-        <w:t xml:space="preserve">tend to occur in short bursts of &gt;100km or more per night. </w:t>
-      </w:r>
-      <w:commentRangeStart w:id="6"/>
-      <w:r>
-        <w:t xml:space="preserve">Correlated random walk models instead broke </w:t>
-      </w:r>
-      <w:r>
-        <w:t xml:space="preserve">migratory movements into </w:t>
-      </w:r>
-      <w:r>
-        <w:t>a series of short</w:t>
-      </w:r>
-      <w:r>
-        <w:t xml:space="preserve"> step</w:t>
-      </w:r>
-      <w:commentRangeEnd w:id="6"/>
-      <w:r>
-        <w:t>s spread over multiple days</w:t>
-      </w:r>
-      <w:r>
-        <w:rPr>
-          <w:rStyle w:val="CommentReference"/>
-        </w:rPr>
-        <w:commentReference w:id="6"/>
-      </w:r>
-      <w:r>
-        <w:t>, making the HMM less likely to</w:t>
-      </w:r>
-      <w:r>
-        <w:t xml:space="preserve"> identify</w:t>
-      </w:r>
-      <w:r>
-        <w:t xml:space="preserve"> these movements as migratory. Therefore, we only used the correlated random walk model </w:t>
-      </w:r>
-      <w:r>
-        <w:t xml:space="preserve">to interpolate locations between points that were &lt;30.2 km apart (i.e. when the bird was </w:t>
-      </w:r>
-      <w:r>
-        <w:t xml:space="preserve">either </w:t>
-      </w:r>
-      <w:r>
-        <w:t>at a stopover or not migrating</w:t>
-      </w:r>
-      <w:r>
-        <w:t>)</w:t>
-      </w:r>
-      <w:r>
-        <w:t>.</w:t>
-      </w:r>
-    </w:p>
-    <w:p>
-      <w:pPr>
-        <w:spacing w:line="480" w:lineRule="auto"/>
-      </w:pPr>
-      <w:r>
-        <w:tab/>
-      </w:r>
-      <w:commentRangeStart w:id="7"/>
-      <w:r>
-        <w:t xml:space="preserve">Our second </w:t>
-      </w:r>
-      <w:r>
-        <w:t xml:space="preserve">accommodation </w:t>
-      </w:r>
-      <w:r>
-        <w:t>was to include covariates</w:t>
-      </w:r>
-      <w:r>
-        <w:t xml:space="preserve"> that would assist in determining </w:t>
-      </w:r>
-      <w:r>
-        <w:t>the differences between movement states</w:t>
-      </w:r>
-      <w:commentRangeEnd w:id="7"/>
-      <w:r>
-        <w:rPr>
-          <w:rStyle w:val="CommentReference"/>
-        </w:rPr>
-        <w:commentReference w:id="7"/>
-      </w:r>
-      <w:r>
-        <w:t xml:space="preserve">. Typically this is done in </w:t>
-      </w:r>
-      <w:r>
-        <w:t>HMM</w:t>
-      </w:r>
-      <w:r>
-        <w:t>s using step lengths and turn angles (cite tk)</w:t>
-      </w:r>
-      <w:r>
-        <w:t xml:space="preserve">, although many HMM packages provide </w:t>
-      </w:r>
-      <w:r>
-        <w:t>utilities to add additional data</w:t>
-      </w:r>
-      <w:r>
-        <w:t xml:space="preserve"> streams that can be used to </w:t>
-      </w:r>
-      <w:r>
-        <w:t>assist in classif</w:t>
-      </w:r>
-      <w:r>
-        <w:t xml:space="preserve">ying </w:t>
-      </w:r>
-      <w:r>
-        <w:t xml:space="preserve">movement states. </w:t>
-      </w:r>
-      <w:r>
-        <w:t xml:space="preserve">We included additional data streams that </w:t>
-      </w:r>
-      <w:r>
-        <w:t xml:space="preserve">incorporated additional </w:t>
-      </w:r>
-      <w:r>
-        <w:t xml:space="preserve">information which would be of use to distinguish among movement states, such as </w:t>
-      </w:r>
-      <w:r>
-        <w:t>recursive movements, residence time,</w:t>
+        <w:t xml:space="preserve">day of season, </w:t>
+      </w:r>
+      <w:r>
+        <w:t>and location</w:t>
       </w:r>
       <w:r>
         <w:t xml:space="preserve"> </w:t>
       </w:r>
       <w:r>
-        <w:t xml:space="preserve">day of season, </w:t>
-      </w:r>
-      <w:r>
-        <w:t>and location</w:t>
+        <w:t xml:space="preserve">(Table </w:t>
+      </w:r>
+      <w:proofErr w:type="spellStart"/>
+      <w:r>
+        <w:t>tk</w:t>
+      </w:r>
+      <w:proofErr w:type="spellEnd"/>
+      <w:r>
+        <w:t>).</w:t>
       </w:r>
       <w:r>
         <w:t xml:space="preserve"> </w:t>
       </w:r>
       <w:r>
-        <w:t>(Table tk).</w:t>
+        <w:t xml:space="preserve">We measured recursive movements using </w:t>
+      </w:r>
+      <w:r>
+        <w:t xml:space="preserve">the </w:t>
+      </w:r>
+      <w:r>
+        <w:t xml:space="preserve">mean distance to the nearest 7 points, transformed using a natural logarithm. </w:t>
+      </w:r>
+      <w:r>
+        <w:t xml:space="preserve">This </w:t>
+      </w:r>
+      <w:r>
+        <w:t xml:space="preserve">measured </w:t>
+      </w:r>
+      <w:r>
+        <w:t xml:space="preserve">whether bird locations over the period of a week reflected </w:t>
+      </w:r>
+      <w:r>
+        <w:t xml:space="preserve">intensive use of the same area </w:t>
+      </w:r>
+      <w:r>
+        <w:t>(presumably resource utilization)</w:t>
+      </w:r>
+      <w:r>
+        <w:t xml:space="preserve"> or</w:t>
       </w:r>
       <w:r>
         <w:t xml:space="preserve"> </w:t>
       </w:r>
       <w:r>
-        <w:t xml:space="preserve">We measured recursive movements using </w:t>
+        <w:t>spread-out</w:t>
+      </w:r>
+      <w:r>
+        <w:t xml:space="preserve"> movement throughout the </w:t>
+      </w:r>
+      <w:r>
+        <w:t xml:space="preserve">area </w:t>
+      </w:r>
+      <w:r>
+        <w:t>(reflecting exploration).</w:t>
+      </w:r>
+      <w:r>
+        <w:t xml:space="preserve"> </w:t>
+      </w:r>
+      <w:r>
+        <w:t xml:space="preserve">We measured residence time using </w:t>
       </w:r>
       <w:r>
         <w:t xml:space="preserve">the </w:t>
       </w:r>
       <w:r>
-        <w:t xml:space="preserve">mean distance to the nearest 7 points, transformed using a natural logarithm. </w:t>
+        <w:t>time difference</w:t>
+      </w:r>
+      <w:r>
+        <w:t xml:space="preserve"> between the first and last day that </w:t>
+      </w:r>
+      <w:r>
+        <w:t xml:space="preserve">the bird </w:t>
+      </w:r>
+      <w:r>
+        <w:t xml:space="preserve">was within a 10km radius of the point. </w:t>
       </w:r>
       <w:r>
         <w:t xml:space="preserve">This </w:t>
       </w:r>
       <w:r>
-        <w:t xml:space="preserve">measured </w:t>
-      </w:r>
-      <w:r>
-        <w:t xml:space="preserve">whether bird locations over the period of a week reflected </w:t>
-      </w:r>
-      <w:r>
-        <w:t xml:space="preserve">intensive use of the same area </w:t>
-      </w:r>
-      <w:r>
-        <w:t>(presumably resource utilization)</w:t>
-      </w:r>
-      <w:r>
-        <w:t xml:space="preserve"> or</w:t>
-      </w:r>
-      <w:r>
-        <w:t xml:space="preserve"> </w:t>
-      </w:r>
-      <w:r>
-        <w:t>spread-out</w:t>
-      </w:r>
-      <w:r>
-        <w:t xml:space="preserve"> movement throughout the </w:t>
-      </w:r>
-      <w:r>
-        <w:t xml:space="preserve">area </w:t>
-      </w:r>
-      <w:r>
-        <w:t>(reflecting exploration).</w:t>
-      </w:r>
-      <w:r>
-        <w:t xml:space="preserve"> </w:t>
-      </w:r>
-      <w:r>
-        <w:t xml:space="preserve">We measured residence time using </w:t>
-      </w:r>
-      <w:r>
-        <w:t xml:space="preserve">the </w:t>
-      </w:r>
-      <w:r>
-        <w:t>time difference</w:t>
-      </w:r>
-      <w:r>
-        <w:t xml:space="preserve"> between the first and last day that </w:t>
-      </w:r>
-      <w:r>
-        <w:t xml:space="preserve">the bird </w:t>
-      </w:r>
-      <w:r>
-        <w:t xml:space="preserve">was within a 10km </w:t>
-      </w:r>
-      <w:r>
-        <w:lastRenderedPageBreak/>
-        <w:t xml:space="preserve">radius of the point. </w:t>
-      </w:r>
-      <w:r>
-        <w:t xml:space="preserve">This </w:t>
-      </w:r>
-      <w:r>
         <w:t>reflected</w:t>
       </w:r>
       <w:r>
@@ -705,8 +921,13 @@
       <w:r>
         <w:t xml:space="preserve">bird had or had not moved </w:t>
       </w:r>
-      <w:r>
-        <w:t xml:space="preserve">tk km from its position </w:t>
+      <w:proofErr w:type="spellStart"/>
+      <w:r>
+        <w:t>tk</w:t>
+      </w:r>
+      <w:proofErr w:type="spellEnd"/>
+      <w:r>
+        <w:t xml:space="preserve"> km from its position </w:t>
       </w:r>
       <w:r>
         <w:t>at the beginning of the season. This variable</w:t>
@@ -715,7 +936,15 @@
         <w:t xml:space="preserve"> was used to </w:t>
       </w:r>
       <w:r>
-        <w:t xml:space="preserve">determine whether or not a bird had departed its initial site to </w:t>
+        <w:t xml:space="preserve">determine </w:t>
+      </w:r>
+      <w:proofErr w:type="gramStart"/>
+      <w:r>
+        <w:t>whether or not</w:t>
+      </w:r>
+      <w:proofErr w:type="gramEnd"/>
+      <w:r>
+        <w:t xml:space="preserve"> a bird had departed its initial site to </w:t>
       </w:r>
       <w:r>
         <w:t xml:space="preserve">begin migration. </w:t>
@@ -825,6 +1054,7 @@
                 <w:b/>
                 <w:bCs/>
               </w:rPr>
+              <w:lastRenderedPageBreak/>
               <w:t>Covariate</w:t>
             </w:r>
           </w:p>
@@ -1108,16 +1338,16 @@
             </w:tcBorders>
           </w:tcPr>
           <w:p>
-            <w:commentRangeStart w:id="8"/>
+            <w:commentRangeStart w:id="7"/>
             <w:r>
               <w:t>Bernoulli</w:t>
             </w:r>
-            <w:commentRangeEnd w:id="8"/>
+            <w:commentRangeEnd w:id="7"/>
             <w:r>
               <w:rPr>
                 <w:rStyle w:val="CommentReference"/>
               </w:rPr>
-              <w:commentReference w:id="8"/>
+              <w:commentReference w:id="7"/>
             </w:r>
           </w:p>
         </w:tc>
@@ -1133,7 +1363,15 @@
           </w:tcPr>
           <w:p>
             <w:r>
-              <w:t>Has the bird moved &gt;tk km from its location at the beginning of the migratory season?</w:t>
+              <w:t>Has the bird moved &gt;</w:t>
+            </w:r>
+            <w:proofErr w:type="spellStart"/>
+            <w:r>
+              <w:t>tk</w:t>
+            </w:r>
+            <w:proofErr w:type="spellEnd"/>
+            <w:r>
+              <w:t xml:space="preserve"> km from its location at the beginning of the migratory season?</w:t>
             </w:r>
           </w:p>
         </w:tc>
@@ -1274,8 +1512,13 @@
             </w:tcBorders>
           </w:tcPr>
           <w:p>
-            <w:r>
-              <w:t>Log(distance to nearest points)</w:t>
+            <w:proofErr w:type="gramStart"/>
+            <w:r>
+              <w:t>Log(</w:t>
+            </w:r>
+            <w:proofErr w:type="gramEnd"/>
+            <w:r>
+              <w:t>distance to nearest points)</w:t>
             </w:r>
           </w:p>
         </w:tc>
@@ -1376,14 +1619,16 @@
         <w:spacing w:line="480" w:lineRule="auto"/>
       </w:pPr>
       <w:r>
-        <w:lastRenderedPageBreak/>
-        <w:t xml:space="preserve">Table tk. Covariates for all spring/fall migratory models. Point-specific attributes (Latitude, Ordinal day, Distance from start, breeding range, log distance to nearest points, residence time) are based on the woodcock’s location at the beginning of the step. </w:t>
-      </w:r>
-    </w:p>
-    <w:p>
-      <w:pPr>
-        <w:spacing w:line="480" w:lineRule="auto"/>
-      </w:pPr>
+        <w:t xml:space="preserve">Table tk. Covariates for all spring/fall migratory models. Point-specific attributes (Latitude, Ordinal day, Distance from start, breeding range, </w:t>
+      </w:r>
+      <w:proofErr w:type="spellStart"/>
+      <w:r>
+        <w:t>log</w:t>
+      </w:r>
+      <w:proofErr w:type="spellEnd"/>
+      <w:r>
+        <w:t xml:space="preserve"> distance to nearest points, residence time) are based on the woodcock’s location at the beginning of the step. </w:t>
+      </w:r>
     </w:p>
     <w:p>
       <w:pPr>
@@ -1419,7 +1664,15 @@
         <w:t xml:space="preserve">implemented our HMMs in </w:t>
       </w:r>
       <w:r>
-        <w:t xml:space="preserve">the R package momentuHMM </w:t>
+        <w:t xml:space="preserve">the R package </w:t>
+      </w:r>
+      <w:proofErr w:type="spellStart"/>
+      <w:r>
+        <w:t>momentuHMM</w:t>
+      </w:r>
+      <w:proofErr w:type="spellEnd"/>
+      <w:r>
+        <w:t xml:space="preserve"> </w:t>
       </w:r>
       <w:r>
         <w:fldChar w:fldCharType="begin"/>
@@ -1434,7 +1687,21 @@
         <w:rPr>
           <w:rFonts w:ascii="Calibri" w:hAnsi="Calibri" w:cs="Calibri"/>
         </w:rPr>
-        <w:t>(McClintock and Michelot 2018)</w:t>
+        <w:t xml:space="preserve">(McClintock and </w:t>
+      </w:r>
+      <w:proofErr w:type="spellStart"/>
+      <w:r>
+        <w:rPr>
+          <w:rFonts w:ascii="Calibri" w:hAnsi="Calibri" w:cs="Calibri"/>
+        </w:rPr>
+        <w:t>Michelot</w:t>
+      </w:r>
+      <w:proofErr w:type="spellEnd"/>
+      <w:r>
+        <w:rPr>
+          <w:rFonts w:ascii="Calibri" w:hAnsi="Calibri" w:cs="Calibri"/>
+        </w:rPr>
+        <w:t xml:space="preserve"> 2018)</w:t>
       </w:r>
       <w:r>
         <w:fldChar w:fldCharType="end"/>
@@ -1451,20 +1718,48 @@
       <w:r>
         <w:t xml:space="preserve">fall </w:t>
       </w:r>
-      <w:commentRangeStart w:id="9"/>
-      <w:r>
-        <w:t xml:space="preserve">(tk – tk) and spring (tk </w:t>
-      </w:r>
-      <w:r>
-        <w:softHyphen/>
-        <w:t xml:space="preserve"> tk) </w:t>
-      </w:r>
-      <w:commentRangeEnd w:id="9"/>
+      <w:commentRangeStart w:id="8"/>
+      <w:r>
+        <w:t>(</w:t>
+      </w:r>
+      <w:proofErr w:type="spellStart"/>
+      <w:r>
+        <w:t>tk</w:t>
+      </w:r>
+      <w:proofErr w:type="spellEnd"/>
+      <w:r>
+        <w:t>–</w:t>
+      </w:r>
+      <w:proofErr w:type="spellStart"/>
+      <w:r>
+        <w:t>tk</w:t>
+      </w:r>
+      <w:proofErr w:type="spellEnd"/>
+      <w:r>
+        <w:t>) and spring (</w:t>
+      </w:r>
+      <w:proofErr w:type="spellStart"/>
+      <w:r>
+        <w:t>tk</w:t>
+      </w:r>
+      <w:proofErr w:type="spellEnd"/>
+      <w:r>
+        <w:t>–</w:t>
+      </w:r>
+      <w:proofErr w:type="spellStart"/>
+      <w:r>
+        <w:t>tk</w:t>
+      </w:r>
+      <w:proofErr w:type="spellEnd"/>
+      <w:r>
+        <w:t xml:space="preserve">) </w:t>
+      </w:r>
+      <w:commentRangeEnd w:id="8"/>
       <w:r>
         <w:rPr>
           <w:rStyle w:val="CommentReference"/>
         </w:rPr>
-        <w:commentReference w:id="9"/>
+        <w:commentReference w:id="8"/>
       </w:r>
       <w:r>
         <w:t>migratory seasons</w:t>
@@ -1485,7 +1780,15 @@
         <w:t xml:space="preserve">distinguish between </w:t>
       </w:r>
       <w:r>
-        <w:t xml:space="preserve">pre-migratory, migratory, and post-migratory movements (Fig. tk). </w:t>
+        <w:t xml:space="preserve">pre-migratory, migratory, and post-migratory movements (Fig. </w:t>
+      </w:r>
+      <w:proofErr w:type="spellStart"/>
+      <w:r>
+        <w:t>tk</w:t>
+      </w:r>
+      <w:proofErr w:type="spellEnd"/>
+      <w:r>
+        <w:t xml:space="preserve">). </w:t>
       </w:r>
       <w:r>
         <w:t xml:space="preserve">Spring females and fall birds had </w:t>
@@ -1503,10 +1806,19 @@
         <w:t xml:space="preserve">initial state </w:t>
       </w:r>
       <w:r>
-        <w:t>that birds entered at the beginning of the season</w:t>
-      </w:r>
-      <w:r>
-        <w:t xml:space="preserve">, and continued as long </w:t>
+        <w:lastRenderedPageBreak/>
+        <w:t xml:space="preserve">that birds entered at the beginning of the </w:t>
+      </w:r>
+      <w:proofErr w:type="gramStart"/>
+      <w:r>
+        <w:t>season</w:t>
+      </w:r>
+      <w:r>
+        <w:t>, and</w:t>
+      </w:r>
+      <w:proofErr w:type="gramEnd"/>
+      <w:r>
+        <w:t xml:space="preserve"> continued as long </w:t>
       </w:r>
       <w:r>
         <w:t xml:space="preserve">as the bird made no movements &gt;30.2km. </w:t>
@@ -1611,186 +1923,189 @@
         <w:t xml:space="preserve">immediately after the conclusion of migration that </w:t>
       </w:r>
       <w:r>
+        <w:t xml:space="preserve">faded </w:t>
+      </w:r>
+      <w:r>
+        <w:t xml:space="preserve">as breeding displays concluded near the end of the </w:t>
+      </w:r>
+      <w:r>
+        <w:t xml:space="preserve">spring. Birds were able to transition freely between the </w:t>
+      </w:r>
+      <w:r>
+        <w:t xml:space="preserve">settling and post-migratory states, but birds were not able to </w:t>
+      </w:r>
+      <w:r>
+        <w:t>reenter migration after entering either of these states.</w:t>
+      </w:r>
+    </w:p>
+    <w:p>
+      <w:pPr>
+        <w:spacing w:line="480" w:lineRule="auto"/>
+      </w:pPr>
+      <w:r>
+        <w:tab/>
+      </w:r>
+      <w:r>
+        <w:t xml:space="preserve">In the frequent occasion that individual movement tracks were incomplete, </w:t>
+      </w:r>
+      <w:r>
+        <w:t xml:space="preserve">and the </w:t>
+      </w:r>
+      <w:r>
+        <w:t>HMM</w:t>
+      </w:r>
+      <w:r>
+        <w:t xml:space="preserve"> was uncertain whether </w:t>
+      </w:r>
+      <w:r>
+        <w:t xml:space="preserve">a bird </w:t>
+      </w:r>
+      <w:r>
+        <w:t>had concluded making &gt;30.2km movements</w:t>
+      </w:r>
+      <w:r>
+        <w:t xml:space="preserve"> by the end of its movement track</w:t>
+      </w:r>
+      <w:r>
+        <w:t xml:space="preserve">, </w:t>
+      </w:r>
+      <w:r>
+        <w:t xml:space="preserve">the model </w:t>
+      </w:r>
+      <w:r>
+        <w:t>HMM</w:t>
+      </w:r>
+      <w:r>
+        <w:t xml:space="preserve"> </w:t>
+      </w:r>
+      <w:r>
+        <w:t xml:space="preserve">determined </w:t>
+      </w:r>
+      <w:r>
+        <w:t xml:space="preserve">whether the </w:t>
+      </w:r>
+      <w:r>
+        <w:t xml:space="preserve">bird’s track </w:t>
+      </w:r>
+      <w:r>
+        <w:t xml:space="preserve">had ended in stopover, settling, or post-migration state based </w:t>
+      </w:r>
+      <w:r>
+        <w:t xml:space="preserve">on covariates </w:t>
+      </w:r>
+      <w:r>
+        <w:t xml:space="preserve">that correlated with each movement state, such as </w:t>
+      </w:r>
+      <w:r>
+        <w:t xml:space="preserve">step lengths, turn angles, </w:t>
+      </w:r>
+      <w:r>
+        <w:t xml:space="preserve">recursive movements, </w:t>
+      </w:r>
+      <w:r>
+        <w:t xml:space="preserve">residence time, </w:t>
+      </w:r>
+      <w:r>
+        <w:t xml:space="preserve">day of season, and location. </w:t>
+      </w:r>
+      <w:r>
+        <w:t xml:space="preserve">For example, a </w:t>
+      </w:r>
+      <w:r>
+        <w:t xml:space="preserve">spring migratory </w:t>
+      </w:r>
+      <w:r>
+        <w:t xml:space="preserve">track that ended prematurely in late April, but whose </w:t>
+      </w:r>
+      <w:r>
+        <w:t>final state was characterized by</w:t>
+      </w:r>
+      <w:r>
+        <w:t xml:space="preserve"> </w:t>
+      </w:r>
+      <w:r>
+        <w:t xml:space="preserve">short step lengths, high turn angles, </w:t>
+      </w:r>
+      <w:r>
+        <w:t>recursive movements,</w:t>
+      </w:r>
+      <w:r>
+        <w:t xml:space="preserve"> long residence time, </w:t>
+      </w:r>
+      <w:r>
+        <w:t>a</w:t>
+      </w:r>
+      <w:r>
+        <w:t>nd a</w:t>
+      </w:r>
+      <w:r>
+        <w:t xml:space="preserve"> northerly latitude in the breeding range</w:t>
+      </w:r>
+      <w:r>
+        <w:t xml:space="preserve"> would </w:t>
+      </w:r>
+      <w:r>
+        <w:t xml:space="preserve">likely be designated as ending in the </w:t>
+      </w:r>
+      <w:r>
+        <w:t>post-migration</w:t>
+      </w:r>
+      <w:r>
+        <w:t xml:space="preserve"> or settling</w:t>
+      </w:r>
+      <w:r>
+        <w:t xml:space="preserve"> state instead of stopover. However, </w:t>
+      </w:r>
+      <w:r>
+        <w:t xml:space="preserve">a spring migratory track that ended prematurely on the same date but with </w:t>
+      </w:r>
+      <w:r>
+        <w:t xml:space="preserve">larger step lengths, small </w:t>
+      </w:r>
+      <w:r>
         <w:lastRenderedPageBreak/>
-        <w:t xml:space="preserve">faded </w:t>
-      </w:r>
-      <w:r>
-        <w:t xml:space="preserve">as breeding displays concluded near the end of the </w:t>
-      </w:r>
-      <w:r>
-        <w:t xml:space="preserve">spring. Birds were able to transition freely between the </w:t>
-      </w:r>
-      <w:r>
-        <w:t xml:space="preserve">settling and post-migratory states, but birds were not able to </w:t>
-      </w:r>
-      <w:r>
-        <w:t>reenter migration after entering either of these states.</w:t>
+        <w:t>turn angles, less</w:t>
+      </w:r>
+      <w:r>
+        <w:t xml:space="preserve"> recursive movements, short residence time, and a mid-latitude outside of the breeding range</w:t>
+      </w:r>
+      <w:r>
+        <w:t xml:space="preserve"> wou</w:t>
+      </w:r>
+      <w:r>
+        <w:t xml:space="preserve">ld likely be designated </w:t>
+      </w:r>
+      <w:r>
+        <w:t>as a final state of stopover instead.</w:t>
       </w:r>
     </w:p>
     <w:p>
       <w:pPr>
         <w:spacing w:line="480" w:lineRule="auto"/>
       </w:pPr>
-      <w:r>
-        <w:tab/>
-      </w:r>
-      <w:r>
-        <w:t xml:space="preserve">In the frequent occasion that individual movement tracks were incomplete, </w:t>
-      </w:r>
-      <w:r>
-        <w:t xml:space="preserve">and the </w:t>
-      </w:r>
-      <w:r>
-        <w:t>HMM</w:t>
-      </w:r>
-      <w:r>
-        <w:t xml:space="preserve"> was uncertain whether </w:t>
-      </w:r>
-      <w:r>
-        <w:t xml:space="preserve">a bird </w:t>
-      </w:r>
-      <w:r>
-        <w:t>had concluded making &gt;30.2km movements</w:t>
-      </w:r>
-      <w:r>
-        <w:t xml:space="preserve"> by the end of its movement track</w:t>
-      </w:r>
-      <w:r>
-        <w:t xml:space="preserve">, </w:t>
-      </w:r>
-      <w:r>
-        <w:t xml:space="preserve">the model </w:t>
-      </w:r>
-      <w:r>
-        <w:t>HMM</w:t>
-      </w:r>
-      <w:r>
-        <w:t xml:space="preserve"> </w:t>
-      </w:r>
-      <w:r>
-        <w:t xml:space="preserve">determined </w:t>
-      </w:r>
-      <w:r>
-        <w:t xml:space="preserve">whether the </w:t>
-      </w:r>
-      <w:r>
-        <w:t xml:space="preserve">bird’s track </w:t>
-      </w:r>
-      <w:r>
-        <w:t xml:space="preserve">had ended in stopover, settling, or post-migration state based </w:t>
-      </w:r>
-      <w:r>
-        <w:t xml:space="preserve">on covariates </w:t>
-      </w:r>
-      <w:r>
-        <w:t xml:space="preserve">that correlated with each movement state, such as </w:t>
-      </w:r>
-      <w:r>
-        <w:t xml:space="preserve">step lengths, turn angles, </w:t>
-      </w:r>
-      <w:r>
-        <w:t xml:space="preserve">recursive movements, </w:t>
-      </w:r>
-      <w:r>
-        <w:t xml:space="preserve">residence time, </w:t>
-      </w:r>
-      <w:r>
-        <w:t xml:space="preserve">day of season, and location. </w:t>
-      </w:r>
-      <w:r>
-        <w:t xml:space="preserve">For example, a </w:t>
-      </w:r>
-      <w:r>
-        <w:t xml:space="preserve">spring migratory </w:t>
-      </w:r>
-      <w:r>
-        <w:t xml:space="preserve">track that ended prematurely in late April, but whose </w:t>
-      </w:r>
-      <w:r>
-        <w:t>final state was characterized by</w:t>
-      </w:r>
-      <w:r>
-        <w:t xml:space="preserve"> </w:t>
-      </w:r>
-      <w:r>
-        <w:t xml:space="preserve">short step lengths, high turn angles, </w:t>
-      </w:r>
-      <w:r>
-        <w:t>recursive movements,</w:t>
-      </w:r>
-      <w:r>
-        <w:t xml:space="preserve"> long residence time, </w:t>
-      </w:r>
-      <w:r>
-        <w:t>a</w:t>
-      </w:r>
-      <w:r>
-        <w:t>nd a</w:t>
-      </w:r>
-      <w:r>
-        <w:t xml:space="preserve"> northerly latitude in the breeding range</w:t>
-      </w:r>
-      <w:r>
-        <w:t xml:space="preserve"> would </w:t>
-      </w:r>
-      <w:r>
-        <w:t xml:space="preserve">likely be designated as ending in the </w:t>
-      </w:r>
-      <w:r>
-        <w:t>post-migration</w:t>
-      </w:r>
-      <w:r>
-        <w:t xml:space="preserve"> or settling</w:t>
-      </w:r>
-      <w:r>
-        <w:t xml:space="preserve"> state instead of stopover. However, </w:t>
-      </w:r>
-      <w:r>
-        <w:t xml:space="preserve">a spring migratory track that ended prematurely on the same date but with </w:t>
-      </w:r>
-      <w:r>
-        <w:t>larger step lengths, small turn angles, less</w:t>
-      </w:r>
-      <w:r>
-        <w:t xml:space="preserve"> recursive movements, short residence time, and a mid-latitude outside of the breeding range</w:t>
-      </w:r>
-      <w:r>
-        <w:t xml:space="preserve"> wou</w:t>
-      </w:r>
-      <w:r>
-        <w:t xml:space="preserve">ld likely be designated </w:t>
-      </w:r>
-      <w:r>
-        <w:t>as a final state of stopover instead.</w:t>
-      </w:r>
     </w:p>
     <w:p>
       <w:pPr>
         <w:spacing w:line="480" w:lineRule="auto"/>
       </w:pPr>
+      <w:r>
+        <w:t>R</w:t>
+      </w:r>
+      <w:r>
+        <w:t xml:space="preserve">emove birds with no individual step lengths &gt;30.2km (20 miles). In practice this </w:t>
+      </w:r>
+      <w:r>
+        <w:t>removes</w:t>
+      </w:r>
+      <w:r>
+        <w:t xml:space="preserve"> birds that never initiate a substantial migratory movement but doesn't penalize birds that DO migrate, as they always make at least one substantial movement.</w:t>
+      </w:r>
     </w:p>
     <w:p>
       <w:pPr>
         <w:spacing w:line="480" w:lineRule="auto"/>
       </w:pPr>
       <w:r>
-        <w:t>R</w:t>
-      </w:r>
-      <w:r>
-        <w:t xml:space="preserve">emove birds with no individual step lengths &gt;30.2km (20 miles). In practice this </w:t>
-      </w:r>
-      <w:r>
-        <w:t>removes</w:t>
-      </w:r>
-      <w:r>
-        <w:t xml:space="preserve"> birds that never initiate a substantial migratory movement but doesn't penalize birds that DO migrate, as they always make at least one substantial movement.</w:t>
-      </w:r>
-    </w:p>
-    <w:p>
-      <w:pPr>
-        <w:spacing w:line="480" w:lineRule="auto"/>
-      </w:pPr>
-      <w:r>
         <w:t>Time periods: fall ends when spring begins</w:t>
       </w:r>
     </w:p>
@@ -1799,7 +2114,6 @@
         <w:rPr>
           <w:noProof/>
         </w:rPr>
-        <w:lastRenderedPageBreak/>
         <w:drawing>
           <wp:inline distT="0" distB="0" distL="0" distR="0" wp14:anchorId="24786A8D" wp14:editId="04FE4722">
             <wp:extent cx="4084520" cy="4148667"/>
@@ -1964,6 +2278,7 @@
           </w:tcPr>
           <w:p>
             <w:r>
+              <w:lastRenderedPageBreak/>
               <w:t>Stationary</w:t>
             </w:r>
           </w:p>
@@ -2119,11 +2434,15 @@
           </w:tcPr>
           <w:p>
             <w:r>
-              <w:t xml:space="preserve">Movements that include step lengths &gt; 30.2 km and result in &gt; 30.2 km of net displacement between the first and last point, and do not preclude a fall or </w:t>
-            </w:r>
-            <w:r>
-              <w:lastRenderedPageBreak/>
-              <w:t>spring migration. Can occur in any season, as long as the starting and ending state is stationary.</w:t>
+              <w:t xml:space="preserve">Movements that include step lengths &gt; 30.2 km and result in &gt; 30.2 km of net displacement between the first and last point, and do not preclude a fall or spring migration. Can occur in any season, </w:t>
+            </w:r>
+            <w:proofErr w:type="gramStart"/>
+            <w:r>
+              <w:t>as long as</w:t>
+            </w:r>
+            <w:proofErr w:type="gramEnd"/>
+            <w:r>
+              <w:t xml:space="preserve"> the starting and ending state is stationary.</w:t>
             </w:r>
           </w:p>
         </w:tc>
@@ -2177,7 +2496,15 @@
         <w:t xml:space="preserve">incredible variation </w:t>
       </w:r>
       <w:r>
-        <w:t xml:space="preserve">that we observed in the data, there were a number of exceptions to </w:t>
+        <w:t xml:space="preserve">that we observed in the data, there were </w:t>
+      </w:r>
+      <w:proofErr w:type="gramStart"/>
+      <w:r>
+        <w:t>a number of</w:t>
+      </w:r>
+      <w:proofErr w:type="gramEnd"/>
+      <w:r>
+        <w:t xml:space="preserve"> exceptions to </w:t>
       </w:r>
       <w:r>
         <w:t>the methods outlined here</w:t>
@@ -2348,6 +2675,7 @@
         <w:ind w:firstLine="720"/>
       </w:pPr>
       <w:r>
+        <w:lastRenderedPageBreak/>
         <w:t>W</w:t>
       </w:r>
       <w:r>
@@ -2388,7 +2716,15 @@
     </w:p>
     <w:p>
       <w:r>
-        <w:t>Validation results (e.g. how accurately can we say that a bird has stopped migrating at any given point</w:t>
+        <w:t>Validation results (</w:t>
+      </w:r>
+      <w:proofErr w:type="gramStart"/>
+      <w:r>
+        <w:t>e.g.</w:t>
+      </w:r>
+      <w:proofErr w:type="gramEnd"/>
+      <w:r>
+        <w:t xml:space="preserve"> how accurately can we say that a bird has stopped migrating at any given point</w:t>
       </w:r>
       <w:r>
         <w:t xml:space="preserve"> using the full model</w:t>
@@ -2407,7 +2743,6 @@
     </w:p>
     <w:p>
       <w:r>
-        <w:lastRenderedPageBreak/>
         <w:t xml:space="preserve">How much more accurately (measured in relation to </w:t>
       </w:r>
       <w:r>
@@ -2465,6 +2800,7 @@
           <w:bCs/>
           <w:noProof/>
         </w:rPr>
+        <w:lastRenderedPageBreak/>
         <w:drawing>
           <wp:inline distT="0" distB="0" distL="0" distR="0" wp14:anchorId="4A679380" wp14:editId="31A5F3C6">
             <wp:extent cx="5362575" cy="5362575"/>
@@ -2516,27 +2852,27 @@
       </w:r>
     </w:p>
     <w:p>
+      <w:commentRangeStart w:id="9"/>
       <w:commentRangeStart w:id="10"/>
-      <w:commentRangeStart w:id="11"/>
       <w:r>
         <w:t>Figure tk. The Y axis is the percent of all locations in a week that belong to a give migratory state.</w:t>
       </w:r>
       <w:r>
         <w:t xml:space="preserve"> </w:t>
       </w:r>
+      <w:commentRangeEnd w:id="9"/>
+      <w:r>
+        <w:rPr>
+          <w:rStyle w:val="CommentReference"/>
+        </w:rPr>
+        <w:commentReference w:id="9"/>
+      </w:r>
       <w:commentRangeEnd w:id="10"/>
       <w:r>
         <w:rPr>
           <w:rStyle w:val="CommentReference"/>
         </w:rPr>
         <w:commentReference w:id="10"/>
-      </w:r>
-      <w:commentRangeEnd w:id="11"/>
-      <w:r>
-        <w:rPr>
-          <w:rStyle w:val="CommentReference"/>
-        </w:rPr>
-        <w:commentReference w:id="11"/>
       </w:r>
     </w:p>
     <w:p/>
@@ -2590,16 +2926,21 @@
       </w:r>
     </w:p>
     <w:p>
-      <w:commentRangeStart w:id="12"/>
-      <w:r>
-        <w:t>Figure tk</w:t>
-      </w:r>
-      <w:commentRangeEnd w:id="12"/>
+      <w:commentRangeStart w:id="11"/>
+      <w:r>
+        <w:t xml:space="preserve">Figure </w:t>
+      </w:r>
+      <w:proofErr w:type="spellStart"/>
+      <w:r>
+        <w:t>tk</w:t>
+      </w:r>
+      <w:commentRangeEnd w:id="11"/>
+      <w:proofErr w:type="spellEnd"/>
       <w:r>
         <w:rPr>
           <w:rStyle w:val="CommentReference"/>
         </w:rPr>
-        <w:commentReference w:id="12"/>
+        <w:commentReference w:id="11"/>
       </w:r>
     </w:p>
     <w:p/>
@@ -2725,7 +3066,7 @@
 
 <file path=word/comments.xml><?xml version="1.0" encoding="utf-8"?>
 <w:comments xmlns:wpc="http://schemas.microsoft.com/office/word/2010/wordprocessingCanvas" xmlns:cx="http://schemas.microsoft.com/office/drawing/2014/chartex" xmlns:cx1="http://schemas.microsoft.com/office/drawing/2015/9/8/chartex" xmlns:cx2="http://schemas.microsoft.com/office/drawing/2015/10/21/chartex" xmlns:cx3="http://schemas.microsoft.com/office/drawing/2016/5/9/chartex" xmlns:cx4="http://schemas.microsoft.com/office/drawing/2016/5/10/chartex" xmlns:cx5="http://schemas.microsoft.com/office/drawing/2016/5/11/chartex" xmlns:cx6="http://schemas.microsoft.com/office/drawing/2016/5/12/chartex" xmlns:cx7="http://schemas.microsoft.com/office/drawing/2016/5/13/chartex" xmlns:cx8="http://schemas.microsoft.com/office/drawing/2016/5/14/chartex" xmlns:mc="http://schemas.openxmlformats.org/markup-compatibility/2006" xmlns:aink="http://schemas.microsoft.com/office/drawing/2016/ink" xmlns:am3d="http://schemas.microsoft.com/office/drawing/2017/model3d" xmlns:o="urn:schemas-microsoft-com:office:office" xmlns:oel="http://schemas.microsoft.com/office/2019/extlst" xmlns:r="http://schemas.openxmlformats.org/officeDocument/2006/relationships" xmlns:m="http://schemas.openxmlformats.org/officeDocument/2006/math" xmlns:v="urn:schemas-microsoft-com:vml" xmlns:wp14="http://schemas.microsoft.com/office/word/2010/wordprocessingDrawing" xmlns:wp="http://schemas.openxmlformats.org/drawingml/2006/wordprocessingDrawing" xmlns:w10="urn:schemas-microsoft-com:office:word" xmlns:w="http://schemas.openxmlformats.org/wordprocessingml/2006/main" xmlns:w14="http://schemas.microsoft.com/office/word/2010/wordml" xmlns:w15="http://schemas.microsoft.com/office/word/2012/wordml" xmlns:w16cex="http://schemas.microsoft.com/office/word/2018/wordml/cex" xmlns:w16cid="http://schemas.microsoft.com/office/word/2016/wordml/cid" xmlns:w16="http://schemas.microsoft.com/office/word/2018/wordml" xmlns:w16sdtdh="http://schemas.microsoft.com/office/word/2020/wordml/sdtdatahash" xmlns:w16se="http://schemas.microsoft.com/office/word/2015/wordml/symex" xmlns:wpg="http://schemas.microsoft.com/office/word/2010/wordprocessingGroup" xmlns:wpi="http://schemas.microsoft.com/office/word/2010/wordprocessingInk" xmlns:wne="http://schemas.microsoft.com/office/word/2006/wordml" xmlns:wps="http://schemas.microsoft.com/office/word/2010/wordprocessingShape" mc:Ignorable="w14 w15 w16se w16cid w16 w16cex w16sdtdh wp14">
-  <w:comment w:id="0" w:author="Liam Berigan" w:date="2023-05-02T10:57:00Z" w:initials="LB">
+  <w:comment w:id="0" w:author="Liam Berigan [2]" w:date="2023-05-17T13:37:00Z" w:initials="LB">
     <w:p>
       <w:pPr>
         <w:pStyle w:val="CommentText"/>
@@ -2737,11 +3078,30 @@
         <w:annotationRef/>
       </w:r>
       <w:r>
+        <w:t>NY-2019-11</w:t>
+      </w:r>
+      <w:r>
+        <w:t xml:space="preserve"> did not migrate</w:t>
+      </w:r>
+    </w:p>
+  </w:comment>
+  <w:comment w:id="1" w:author="Liam Berigan" w:date="2023-05-02T10:57:00Z" w:initials="LB">
+    <w:p>
+      <w:pPr>
+        <w:pStyle w:val="CommentText"/>
+      </w:pPr>
+      <w:r>
+        <w:rPr>
+          <w:rStyle w:val="CommentReference"/>
+        </w:rPr>
+        <w:annotationRef/>
+      </w:r>
+      <w:r>
         <w:t>This is almost certainly going to need to be updated</w:t>
       </w:r>
     </w:p>
   </w:comment>
-  <w:comment w:id="1" w:author="Liam Berigan" w:date="2023-05-02T11:02:00Z" w:initials="LB">
+  <w:comment w:id="2" w:author="Liam Berigan" w:date="2023-05-02T11:02:00Z" w:initials="LB">
     <w:p>
       <w:pPr>
         <w:pStyle w:val="CommentText"/>
@@ -2757,7 +3117,7 @@
       </w:r>
     </w:p>
   </w:comment>
-  <w:comment w:id="2" w:author="Liam Berigan" w:date="2023-05-03T08:36:00Z" w:initials="LB">
+  <w:comment w:id="3" w:author="Liam Berigan" w:date="2023-05-03T09:24:00Z" w:initials="LB">
     <w:p>
       <w:pPr>
         <w:pStyle w:val="CommentText"/>
@@ -2769,11 +3129,11 @@
         <w:annotationRef/>
       </w:r>
       <w:r>
-        <w:t>Going to need to elaborate here on variation in schedules, amount of battery life these transmitters have, where missing data emerges, etc.</w:t>
+        <w:t>Add a citation here tk</w:t>
       </w:r>
     </w:p>
   </w:comment>
-  <w:comment w:id="3" w:author="Liam Berigan" w:date="2023-05-03T09:02:00Z" w:initials="LB">
+  <w:comment w:id="4" w:author="Liam Berigan" w:date="2023-05-03T08:51:00Z" w:initials="LB">
     <w:p>
       <w:pPr>
         <w:pStyle w:val="CommentText"/>
@@ -2785,11 +3145,11 @@
         <w:annotationRef/>
       </w:r>
       <w:r>
-        <w:t>Transmitters transmit data less reliably during the end of their battery life</w:t>
+        <w:t>Cite me</w:t>
       </w:r>
     </w:p>
   </w:comment>
-  <w:comment w:id="4" w:author="Liam Berigan" w:date="2023-05-03T09:24:00Z" w:initials="LB">
+  <w:comment w:id="5" w:author="Liam Berigan" w:date="2023-05-03T09:17:00Z" w:initials="LB">
     <w:p>
       <w:pPr>
         <w:pStyle w:val="CommentText"/>
@@ -2801,11 +3161,11 @@
         <w:annotationRef/>
       </w:r>
       <w:r>
-        <w:t>Add a citation here tk</w:t>
+        <w:t>Discussion- we need better movement models for migratory birds</w:t>
       </w:r>
     </w:p>
   </w:comment>
-  <w:comment w:id="5" w:author="Liam Berigan" w:date="2023-05-03T08:51:00Z" w:initials="LB">
+  <w:comment w:id="6" w:author="Liam Berigan" w:date="2023-05-03T11:11:00Z" w:initials="LB">
     <w:p>
       <w:pPr>
         <w:pStyle w:val="CommentText"/>
@@ -2817,11 +3177,11 @@
         <w:annotationRef/>
       </w:r>
       <w:r>
-        <w:t>Cite me</w:t>
+        <w:t>Include information that clarifies that covariates are extracted to steps rather than points</w:t>
       </w:r>
     </w:p>
   </w:comment>
-  <w:comment w:id="6" w:author="Liam Berigan" w:date="2023-05-03T09:17:00Z" w:initials="LB">
+  <w:comment w:id="7" w:author="Liam Berigan" w:date="2023-05-02T10:02:00Z" w:initials="LB">
     <w:p>
       <w:pPr>
         <w:pStyle w:val="CommentText"/>
@@ -2833,11 +3193,11 @@
         <w:annotationRef/>
       </w:r>
       <w:r>
-        <w:t>Discussion- we need better movement models for migratory birds</w:t>
+        <w:t>Check why this is a bernoulli distribution and update the description</w:t>
       </w:r>
     </w:p>
   </w:comment>
-  <w:comment w:id="7" w:author="Liam Berigan" w:date="2023-05-03T11:11:00Z" w:initials="LB">
+  <w:comment w:id="8" w:author="Liam Berigan" w:date="2023-05-04T09:20:00Z" w:initials="LB">
     <w:p>
       <w:pPr>
         <w:pStyle w:val="CommentText"/>
@@ -2849,11 +3209,11 @@
         <w:annotationRef/>
       </w:r>
       <w:r>
-        <w:t>Include information that clarifies that covariates are extracted to steps rather than points</w:t>
+        <w:t>Fill me in</w:t>
       </w:r>
     </w:p>
   </w:comment>
-  <w:comment w:id="8" w:author="Liam Berigan" w:date="2023-05-02T10:02:00Z" w:initials="LB">
+  <w:comment w:id="9" w:author="Liam Berigan [2]" w:date="2023-05-15T09:45:00Z" w:initials="LB">
     <w:p>
       <w:pPr>
         <w:pStyle w:val="CommentText"/>
@@ -2865,11 +3225,17 @@
         <w:annotationRef/>
       </w:r>
       <w:r>
-        <w:t>Check why this is a bernoulli distribution and update the description</w:t>
+        <w:t>Include a traditional histogram for each season</w:t>
+      </w:r>
+      <w:r>
+        <w:t xml:space="preserve">, showing the % of individuals which </w:t>
+      </w:r>
+      <w:r>
+        <w:t>are migrating on any given date</w:t>
       </w:r>
     </w:p>
   </w:comment>
-  <w:comment w:id="9" w:author="Liam Berigan" w:date="2023-05-04T09:20:00Z" w:initials="LB">
+  <w:comment w:id="10" w:author="Liam Berigan [2]" w:date="2023-05-15T09:47:00Z" w:initials="LB">
     <w:p>
       <w:pPr>
         <w:pStyle w:val="CommentText"/>
@@ -2881,55 +3247,17 @@
         <w:annotationRef/>
       </w:r>
       <w:r>
-        <w:t>Fill me in</w:t>
+        <w:t>Include stats</w:t>
+      </w:r>
+      <w:r>
+        <w:t xml:space="preserve"> in the results</w:t>
+      </w:r>
+      <w:r>
+        <w:t xml:space="preserve"> </w:t>
       </w:r>
     </w:p>
   </w:comment>
-  <w:comment w:id="10" w:author="Liam Berigan [2]" w:date="2023-05-15T09:45:00Z" w:initials="LB">
-    <w:p>
-      <w:pPr>
-        <w:pStyle w:val="CommentText"/>
-      </w:pPr>
-      <w:r>
-        <w:rPr>
-          <w:rStyle w:val="CommentReference"/>
-        </w:rPr>
-        <w:annotationRef/>
-      </w:r>
-      <w:r>
-        <w:t>Include a traditional histogram for each season</w:t>
-      </w:r>
-      <w:r>
-        <w:t xml:space="preserve">, showing the % of individuals which </w:t>
-      </w:r>
-      <w:r>
-        <w:t>are migrating on any given date</w:t>
-      </w:r>
-    </w:p>
-  </w:comment>
-  <w:comment w:id="11" w:author="Liam Berigan [2]" w:date="2023-05-15T09:47:00Z" w:initials="LB">
-    <w:p>
-      <w:pPr>
-        <w:pStyle w:val="CommentText"/>
-      </w:pPr>
-      <w:r>
-        <w:rPr>
-          <w:rStyle w:val="CommentReference"/>
-        </w:rPr>
-        <w:annotationRef/>
-      </w:r>
-      <w:r>
-        <w:t>Include stats</w:t>
-      </w:r>
-      <w:r>
-        <w:t xml:space="preserve"> in the results</w:t>
-      </w:r>
-      <w:r>
-        <w:t xml:space="preserve"> </w:t>
-      </w:r>
-    </w:p>
-  </w:comment>
-  <w:comment w:id="12" w:author="Liam Berigan [2]" w:date="2023-05-15T09:25:00Z" w:initials="LB">
+  <w:comment w:id="11" w:author="Liam Berigan [2]" w:date="2023-05-15T09:25:00Z" w:initials="LB">
     <w:p>
       <w:pPr>
         <w:pStyle w:val="CommentText"/>
@@ -2950,11 +3278,10 @@
 
 <file path=word/commentsExtended.xml><?xml version="1.0" encoding="utf-8"?>
 <w15:commentsEx xmlns:wpc="http://schemas.microsoft.com/office/word/2010/wordprocessingCanvas" xmlns:cx="http://schemas.microsoft.com/office/drawing/2014/chartex" xmlns:cx1="http://schemas.microsoft.com/office/drawing/2015/9/8/chartex" xmlns:cx2="http://schemas.microsoft.com/office/drawing/2015/10/21/chartex" xmlns:cx3="http://schemas.microsoft.com/office/drawing/2016/5/9/chartex" xmlns:cx4="http://schemas.microsoft.com/office/drawing/2016/5/10/chartex" xmlns:cx5="http://schemas.microsoft.com/office/drawing/2016/5/11/chartex" xmlns:cx6="http://schemas.microsoft.com/office/drawing/2016/5/12/chartex" xmlns:cx7="http://schemas.microsoft.com/office/drawing/2016/5/13/chartex" xmlns:cx8="http://schemas.microsoft.com/office/drawing/2016/5/14/chartex" xmlns:mc="http://schemas.openxmlformats.org/markup-compatibility/2006" xmlns:aink="http://schemas.microsoft.com/office/drawing/2016/ink" xmlns:am3d="http://schemas.microsoft.com/office/drawing/2017/model3d" xmlns:o="urn:schemas-microsoft-com:office:office" xmlns:oel="http://schemas.microsoft.com/office/2019/extlst" xmlns:r="http://schemas.openxmlformats.org/officeDocument/2006/relationships" xmlns:m="http://schemas.openxmlformats.org/officeDocument/2006/math" xmlns:v="urn:schemas-microsoft-com:vml" xmlns:wp14="http://schemas.microsoft.com/office/word/2010/wordprocessingDrawing" xmlns:wp="http://schemas.openxmlformats.org/drawingml/2006/wordprocessingDrawing" xmlns:w10="urn:schemas-microsoft-com:office:word" xmlns:w="http://schemas.openxmlformats.org/wordprocessingml/2006/main" xmlns:w14="http://schemas.microsoft.com/office/word/2010/wordml" xmlns:w15="http://schemas.microsoft.com/office/word/2012/wordml" xmlns:w16cex="http://schemas.microsoft.com/office/word/2018/wordml/cex" xmlns:w16cid="http://schemas.microsoft.com/office/word/2016/wordml/cid" xmlns:w16="http://schemas.microsoft.com/office/word/2018/wordml" xmlns:w16sdtdh="http://schemas.microsoft.com/office/word/2020/wordml/sdtdatahash" xmlns:w16se="http://schemas.microsoft.com/office/word/2015/wordml/symex" xmlns:wpg="http://schemas.microsoft.com/office/word/2010/wordprocessingGroup" xmlns:wpi="http://schemas.microsoft.com/office/word/2010/wordprocessingInk" xmlns:wne="http://schemas.microsoft.com/office/word/2006/wordml" xmlns:wps="http://schemas.microsoft.com/office/word/2010/wordprocessingShape" mc:Ignorable="w14 w15 w16se w16cid w16 w16cex w16sdtdh wp14">
+  <w15:commentEx w15:paraId="3D93A2DC" w15:done="0"/>
   <w15:commentEx w15:paraId="4D23A4FD" w15:done="0"/>
   <w15:commentEx w15:paraId="5574F169" w15:done="0"/>
-  <w15:commentEx w15:paraId="1EF4A663" w15:done="0"/>
-  <w15:commentEx w15:paraId="41CD747F" w15:paraIdParent="1EF4A663" w15:done="0"/>
-  <w15:commentEx w15:paraId="0A22D539" w15:done="0"/>
+  <w15:commentEx w15:paraId="7137B497" w15:done="0"/>
   <w15:commentEx w15:paraId="7F588557" w15:done="0"/>
   <w15:commentEx w15:paraId="13884B4B" w15:done="0"/>
   <w15:commentEx w15:paraId="424D8E49" w15:done="0"/>
@@ -2968,11 +3295,10 @@
 
 <file path=word/commentsExtensible.xml><?xml version="1.0" encoding="utf-8"?>
 <w16cex:commentsExtensible xmlns:wpc="http://schemas.microsoft.com/office/word/2010/wordprocessingCanvas" xmlns:cx="http://schemas.microsoft.com/office/drawing/2014/chartex" xmlns:cx1="http://schemas.microsoft.com/office/drawing/2015/9/8/chartex" xmlns:cx2="http://schemas.microsoft.com/office/drawing/2015/10/21/chartex" xmlns:cx3="http://schemas.microsoft.com/office/drawing/2016/5/9/chartex" xmlns:cx4="http://schemas.microsoft.com/office/drawing/2016/5/10/chartex" xmlns:cx5="http://schemas.microsoft.com/office/drawing/2016/5/11/chartex" xmlns:cx6="http://schemas.microsoft.com/office/drawing/2016/5/12/chartex" xmlns:cx7="http://schemas.microsoft.com/office/drawing/2016/5/13/chartex" xmlns:cx8="http://schemas.microsoft.com/office/drawing/2016/5/14/chartex" xmlns:mc="http://schemas.openxmlformats.org/markup-compatibility/2006" xmlns:aink="http://schemas.microsoft.com/office/drawing/2016/ink" xmlns:am3d="http://schemas.microsoft.com/office/drawing/2017/model3d" xmlns:o="urn:schemas-microsoft-com:office:office" xmlns:oel="http://schemas.microsoft.com/office/2019/extlst" xmlns:r="http://schemas.openxmlformats.org/officeDocument/2006/relationships" xmlns:m="http://schemas.openxmlformats.org/officeDocument/2006/math" xmlns:v="urn:schemas-microsoft-com:vml" xmlns:wp14="http://schemas.microsoft.com/office/word/2010/wordprocessingDrawing" xmlns:wp="http://schemas.openxmlformats.org/drawingml/2006/wordprocessingDrawing" xmlns:w10="urn:schemas-microsoft-com:office:word" xmlns:w="http://schemas.openxmlformats.org/wordprocessingml/2006/main" xmlns:w14="http://schemas.microsoft.com/office/word/2010/wordml" xmlns:w15="http://schemas.microsoft.com/office/word/2012/wordml" xmlns:w16cex="http://schemas.microsoft.com/office/word/2018/wordml/cex" xmlns:w16cid="http://schemas.microsoft.com/office/word/2016/wordml/cid" xmlns:w16="http://schemas.microsoft.com/office/word/2018/wordml" xmlns:w16sdtdh="http://schemas.microsoft.com/office/word/2020/wordml/sdtdatahash" xmlns:w16se="http://schemas.microsoft.com/office/word/2015/wordml/symex" xmlns:wpg="http://schemas.microsoft.com/office/word/2010/wordprocessingGroup" xmlns:wpi="http://schemas.microsoft.com/office/word/2010/wordprocessingInk" xmlns:wne="http://schemas.microsoft.com/office/word/2006/wordml" xmlns:wps="http://schemas.microsoft.com/office/word/2010/wordprocessingShape" mc:Ignorable="w14 w15 w16se w16cid w16 w16cex w16sdtdh wp14">
+  <w16cex:commentExtensible w16cex:durableId="280F571B" w16cex:dateUtc="2023-05-17T17:37:00Z"/>
   <w16cex:commentExtensible w16cex:durableId="27FB6B24" w16cex:dateUtc="2023-05-02T14:57:00Z"/>
   <w16cex:commentExtensible w16cex:durableId="27FB6C44" w16cex:dateUtc="2023-05-02T15:02:00Z"/>
-  <w16cex:commentExtensible w16cex:durableId="27FC9B8A" w16cex:dateUtc="2023-05-03T12:36:00Z"/>
-  <w16cex:commentExtensible w16cex:durableId="27FCA198" w16cex:dateUtc="2023-05-03T13:02:00Z"/>
-  <w16cex:commentExtensible w16cex:durableId="27FCA6C0" w16cex:dateUtc="2023-05-03T13:24:00Z"/>
+  <w16cex:commentExtensible w16cex:durableId="280F0D6A" w16cex:dateUtc="2023-05-03T13:24:00Z"/>
   <w16cex:commentExtensible w16cex:durableId="27FC9F23" w16cex:dateUtc="2023-05-03T12:51:00Z"/>
   <w16cex:commentExtensible w16cex:durableId="27FCA535" w16cex:dateUtc="2023-05-03T13:17:00Z"/>
   <w16cex:commentExtensible w16cex:durableId="27FCBFF0" w16cex:dateUtc="2023-05-03T15:11:00Z"/>
@@ -2986,11 +3312,10 @@
 
 <file path=word/commentsIds.xml><?xml version="1.0" encoding="utf-8"?>
 <w16cid:commentsIds xmlns:wpc="http://schemas.microsoft.com/office/word/2010/wordprocessingCanvas" xmlns:cx="http://schemas.microsoft.com/office/drawing/2014/chartex" xmlns:cx1="http://schemas.microsoft.com/office/drawing/2015/9/8/chartex" xmlns:cx2="http://schemas.microsoft.com/office/drawing/2015/10/21/chartex" xmlns:cx3="http://schemas.microsoft.com/office/drawing/2016/5/9/chartex" xmlns:cx4="http://schemas.microsoft.com/office/drawing/2016/5/10/chartex" xmlns:cx5="http://schemas.microsoft.com/office/drawing/2016/5/11/chartex" xmlns:cx6="http://schemas.microsoft.com/office/drawing/2016/5/12/chartex" xmlns:cx7="http://schemas.microsoft.com/office/drawing/2016/5/13/chartex" xmlns:cx8="http://schemas.microsoft.com/office/drawing/2016/5/14/chartex" xmlns:mc="http://schemas.openxmlformats.org/markup-compatibility/2006" xmlns:aink="http://schemas.microsoft.com/office/drawing/2016/ink" xmlns:am3d="http://schemas.microsoft.com/office/drawing/2017/model3d" xmlns:o="urn:schemas-microsoft-com:office:office" xmlns:oel="http://schemas.microsoft.com/office/2019/extlst" xmlns:r="http://schemas.openxmlformats.org/officeDocument/2006/relationships" xmlns:m="http://schemas.openxmlformats.org/officeDocument/2006/math" xmlns:v="urn:schemas-microsoft-com:vml" xmlns:wp14="http://schemas.microsoft.com/office/word/2010/wordprocessingDrawing" xmlns:wp="http://schemas.openxmlformats.org/drawingml/2006/wordprocessingDrawing" xmlns:w10="urn:schemas-microsoft-com:office:word" xmlns:w="http://schemas.openxmlformats.org/wordprocessingml/2006/main" xmlns:w14="http://schemas.microsoft.com/office/word/2010/wordml" xmlns:w15="http://schemas.microsoft.com/office/word/2012/wordml" xmlns:w16cex="http://schemas.microsoft.com/office/word/2018/wordml/cex" xmlns:w16cid="http://schemas.microsoft.com/office/word/2016/wordml/cid" xmlns:w16="http://schemas.microsoft.com/office/word/2018/wordml" xmlns:w16sdtdh="http://schemas.microsoft.com/office/word/2020/wordml/sdtdatahash" xmlns:w16se="http://schemas.microsoft.com/office/word/2015/wordml/symex" xmlns:wpg="http://schemas.microsoft.com/office/word/2010/wordprocessingGroup" xmlns:wpi="http://schemas.microsoft.com/office/word/2010/wordprocessingInk" xmlns:wne="http://schemas.microsoft.com/office/word/2006/wordml" xmlns:wps="http://schemas.microsoft.com/office/word/2010/wordprocessingShape" mc:Ignorable="w14 w15 w16se w16cid w16 w16cex w16sdtdh wp14">
+  <w16cid:commentId w16cid:paraId="3D93A2DC" w16cid:durableId="280F571B"/>
   <w16cid:commentId w16cid:paraId="4D23A4FD" w16cid:durableId="27FB6B24"/>
   <w16cid:commentId w16cid:paraId="5574F169" w16cid:durableId="27FB6C44"/>
-  <w16cid:commentId w16cid:paraId="1EF4A663" w16cid:durableId="27FC9B8A"/>
-  <w16cid:commentId w16cid:paraId="41CD747F" w16cid:durableId="27FCA198"/>
-  <w16cid:commentId w16cid:paraId="0A22D539" w16cid:durableId="27FCA6C0"/>
+  <w16cid:commentId w16cid:paraId="7137B497" w16cid:durableId="280F0D6A"/>
   <w16cid:commentId w16cid:paraId="7F588557" w16cid:durableId="27FC9F23"/>
   <w16cid:commentId w16cid:paraId="13884B4B" w16cid:durableId="27FCA535"/>
   <w16cid:commentId w16cid:paraId="424D8E49" w16cid:durableId="27FCBFF0"/>
@@ -3692,11 +4017,11 @@
 
 <file path=word/people.xml><?xml version="1.0" encoding="utf-8"?>
 <w15:people xmlns:wpc="http://schemas.microsoft.com/office/word/2010/wordprocessingCanvas" xmlns:cx="http://schemas.microsoft.com/office/drawing/2014/chartex" xmlns:cx1="http://schemas.microsoft.com/office/drawing/2015/9/8/chartex" xmlns:cx2="http://schemas.microsoft.com/office/drawing/2015/10/21/chartex" xmlns:cx3="http://schemas.microsoft.com/office/drawing/2016/5/9/chartex" xmlns:cx4="http://schemas.microsoft.com/office/drawing/2016/5/10/chartex" xmlns:cx5="http://schemas.microsoft.com/office/drawing/2016/5/11/chartex" xmlns:cx6="http://schemas.microsoft.com/office/drawing/2016/5/12/chartex" xmlns:cx7="http://schemas.microsoft.com/office/drawing/2016/5/13/chartex" xmlns:cx8="http://schemas.microsoft.com/office/drawing/2016/5/14/chartex" xmlns:mc="http://schemas.openxmlformats.org/markup-compatibility/2006" xmlns:aink="http://schemas.microsoft.com/office/drawing/2016/ink" xmlns:am3d="http://schemas.microsoft.com/office/drawing/2017/model3d" xmlns:o="urn:schemas-microsoft-com:office:office" xmlns:oel="http://schemas.microsoft.com/office/2019/extlst" xmlns:r="http://schemas.openxmlformats.org/officeDocument/2006/relationships" xmlns:m="http://schemas.openxmlformats.org/officeDocument/2006/math" xmlns:v="urn:schemas-microsoft-com:vml" xmlns:wp14="http://schemas.microsoft.com/office/word/2010/wordprocessingDrawing" xmlns:wp="http://schemas.openxmlformats.org/drawingml/2006/wordprocessingDrawing" xmlns:w10="urn:schemas-microsoft-com:office:word" xmlns:w="http://schemas.openxmlformats.org/wordprocessingml/2006/main" xmlns:w14="http://schemas.microsoft.com/office/word/2010/wordml" xmlns:w15="http://schemas.microsoft.com/office/word/2012/wordml" xmlns:w16cex="http://schemas.microsoft.com/office/word/2018/wordml/cex" xmlns:w16cid="http://schemas.microsoft.com/office/word/2016/wordml/cid" xmlns:w16="http://schemas.microsoft.com/office/word/2018/wordml" xmlns:w16sdtdh="http://schemas.microsoft.com/office/word/2020/wordml/sdtdatahash" xmlns:w16se="http://schemas.microsoft.com/office/word/2015/wordml/symex" xmlns:wpg="http://schemas.microsoft.com/office/word/2010/wordprocessingGroup" xmlns:wpi="http://schemas.microsoft.com/office/word/2010/wordprocessingInk" xmlns:wne="http://schemas.microsoft.com/office/word/2006/wordml" xmlns:wps="http://schemas.microsoft.com/office/word/2010/wordprocessingShape" mc:Ignorable="w14 w15 w16se w16cid w16 w16cex w16sdtdh wp14">
+  <w15:person w15:author="Liam Berigan [2]">
+    <w15:presenceInfo w15:providerId="None" w15:userId="Liam Berigan"/>
+  </w15:person>
   <w15:person w15:author="Liam Berigan">
     <w15:presenceInfo w15:providerId="AD" w15:userId="S::liam.berigan@maine.edu::1a8d56fc-de3a-4c9a-bb6e-0d52f35feb29"/>
-  </w15:person>
-  <w15:person w15:author="Liam Berigan [2]">
-    <w15:presenceInfo w15:providerId="None" w15:userId="Liam Berigan"/>
   </w15:person>
 </w15:people>
 </file>

</xml_diff>

<commit_message>
Accounted for individual bug fixes
Predictably, accounting for all of the individual bug fixes was very, very messy. There are a handful of possible misclassifications in here, plus some superfluous fixes which can be removed.
</commit_message>
<xml_diff>
--- a/drafts/FAC_paper_draft_1.docx
+++ b/drafts/FAC_paper_draft_1.docx
@@ -1,6 +1,6 @@
 
 <file path=word/document.xml><?xml version="1.0" encoding="utf-8"?>
-<w:document xmlns:wpc="http://schemas.microsoft.com/office/word/2010/wordprocessingCanvas" xmlns:cx="http://schemas.microsoft.com/office/drawing/2014/chartex" xmlns:cx1="http://schemas.microsoft.com/office/drawing/2015/9/8/chartex" xmlns:cx2="http://schemas.microsoft.com/office/drawing/2015/10/21/chartex" xmlns:cx3="http://schemas.microsoft.com/office/drawing/2016/5/9/chartex" xmlns:cx4="http://schemas.microsoft.com/office/drawing/2016/5/10/chartex" xmlns:cx5="http://schemas.microsoft.com/office/drawing/2016/5/11/chartex" xmlns:cx6="http://schemas.microsoft.com/office/drawing/2016/5/12/chartex" xmlns:cx7="http://schemas.microsoft.com/office/drawing/2016/5/13/chartex" xmlns:cx8="http://schemas.microsoft.com/office/drawing/2016/5/14/chartex" xmlns:mc="http://schemas.openxmlformats.org/markup-compatibility/2006" xmlns:aink="http://schemas.microsoft.com/office/drawing/2016/ink" xmlns:am3d="http://schemas.microsoft.com/office/drawing/2017/model3d" xmlns:o="urn:schemas-microsoft-com:office:office" xmlns:oel="http://schemas.microsoft.com/office/2019/extlst" xmlns:r="http://schemas.openxmlformats.org/officeDocument/2006/relationships" xmlns:m="http://schemas.openxmlformats.org/officeDocument/2006/math" xmlns:v="urn:schemas-microsoft-com:vml" xmlns:wp14="http://schemas.microsoft.com/office/word/2010/wordprocessingDrawing" xmlns:wp="http://schemas.openxmlformats.org/drawingml/2006/wordprocessingDrawing" xmlns:w10="urn:schemas-microsoft-com:office:word" xmlns:w="http://schemas.openxmlformats.org/wordprocessingml/2006/main" xmlns:w14="http://schemas.microsoft.com/office/word/2010/wordml" xmlns:w15="http://schemas.microsoft.com/office/word/2012/wordml" xmlns:w16cex="http://schemas.microsoft.com/office/word/2018/wordml/cex" xmlns:w16cid="http://schemas.microsoft.com/office/word/2016/wordml/cid" xmlns:w16="http://schemas.microsoft.com/office/word/2018/wordml" xmlns:w16sdtdh="http://schemas.microsoft.com/office/word/2020/wordml/sdtdatahash" xmlns:w16se="http://schemas.microsoft.com/office/word/2015/wordml/symex" xmlns:wpg="http://schemas.microsoft.com/office/word/2010/wordprocessingGroup" xmlns:wpi="http://schemas.microsoft.com/office/word/2010/wordprocessingInk" xmlns:wne="http://schemas.microsoft.com/office/word/2006/wordml" xmlns:wps="http://schemas.microsoft.com/office/word/2010/wordprocessingShape" mc:Ignorable="w14 w15 w16se w16cid w16 w16cex w16sdtdh wp14">
+<w:document xmlns:wpc="http://schemas.microsoft.com/office/word/2010/wordprocessingCanvas" xmlns:cx="http://schemas.microsoft.com/office/drawing/2014/chartex" xmlns:cx1="http://schemas.microsoft.com/office/drawing/2015/9/8/chartex" xmlns:cx2="http://schemas.microsoft.com/office/drawing/2015/10/21/chartex" xmlns:cx3="http://schemas.microsoft.com/office/drawing/2016/5/9/chartex" xmlns:cx4="http://schemas.microsoft.com/office/drawing/2016/5/10/chartex" xmlns:cx5="http://schemas.microsoft.com/office/drawing/2016/5/11/chartex" xmlns:cx6="http://schemas.microsoft.com/office/drawing/2016/5/12/chartex" xmlns:cx7="http://schemas.microsoft.com/office/drawing/2016/5/13/chartex" xmlns:cx8="http://schemas.microsoft.com/office/drawing/2016/5/14/chartex" xmlns:mc="http://schemas.openxmlformats.org/markup-compatibility/2006" xmlns:aink="http://schemas.microsoft.com/office/drawing/2016/ink" xmlns:am3d="http://schemas.microsoft.com/office/drawing/2017/model3d" xmlns:o="urn:schemas-microsoft-com:office:office" xmlns:oel="http://schemas.microsoft.com/office/2019/extlst" xmlns:r="http://schemas.openxmlformats.org/officeDocument/2006/relationships" xmlns:m="http://schemas.openxmlformats.org/officeDocument/2006/math" xmlns:v="urn:schemas-microsoft-com:vml" xmlns:wp14="http://schemas.microsoft.com/office/word/2010/wordprocessingDrawing" xmlns:wp="http://schemas.openxmlformats.org/drawingml/2006/wordprocessingDrawing" xmlns:w10="urn:schemas-microsoft-com:office:word" xmlns:w="http://schemas.openxmlformats.org/wordprocessingml/2006/main" xmlns:w14="http://schemas.microsoft.com/office/word/2010/wordml" xmlns:w15="http://schemas.microsoft.com/office/word/2012/wordml" xmlns:w16cex="http://schemas.microsoft.com/office/word/2018/wordml/cex" xmlns:w16cid="http://schemas.microsoft.com/office/word/2016/wordml/cid" xmlns:w16="http://schemas.microsoft.com/office/word/2018/wordml" xmlns:w16du="http://schemas.microsoft.com/office/word/2023/wordml/word16du" xmlns:w16sdtdh="http://schemas.microsoft.com/office/word/2020/wordml/sdtdatahash" xmlns:w16se="http://schemas.microsoft.com/office/word/2015/wordml/symex" xmlns:wpg="http://schemas.microsoft.com/office/word/2010/wordprocessingGroup" xmlns:wpi="http://schemas.microsoft.com/office/word/2010/wordprocessingInk" xmlns:wne="http://schemas.microsoft.com/office/word/2006/wordml" xmlns:wps="http://schemas.microsoft.com/office/word/2010/wordprocessingShape" mc:Ignorable="w14 w15 w16se w16cid w16 w16cex w16sdtdh wp14">
   <w:body>
     <w:p>
       <w:pPr>
@@ -16,14 +16,14 @@
           <w:i/>
           <w:iCs/>
         </w:rPr>
-        <w:t>Working title</w:t>
+        <w:t xml:space="preserve">Working title </w:t>
       </w:r>
       <w:r>
         <w:rPr>
           <w:i/>
           <w:iCs/>
         </w:rPr>
-        <w:t xml:space="preserve"> 1</w:t>
+        <w:t>1</w:t>
       </w:r>
       <w:r>
         <w:rPr>
@@ -37,251 +37,659 @@
           <w:i/>
           <w:iCs/>
         </w:rPr>
-        <w:t xml:space="preserve">Large-scale GPS deployments reveal variation in migratory patterns </w:t>
-      </w:r>
-      <w:r>
+        <w:t>Adapting hidden Markov models to data from small GPS transmitters</w:t>
+      </w:r>
+      <w:commentRangeEnd w:id="0"/>
+      <w:r>
+        <w:rPr>
+          <w:rStyle w:val="CommentReference"/>
+        </w:rPr>
+        <w:commentReference w:id="0"/>
+      </w:r>
+    </w:p>
+    <w:p>
+      <w:pPr>
+        <w:spacing w:line="480" w:lineRule="auto"/>
         <w:rPr>
           <w:i/>
           <w:iCs/>
         </w:rPr>
-        <w:t>for a short-distance migratory bird</w:t>
-      </w:r>
-      <w:commentRangeEnd w:id="0"/>
-      <w:r>
-        <w:rPr>
-          <w:rStyle w:val="CommentReference"/>
-        </w:rPr>
-        <w:commentReference w:id="0"/>
-      </w:r>
-    </w:p>
-    <w:p>
-      <w:pPr>
-        <w:spacing w:line="480" w:lineRule="auto"/>
+      </w:pPr>
+      <w:r>
         <w:rPr>
           <w:i/>
           <w:iCs/>
         </w:rPr>
-      </w:pPr>
+        <w:t xml:space="preserve">Working title </w:t>
+      </w:r>
       <w:r>
         <w:rPr>
           <w:i/>
           <w:iCs/>
         </w:rPr>
-        <w:t xml:space="preserve">Working title 2: </w:t>
+        <w:t>2</w:t>
       </w:r>
       <w:r>
         <w:rPr>
           <w:i/>
           <w:iCs/>
         </w:rPr>
-        <w:t>Adapting hidden Markov models to data from small GPS transmitters</w:t>
-      </w:r>
-    </w:p>
-    <w:p>
-      <w:pPr>
-        <w:spacing w:line="480" w:lineRule="auto"/>
+        <w:t xml:space="preserve">: </w:t>
+      </w:r>
+      <w:r>
         <w:rPr>
           <w:i/>
           <w:iCs/>
         </w:rPr>
-      </w:pPr>
+        <w:t>Adapting hidden Markov models to data from small GPS transmitters</w:t>
+      </w:r>
       <w:r>
         <w:rPr>
           <w:i/>
           <w:iCs/>
         </w:rPr>
-        <w:t xml:space="preserve">Working title 3: </w:t>
+        <w:t xml:space="preserve"> reveals </w:t>
       </w:r>
       <w:r>
         <w:rPr>
           <w:i/>
           <w:iCs/>
         </w:rPr>
-        <w:t>Adapting hidden Markov models to data from small GPS transmitters</w:t>
-      </w:r>
+        <w:t xml:space="preserve">variation in American Woodcock migration </w:t>
+      </w:r>
+      <w:proofErr w:type="gramStart"/>
       <w:r>
         <w:rPr>
           <w:i/>
           <w:iCs/>
         </w:rPr>
-        <w:t xml:space="preserve"> reveals </w:t>
-      </w:r>
-      <w:r>
+        <w:t>patterns</w:t>
+      </w:r>
+      <w:proofErr w:type="gramEnd"/>
+    </w:p>
+    <w:p>
+      <w:pPr>
+        <w:spacing w:line="480" w:lineRule="auto"/>
+        <w:rPr>
+          <w:b/>
+          <w:bCs/>
+        </w:rPr>
+      </w:pPr>
+      <w:commentRangeStart w:id="1"/>
+      <w:commentRangeStart w:id="2"/>
+      <w:commentRangeStart w:id="3"/>
+      <w:r>
+        <w:rPr>
+          <w:b/>
+          <w:bCs/>
+        </w:rPr>
+        <w:t xml:space="preserve">2 </w:t>
+      </w:r>
+      <w:r>
+        <w:rPr>
+          <w:b/>
+          <w:bCs/>
+        </w:rPr>
+        <w:t>Methods</w:t>
+      </w:r>
+      <w:commentRangeEnd w:id="1"/>
+      <w:r>
+        <w:rPr>
+          <w:rStyle w:val="CommentReference"/>
+        </w:rPr>
+        <w:commentReference w:id="1"/>
+      </w:r>
+      <w:commentRangeEnd w:id="2"/>
+      <w:r>
+        <w:rPr>
+          <w:rStyle w:val="CommentReference"/>
+        </w:rPr>
+        <w:commentReference w:id="2"/>
+      </w:r>
+      <w:commentRangeEnd w:id="3"/>
+      <w:r>
+        <w:rPr>
+          <w:rStyle w:val="CommentReference"/>
+        </w:rPr>
+        <w:commentReference w:id="3"/>
+      </w:r>
+    </w:p>
+    <w:p>
+      <w:pPr>
+        <w:spacing w:line="480" w:lineRule="auto"/>
         <w:rPr>
           <w:i/>
           <w:iCs/>
         </w:rPr>
-        <w:t xml:space="preserve">extensive intra-species </w:t>
-      </w:r>
+      </w:pPr>
       <w:r>
         <w:rPr>
           <w:i/>
           <w:iCs/>
         </w:rPr>
-        <w:t xml:space="preserve">variation in </w:t>
+        <w:t xml:space="preserve">2.1 </w:t>
       </w:r>
       <w:r>
         <w:rPr>
           <w:i/>
           <w:iCs/>
         </w:rPr>
-        <w:t>migratory patterns</w:t>
-      </w:r>
-    </w:p>
-    <w:p>
-      <w:pPr>
-        <w:spacing w:line="480" w:lineRule="auto"/>
-        <w:rPr>
-          <w:b/>
-          <w:bCs/>
-        </w:rPr>
-      </w:pPr>
-      <w:r>
-        <w:rPr>
-          <w:b/>
-          <w:bCs/>
-        </w:rPr>
-        <w:t xml:space="preserve">2 </w:t>
-      </w:r>
-      <w:r>
-        <w:rPr>
-          <w:b/>
-          <w:bCs/>
-        </w:rPr>
-        <w:t>Methods</w:t>
-      </w:r>
-    </w:p>
-    <w:p>
-      <w:pPr>
-        <w:spacing w:line="480" w:lineRule="auto"/>
+        <w:t>Collecting data</w:t>
+      </w:r>
+      <w:r>
         <w:rPr>
           <w:i/>
           <w:iCs/>
         </w:rPr>
-      </w:pPr>
+        <w:t xml:space="preserve"> via GPS </w:t>
+      </w:r>
+      <w:proofErr w:type="gramStart"/>
       <w:r>
         <w:rPr>
           <w:i/>
           <w:iCs/>
         </w:rPr>
-        <w:t xml:space="preserve">2.1 </w:t>
-      </w:r>
-      <w:r>
+        <w:t>transmitters</w:t>
+      </w:r>
+      <w:proofErr w:type="gramEnd"/>
+    </w:p>
+    <w:p>
+      <w:pPr>
+        <w:spacing w:line="480" w:lineRule="auto"/>
+      </w:pPr>
+      <w:r>
+        <w:t xml:space="preserve">We </w:t>
+      </w:r>
+      <w:r>
+        <w:t xml:space="preserve">delineated American Woodcock movements throughout the full annual cycle </w:t>
+      </w:r>
+      <w:r>
+        <w:t xml:space="preserve">using </w:t>
+      </w:r>
+      <w:r>
+        <w:t xml:space="preserve">GPS-tracking data from the Eastern Woodcock Migration Research Cooperative, a collaboration of </w:t>
+      </w:r>
+      <w:commentRangeStart w:id="4"/>
+      <w:r>
+        <w:t xml:space="preserve">42 </w:t>
+      </w:r>
+      <w:commentRangeEnd w:id="4"/>
+      <w:r>
+        <w:rPr>
+          <w:rStyle w:val="CommentReference"/>
+        </w:rPr>
+        <w:commentReference w:id="4"/>
+      </w:r>
+      <w:r>
+        <w:t xml:space="preserve">federal, state, provincial, non-profit, and university partners throughout the United States and Canada (www.woodcockmigration.org). We captured woodcock at </w:t>
+      </w:r>
+      <w:r>
+        <w:t>42</w:t>
+      </w:r>
+      <w:r>
+        <w:t xml:space="preserve"> sites in </w:t>
+      </w:r>
+      <w:commentRangeStart w:id="5"/>
+      <w:r>
+        <w:t xml:space="preserve">Quebec, Ontario, Nova Scotia, Maine, Vermont, New York, Rhode Island, Pennsylvania, Maryland, West Virginia, Virginia, North Carolina, South Carolina, Georgia, Alabama, and Florida </w:t>
+      </w:r>
+      <w:commentRangeEnd w:id="5"/>
+      <w:r>
+        <w:rPr>
+          <w:rStyle w:val="CommentReference"/>
+        </w:rPr>
+        <w:commentReference w:id="5"/>
+      </w:r>
+      <w:r>
+        <w:t xml:space="preserve">using mist nets during morning and evening flights </w:t>
+      </w:r>
+      <w:r>
+        <w:fldChar w:fldCharType="begin"/>
+      </w:r>
+      <w:r>
+        <w:instrText xml:space="preserve"> ADDIN ZOTERO_ITEM CSL_CITATION {"citationID":"wjvAyYFp","properties":{"formattedCitation":"(Sheldon 1960)","plainCitation":"(Sheldon 1960)","noteIndex":0},"citationItems":[{"id":188,"uris":["http://zotero.org/users/10854879/items/HG5E9BLX"],"itemData":{"id":188,"type":"article-journal","container-title":"Bird-banding","issue":"3","note":"publisher: JSTOR","page":"130–135","source":"Google Scholar","title":"A method of mist netting woodcocks in summer","volume":"31","author":[{"family":"Sheldon","given":"William G."}],"issued":{"date-parts":[["1960"]]}}}],"schema":"https://github.com/citation-style-language/schema/raw/master/csl-citation.json"} </w:instrText>
+      </w:r>
+      <w:r>
+        <w:fldChar w:fldCharType="separate"/>
+      </w:r>
+      <w:r>
+        <w:rPr>
+          <w:rFonts w:ascii="Calibri" w:hAnsi="Calibri" w:cs="Calibri"/>
+        </w:rPr>
+        <w:t>(Sheldon 1960)</w:t>
+      </w:r>
+      <w:r>
+        <w:fldChar w:fldCharType="end"/>
+      </w:r>
+      <w:r>
+        <w:t xml:space="preserve">, and on night roosts using spotlights and dip nets </w:t>
+      </w:r>
+      <w:r>
+        <w:fldChar w:fldCharType="begin"/>
+      </w:r>
+      <w:r>
+        <w:instrText xml:space="preserve"> ADDIN ZOTERO_ITEM CSL_CITATION {"citationID":"QcqOpIYy","properties":{"formattedCitation":"(Rieffenberger and Kletzly 1966, McAuley et al. 1993)","plainCitation":"(Rieffenberger and Kletzly 1966, McAuley et al. 1993)","noteIndex":0},"citationItems":[{"id":190,"uris":["http://zotero.org/users/10854879/items/PPDK7V9B"],"itemData":{"id":190,"type":"article-journal","container-title":"WH Goudy, compiler. Woodcock research and management","page":"33–35","source":"Google Scholar","title":"Woodcock night-lighting techniques and equipment","author":[{"family":"Rieffenberger","given":"J. C."},{"family":"Kletzly","given":"R. C."}],"issued":{"date-parts":[["1966"]]}}},{"id":191,"uris":["http://zotero.org/users/10854879/items/QPWVPUM6"],"itemData":{"id":191,"type":"paper-conference","container-title":"Proceedings of the eighth American woodcock symposium","page":"5","publisher":"U.S. Fish and Wildlife Service","source":"Google Scholar","title":"Techniques for Research into Woodcocks: Experiences and Recommendations","title-short":"Techniques for Research into Woodcocks","volume":"16","author":[{"family":"McAuley","given":"Daniel G."},{"family":"Longcore","given":"Jerry R."},{"family":"Sepik","given":"Greg F."}],"issued":{"date-parts":[["1993"]]}}}],"schema":"https://github.com/citation-style-language/schema/raw/master/csl-citation.json"} </w:instrText>
+      </w:r>
+      <w:r>
+        <w:fldChar w:fldCharType="separate"/>
+      </w:r>
+      <w:r>
+        <w:rPr>
+          <w:rFonts w:ascii="Calibri" w:hAnsi="Calibri" w:cs="Calibri"/>
+        </w:rPr>
+        <w:t>(Rieffenberger and Kletzly 1966, McAuley et al. 1993)</w:t>
+      </w:r>
+      <w:r>
+        <w:fldChar w:fldCharType="end"/>
+      </w:r>
+      <w:r>
+        <w:t>. We attached 4g, 5g, and 6.3g PinPoint GPS Argos transmitters (Lotek Wireless Inc., Newmarket, Ontario, CA) to captured woodcock. Transmitters, bands, and attachment materials never exceeded 4% of a bird’s body weight, and all capture and handling were conducted with methods approved by the University of Maine Institutional Animal Care and Use Committee (Protocol # A2020-07-01).</w:t>
+      </w:r>
+    </w:p>
+    <w:p>
+      <w:pPr>
+        <w:spacing w:line="480" w:lineRule="auto"/>
+        <w:ind w:firstLine="720"/>
+      </w:pPr>
+      <w:r>
+        <w:t xml:space="preserve">GPS transmitters were programmed with one of several schedules, </w:t>
+      </w:r>
+      <w:r>
+        <w:t xml:space="preserve">each of which collected data at </w:t>
+      </w:r>
+      <w:r>
+        <w:t>a slightly different pace</w:t>
+      </w:r>
+      <w:r>
+        <w:t xml:space="preserve"> to optimize battery life</w:t>
+      </w:r>
+      <w:r>
+        <w:t xml:space="preserve">. Transmitters with a frequent schedule collected </w:t>
+      </w:r>
+      <w:r>
+        <w:t>locations daily</w:t>
+      </w:r>
+      <w:r>
+        <w:t xml:space="preserve">, and typically lasted throughout the duration of a single migration. </w:t>
+      </w:r>
+      <w:r>
+        <w:t xml:space="preserve">Transmitters with an infrequent schedule collected locations every </w:t>
+      </w:r>
+      <w:r>
+        <w:t>3–</w:t>
+      </w:r>
+      <w:r>
+        <w:t>5 days</w:t>
+      </w:r>
+      <w:r>
+        <w:t xml:space="preserve">, with the aim of </w:t>
+      </w:r>
+      <w:r>
+        <w:t xml:space="preserve">collecting data from several migrations. </w:t>
+      </w:r>
+      <w:r>
+        <w:t>Hybrid schedules combined characteristics of frequent and infrequent schedules,</w:t>
+      </w:r>
+      <w:r>
+        <w:t xml:space="preserve"> collecting locations every </w:t>
+      </w:r>
+      <w:r>
+        <w:t>3–</w:t>
+      </w:r>
+      <w:r>
+        <w:t>7</w:t>
+      </w:r>
+      <w:r>
+        <w:t xml:space="preserve"> days</w:t>
+      </w:r>
+      <w:r>
+        <w:t xml:space="preserve"> outside of the migratory season, and collecting data every 1–2 days during the </w:t>
+      </w:r>
+      <w:r>
+        <w:lastRenderedPageBreak/>
+        <w:t xml:space="preserve">migratory </w:t>
+      </w:r>
+      <w:r>
+        <w:t xml:space="preserve">season. </w:t>
+      </w:r>
+      <w:r>
+        <w:t xml:space="preserve">Gap schedules </w:t>
+      </w:r>
+      <w:r>
+        <w:t xml:space="preserve">used a similar timing to hybrid schedules, but additionally included </w:t>
+      </w:r>
+      <w:r>
+        <w:t xml:space="preserve">a period of 1–3 months in which </w:t>
+      </w:r>
+      <w:r>
+        <w:t xml:space="preserve">the transmitter did not </w:t>
+      </w:r>
+      <w:r>
+        <w:t>collect locations to extend battery life over the course of multiple seasons.</w:t>
+      </w:r>
+      <w:r>
+        <w:t xml:space="preserve"> </w:t>
+      </w:r>
+      <w:r>
+        <w:t xml:space="preserve">Each transmitter </w:t>
+      </w:r>
+      <w:r>
+        <w:t xml:space="preserve">collected </w:t>
+      </w:r>
+      <w:r>
+        <w:t>tk</w:t>
+      </w:r>
+      <w:r>
+        <w:t>–</w:t>
+      </w:r>
+      <w:r>
+        <w:t xml:space="preserve">tk </w:t>
+      </w:r>
+      <w:r>
+        <w:t>GPS locations</w:t>
+      </w:r>
+      <w:r>
+        <w:t>, depending on transmitter size,</w:t>
+      </w:r>
+      <w:r>
+        <w:t xml:space="preserve"> </w:t>
+      </w:r>
+      <w:r>
+        <w:t>at 12–60m accuracy</w:t>
+      </w:r>
+      <w:r>
+        <w:t>.</w:t>
+      </w:r>
+      <w:r>
+        <w:t xml:space="preserve"> </w:t>
+      </w:r>
+      <w:r>
+        <w:t xml:space="preserve">Transmitters </w:t>
+      </w:r>
+      <w:r>
+        <w:t xml:space="preserve">relayed GPS locations </w:t>
+      </w:r>
+      <w:r>
+        <w:t xml:space="preserve">back to </w:t>
+      </w:r>
+      <w:r>
+        <w:t>the ARGOS satellite network</w:t>
+      </w:r>
+      <w:r>
+        <w:t xml:space="preserve"> after every 3</w:t>
+      </w:r>
+      <w:r>
+        <w:rPr>
+          <w:vertAlign w:val="superscript"/>
+        </w:rPr>
+        <w:t>rd</w:t>
+      </w:r>
+      <w:r>
+        <w:t xml:space="preserve"> location, allowing </w:t>
+      </w:r>
+      <w:r>
+        <w:t>recovery of data without recapture of the bird.</w:t>
+      </w:r>
+      <w:r>
+        <w:t xml:space="preserve"> </w:t>
+      </w:r>
+      <w:r>
+        <w:t>However, t</w:t>
+      </w:r>
+      <w:r>
+        <w:t xml:space="preserve">ransmissions back to satellites </w:t>
+      </w:r>
+      <w:r>
+        <w:t xml:space="preserve">are energetically demanding and </w:t>
+      </w:r>
+      <w:r>
+        <w:t>transmitters occasionally fail to relay data</w:t>
+      </w:r>
+      <w:r>
+        <w:t xml:space="preserve"> as their battery life wanes, creating issues with </w:t>
+      </w:r>
+      <w:r>
+        <w:t xml:space="preserve">sporadic </w:t>
+      </w:r>
+      <w:r>
+        <w:t xml:space="preserve">missing data </w:t>
+      </w:r>
+      <w:r>
+        <w:t>near the end of migration</w:t>
+      </w:r>
+      <w:r>
+        <w:t>.</w:t>
+      </w:r>
+    </w:p>
+    <w:p>
+      <w:pPr>
+        <w:spacing w:line="480" w:lineRule="auto"/>
         <w:rPr>
           <w:i/>
           <w:iCs/>
         </w:rPr>
-        <w:t>Collecting data</w:t>
-      </w:r>
+      </w:pPr>
       <w:r>
         <w:rPr>
           <w:i/>
           <w:iCs/>
         </w:rPr>
-        <w:t xml:space="preserve"> via GPS transmitters</w:t>
-      </w:r>
+        <w:t xml:space="preserve">2.2 </w:t>
+      </w:r>
+      <w:r>
+        <w:rPr>
+          <w:i/>
+          <w:iCs/>
+        </w:rPr>
+        <w:t xml:space="preserve">Delineating spring and fall </w:t>
+      </w:r>
+      <w:proofErr w:type="gramStart"/>
+      <w:r>
+        <w:rPr>
+          <w:i/>
+          <w:iCs/>
+        </w:rPr>
+        <w:t>migration</w:t>
+      </w:r>
+      <w:proofErr w:type="gramEnd"/>
     </w:p>
     <w:p>
       <w:pPr>
         <w:spacing w:line="480" w:lineRule="auto"/>
-      </w:pPr>
-      <w:r>
-        <w:t xml:space="preserve">We </w:t>
-      </w:r>
-      <w:r>
-        <w:t xml:space="preserve">delineated American Woodcock movements throughout the full annual cycle </w:t>
-      </w:r>
-      <w:r>
-        <w:t xml:space="preserve">using </w:t>
-      </w:r>
-      <w:r>
-        <w:t xml:space="preserve">GPS-tracking data from the Eastern Woodcock Migration Research Cooperative, a collaboration of 42 federal, state, provincial, non-profit, and university partners throughout the United States and Canada (www.woodcockmigration.org). We captured woodcock at </w:t>
-      </w:r>
-      <w:commentRangeStart w:id="1"/>
-      <w:r>
-        <w:t xml:space="preserve">34 sites </w:t>
-      </w:r>
-      <w:commentRangeEnd w:id="1"/>
+        <w:rPr>
+          <w:i/>
+          <w:iCs/>
+        </w:rPr>
+      </w:pPr>
+      <w:r>
+        <w:rPr>
+          <w:i/>
+          <w:iCs/>
+        </w:rPr>
+        <w:t xml:space="preserve">2.2.1 </w:t>
+      </w:r>
+      <w:r>
+        <w:rPr>
+          <w:i/>
+          <w:iCs/>
+        </w:rPr>
+        <w:t>Using</w:t>
+      </w:r>
+      <w:r>
+        <w:rPr>
+          <w:i/>
+          <w:iCs/>
+        </w:rPr>
+        <w:t xml:space="preserve"> </w:t>
+      </w:r>
+      <w:r>
+        <w:rPr>
+          <w:i/>
+          <w:iCs/>
+        </w:rPr>
+        <w:t xml:space="preserve">HMMs </w:t>
+      </w:r>
+      <w:r>
+        <w:rPr>
+          <w:i/>
+          <w:iCs/>
+        </w:rPr>
+        <w:t xml:space="preserve">to </w:t>
+      </w:r>
+      <w:r>
+        <w:rPr>
+          <w:i/>
+          <w:iCs/>
+        </w:rPr>
+        <w:t xml:space="preserve">delineate woodcock </w:t>
+      </w:r>
+      <w:proofErr w:type="gramStart"/>
+      <w:r>
+        <w:rPr>
+          <w:i/>
+          <w:iCs/>
+        </w:rPr>
+        <w:t>migration</w:t>
+      </w:r>
+      <w:proofErr w:type="gramEnd"/>
+    </w:p>
+    <w:p>
+      <w:pPr>
+        <w:spacing w:line="480" w:lineRule="auto"/>
+      </w:pPr>
+      <w:r>
+        <w:t>For woodcock with a full migratory track</w:t>
+      </w:r>
+      <w:r>
+        <w:t xml:space="preserve"> (Fall: tk–tk, Spring: tk–tk), w</w:t>
+      </w:r>
+      <w:r>
+        <w:t xml:space="preserve">e define woodcock migration as beginning </w:t>
+      </w:r>
+      <w:r>
+        <w:t>when woodcock make the</w:t>
+      </w:r>
+      <w:r>
+        <w:t>ir</w:t>
+      </w:r>
+      <w:r>
+        <w:t xml:space="preserve"> </w:t>
+      </w:r>
+      <w:r>
+        <w:t>first 30.2 km movement</w:t>
+      </w:r>
+      <w:r>
+        <w:t xml:space="preserve"> in a season</w:t>
+      </w:r>
+      <w:r>
+        <w:t xml:space="preserve"> and </w:t>
+      </w:r>
+      <w:r>
+        <w:t xml:space="preserve">ending </w:t>
+      </w:r>
+      <w:r>
+        <w:t>after</w:t>
+      </w:r>
+      <w:r>
+        <w:t xml:space="preserve"> woodcock </w:t>
+      </w:r>
+      <w:r>
+        <w:t xml:space="preserve">make their final 30.2 km movement in a season. </w:t>
+      </w:r>
+      <w:r>
+        <w:t xml:space="preserve">However, </w:t>
+      </w:r>
+      <w:r>
+        <w:t xml:space="preserve">tagged woodcock in our study frequently had incomplete migratory tracks, either due </w:t>
+      </w:r>
+      <w:r>
+        <w:t xml:space="preserve">to waning battery life or </w:t>
+      </w:r>
+      <w:r>
+        <w:t>bird mortality before the end of the season.</w:t>
+      </w:r>
+      <w:r>
+        <w:t xml:space="preserve"> </w:t>
+      </w:r>
+      <w:r>
+        <w:t>We therefore used hidden Markov Models (</w:t>
+      </w:r>
+      <w:commentRangeStart w:id="6"/>
+      <w:r>
+        <w:t>HMMs</w:t>
+      </w:r>
+      <w:commentRangeEnd w:id="6"/>
       <w:r>
         <w:rPr>
           <w:rStyle w:val="CommentReference"/>
         </w:rPr>
-        <w:commentReference w:id="1"/>
-      </w:r>
-      <w:r>
-        <w:t xml:space="preserve">in </w:t>
-      </w:r>
-      <w:commentRangeStart w:id="2"/>
-      <w:r>
-        <w:t xml:space="preserve">Quebec, Ontario, Nova Scotia, Maine, Vermont, New York, Rhode Island, Pennsylvania, Maryland, West Virginia, Virginia, North Carolina, South Carolina, Georgia, Alabama, and Florida </w:t>
-      </w:r>
-      <w:commentRangeEnd w:id="2"/>
-      <w:r>
-        <w:rPr>
-          <w:rStyle w:val="CommentReference"/>
-        </w:rPr>
-        <w:commentReference w:id="2"/>
-      </w:r>
-      <w:r>
-        <w:t xml:space="preserve">using mist nets during morning and evening flights </w:t>
-      </w:r>
-      <w:r>
-        <w:fldChar w:fldCharType="begin"/>
-      </w:r>
-      <w:r>
-        <w:instrText xml:space="preserve"> ADDIN ZOTERO_ITEM CSL_CITATION {"citationID":"wjvAyYFp","properties":{"formattedCitation":"(Sheldon 1960)","plainCitation":"(Sheldon 1960)","noteIndex":0},"citationItems":[{"id":188,"uris":["http://zotero.org/users/10854879/items/HG5E9BLX"],"itemData":{"id":188,"type":"article-journal","container-title":"Bird-banding","issue":"3","note":"publisher: JSTOR","page":"130–135","source":"Google Scholar","title":"A method of mist netting woodcocks in summer","volume":"31","author":[{"family":"Sheldon","given":"William G."}],"issued":{"date-parts":[["1960"]]}}}],"schema":"https://github.com/citation-style-language/schema/raw/master/csl-citation.json"} </w:instrText>
-      </w:r>
-      <w:r>
-        <w:fldChar w:fldCharType="separate"/>
-      </w:r>
-      <w:r>
-        <w:rPr>
-          <w:rFonts w:ascii="Calibri" w:hAnsi="Calibri" w:cs="Calibri"/>
-        </w:rPr>
-        <w:t>(Sheldon 1960)</w:t>
-      </w:r>
-      <w:r>
-        <w:fldChar w:fldCharType="end"/>
-      </w:r>
-      <w:r>
-        <w:t xml:space="preserve">, and on night roosts using spotlights and dip nets </w:t>
-      </w:r>
-      <w:r>
-        <w:fldChar w:fldCharType="begin"/>
-      </w:r>
-      <w:r>
-        <w:instrText xml:space="preserve"> ADDIN ZOTERO_ITEM CSL_CITATION {"citationID":"QcqOpIYy","properties":{"formattedCitation":"(Rieffenberger and Kletzly 1966, McAuley et al. 1993)","plainCitation":"(Rieffenberger and Kletzly 1966, McAuley et al. 1993)","noteIndex":0},"citationItems":[{"id":190,"uris":["http://zotero.org/users/10854879/items/PPDK7V9B"],"itemData":{"id":190,"type":"article-journal","container-title":"WH Goudy, compiler. Woodcock research and management","page":"33–35","source":"Google Scholar","title":"Woodcock night-lighting techniques and equipment","author":[{"family":"Rieffenberger","given":"J. C."},{"family":"Kletzly","given":"R. C."}],"issued":{"date-parts":[["1966"]]}}},{"id":191,"uris":["http://zotero.org/users/10854879/items/QPWVPUM6"],"itemData":{"id":191,"type":"paper-conference","container-title":"Proceedings of the eighth American woodcock symposium","page":"5","publisher":"U.S. Fish and Wildlife Service","source":"Google Scholar","title":"Techniques for Research into Woodcocks: Experiences and Recommendations","title-short":"Techniques for Research into Woodcocks","volume":"16","author":[{"family":"McAuley","given":"Daniel G."},{"family":"Longcore","given":"Jerry R."},{"family":"Sepik","given":"Greg F."}],"issued":{"date-parts":[["1993"]]}}}],"schema":"https://github.com/citation-style-language/schema/raw/master/csl-citation.json"} </w:instrText>
-      </w:r>
-      <w:r>
-        <w:fldChar w:fldCharType="separate"/>
-      </w:r>
-      <w:r>
-        <w:rPr>
-          <w:rFonts w:ascii="Calibri" w:hAnsi="Calibri" w:cs="Calibri"/>
-        </w:rPr>
-        <w:t>(Rieffenberger and Kletzly 1966, McAuley et al. 1993)</w:t>
-      </w:r>
-      <w:r>
-        <w:fldChar w:fldCharType="end"/>
-      </w:r>
-      <w:r>
-        <w:t xml:space="preserve">. We attached 4g, 5g, and 6.3g </w:t>
-      </w:r>
-      <w:proofErr w:type="spellStart"/>
-      <w:r>
-        <w:t>PinPoint</w:t>
-      </w:r>
-      <w:proofErr w:type="spellEnd"/>
-      <w:r>
-        <w:t xml:space="preserve"> GPS Argos transmitters (</w:t>
-      </w:r>
-      <w:proofErr w:type="spellStart"/>
-      <w:r>
-        <w:t>Lotek</w:t>
-      </w:r>
-      <w:proofErr w:type="spellEnd"/>
-      <w:r>
-        <w:t xml:space="preserve"> Wireless Inc., Newmarket, Ontario, CA) to captured woodcock. Transmitters, bands, and attachment materials never exceeded 4% of a bird’s body weight, and all capture and handling were conducted with methods approved by the University of Maine Institutional Animal Care and Use Committee (Protocol # A2020-07-01).</w:t>
+        <w:commentReference w:id="6"/>
+      </w:r>
+      <w:r>
+        <w:t>) trained on those birds with complete migratory tracks</w:t>
+      </w:r>
+      <w:r>
+        <w:t xml:space="preserve"> t</w:t>
+      </w:r>
+      <w:r>
+        <w:t xml:space="preserve">o estimate the </w:t>
+      </w:r>
+      <w:r>
+        <w:t>final migratory state of birds with incomplete migratory tracks</w:t>
+      </w:r>
+      <w:r>
+        <w:t>.</w:t>
+      </w:r>
+      <w:r>
+        <w:t xml:space="preserve"> We made several adjustment</w:t>
+      </w:r>
+      <w:r>
+        <w:t>s</w:t>
+      </w:r>
+      <w:r>
+        <w:t xml:space="preserve"> to these HMMs </w:t>
+      </w:r>
+      <w:r>
+        <w:t xml:space="preserve">to allow them to better function with infrequent locations </w:t>
+      </w:r>
+      <w:r>
+        <w:t xml:space="preserve">and missing </w:t>
+      </w:r>
+      <w:r>
+        <w:t>data and</w:t>
+      </w:r>
+      <w:r>
+        <w:t xml:space="preserve"> </w:t>
+      </w:r>
+      <w:r>
+        <w:t>provide</w:t>
+      </w:r>
+      <w:r>
+        <w:t>d</w:t>
+      </w:r>
+      <w:r>
+        <w:t xml:space="preserve"> additional </w:t>
+      </w:r>
+      <w:r>
+        <w:t>data streams</w:t>
+      </w:r>
+      <w:r>
+        <w:t xml:space="preserve"> </w:t>
+      </w:r>
+      <w:r>
+        <w:t xml:space="preserve">to </w:t>
+      </w:r>
+      <w:r>
+        <w:t xml:space="preserve">allow the models to better </w:t>
+      </w:r>
+      <w:r>
+        <w:t xml:space="preserve">differentiate between stopovers </w:t>
+      </w:r>
+      <w:r>
+        <w:t>and post-migratory locations.</w:t>
+      </w:r>
+      <w:r>
+        <w:t xml:space="preserve"> </w:t>
       </w:r>
     </w:p>
     <w:p>
@@ -289,429 +697,197 @@
         <w:spacing w:line="480" w:lineRule="auto"/>
         <w:ind w:firstLine="720"/>
       </w:pPr>
-      <w:r>
-        <w:t xml:space="preserve">GPS transmitters were programmed with one of several schedules, </w:t>
-      </w:r>
-      <w:r>
-        <w:t xml:space="preserve">each of which collected data at </w:t>
-      </w:r>
-      <w:r>
-        <w:t>a slightly different pace</w:t>
-      </w:r>
-      <w:r>
-        <w:t xml:space="preserve"> to optimize battery life</w:t>
-      </w:r>
-      <w:r>
-        <w:t xml:space="preserve">. Transmitters with a frequent schedule collected </w:t>
-      </w:r>
-      <w:r>
-        <w:t>locations daily</w:t>
-      </w:r>
-      <w:r>
-        <w:t xml:space="preserve">, and typically lasted throughout the duration of a single migration. </w:t>
-      </w:r>
-      <w:r>
-        <w:t xml:space="preserve">Transmitters with an </w:t>
+      <w:commentRangeStart w:id="7"/>
+      <w:r>
+        <w:t xml:space="preserve">We accommodated </w:t>
+      </w:r>
+      <w:r>
+        <w:t xml:space="preserve">for infrequent locations </w:t>
+      </w:r>
+      <w:r>
+        <w:t>and missing data using</w:t>
+      </w:r>
+      <w:r>
+        <w:t xml:space="preserve"> a correlated random walk model to </w:t>
+      </w:r>
+      <w:r>
+        <w:t>int</w:t>
+      </w:r>
+      <w:r>
+        <w:t>erpolate daily locations at</w:t>
+      </w:r>
+      <w:r>
+        <w:t xml:space="preserve"> stopover, pre-migratory, and post-migr</w:t>
+      </w:r>
+      <w:r>
+        <w:t xml:space="preserve">atory sites </w:t>
+      </w:r>
+      <w:r>
+        <w:t xml:space="preserve">using the </w:t>
+      </w:r>
+      <w:r>
+        <w:t xml:space="preserve">R package tk </w:t>
+      </w:r>
+      <w:commentRangeStart w:id="8"/>
+      <w:r>
+        <w:t>(cite tk</w:t>
+      </w:r>
+      <w:commentRangeEnd w:id="8"/>
+      <w:r>
+        <w:rPr>
+          <w:rStyle w:val="CommentReference"/>
+        </w:rPr>
+        <w:commentReference w:id="8"/>
+      </w:r>
+      <w:r>
+        <w:t>)</w:t>
+      </w:r>
+      <w:r>
+        <w:t>.</w:t>
+      </w:r>
+      <w:commentRangeEnd w:id="7"/>
+      <w:r>
+        <w:rPr>
+          <w:rStyle w:val="CommentReference"/>
+        </w:rPr>
+        <w:commentReference w:id="7"/>
+      </w:r>
+      <w:r>
+        <w:t xml:space="preserve"> </w:t>
+      </w:r>
+      <w:r>
+        <w:t xml:space="preserve">This </w:t>
+      </w:r>
+      <w:r>
+        <w:t xml:space="preserve">allowed the </w:t>
+      </w:r>
+      <w:r>
+        <w:t>HMM</w:t>
+      </w:r>
+      <w:r>
+        <w:t xml:space="preserve"> to </w:t>
+      </w:r>
+      <w:r>
+        <w:t>detect recursive movements more accurately</w:t>
+      </w:r>
+      <w:r>
+        <w:t xml:space="preserve"> during stationary periods using small numbers </w:t>
+      </w:r>
+      <w:r>
+        <w:t xml:space="preserve">of infrequent locations. </w:t>
+      </w:r>
+      <w:r>
+        <w:t xml:space="preserve">We only used the correlated random walk model to interpolate </w:t>
+      </w:r>
+      <w:r>
+        <w:t>locations between points that were &lt;30.2 km apart (</w:t>
+      </w:r>
+      <w:proofErr w:type="gramStart"/>
+      <w:r>
+        <w:t>i.e.</w:t>
+      </w:r>
+      <w:proofErr w:type="gramEnd"/>
+      <w:r>
+        <w:t xml:space="preserve"> when the bird was </w:t>
       </w:r>
       <w:r>
         <w:lastRenderedPageBreak/>
-        <w:t xml:space="preserve">infrequent schedule collected locations every </w:t>
-      </w:r>
-      <w:r>
-        <w:t>3–</w:t>
-      </w:r>
-      <w:r>
-        <w:t>5 days</w:t>
-      </w:r>
-      <w:r>
-        <w:t xml:space="preserve">, with the aim of </w:t>
-      </w:r>
-      <w:r>
-        <w:t xml:space="preserve">collecting data from several migrations. </w:t>
-      </w:r>
-      <w:r>
-        <w:t>Hybrid schedules combined characteristics of frequent and infrequent schedules,</w:t>
-      </w:r>
-      <w:r>
-        <w:t xml:space="preserve"> collecting locations every </w:t>
-      </w:r>
-      <w:r>
-        <w:t>3–</w:t>
-      </w:r>
-      <w:r>
-        <w:t>7</w:t>
-      </w:r>
-      <w:r>
-        <w:t xml:space="preserve"> days</w:t>
-      </w:r>
-      <w:r>
-        <w:t xml:space="preserve"> outside of the migratory season, and collecting data every 1–2 days during the migratory </w:t>
-      </w:r>
-      <w:r>
-        <w:t xml:space="preserve">season. </w:t>
-      </w:r>
-      <w:r>
-        <w:t xml:space="preserve">Gap schedules </w:t>
-      </w:r>
-      <w:r>
-        <w:t xml:space="preserve">used a similar timing to hybrid schedules, but additionally included </w:t>
-      </w:r>
-      <w:r>
-        <w:t xml:space="preserve">a period of 1–3 months in which </w:t>
-      </w:r>
-      <w:r>
-        <w:t xml:space="preserve">the transmitter did not </w:t>
-      </w:r>
-      <w:r>
-        <w:t>collect locations to extend battery life over the course of multiple seasons.</w:t>
+        <w:t>either at a stopover or not migrating</w:t>
+      </w:r>
+      <w:commentRangeStart w:id="9"/>
+      <w:r>
+        <w:t>)</w:t>
+      </w:r>
+      <w:r>
+        <w:t>, as the correlated random walk model tended to break long, single night migratory flights into a series of sho</w:t>
+      </w:r>
+      <w:r>
+        <w:t>rt movements over multiple days</w:t>
+      </w:r>
+      <w:commentRangeEnd w:id="9"/>
+      <w:r>
+        <w:rPr>
+          <w:rStyle w:val="CommentReference"/>
+        </w:rPr>
+        <w:commentReference w:id="9"/>
+      </w:r>
+      <w:r>
+        <w:t>, making the HMM less likely to identify these movements as migratory</w:t>
+      </w:r>
+      <w:r>
+        <w:t>.</w:t>
       </w:r>
       <w:r>
         <w:t xml:space="preserve"> </w:t>
       </w:r>
       <w:r>
-        <w:t xml:space="preserve">Each transmitter </w:t>
-      </w:r>
-      <w:r>
-        <w:t xml:space="preserve">collected </w:t>
-      </w:r>
-      <w:proofErr w:type="spellStart"/>
-      <w:r>
-        <w:t>tk</w:t>
-      </w:r>
-      <w:r>
-        <w:softHyphen/>
-      </w:r>
-      <w:proofErr w:type="spellEnd"/>
-      <w:r>
-        <w:t>–</w:t>
-      </w:r>
-      <w:proofErr w:type="spellStart"/>
-      <w:r>
-        <w:t>tk</w:t>
-      </w:r>
-      <w:proofErr w:type="spellEnd"/>
+        <w:t xml:space="preserve">Due to the directional </w:t>
+      </w:r>
+      <w:r>
+        <w:t>consistency</w:t>
+      </w:r>
+      <w:r>
+        <w:t xml:space="preserve"> inherent in </w:t>
+      </w:r>
+      <w:r>
+        <w:t>correlated</w:t>
+      </w:r>
+      <w:r>
+        <w:t xml:space="preserve"> random walk</w:t>
+      </w:r>
+      <w:r>
+        <w:t>s, our models</w:t>
+      </w:r>
       <w:r>
         <w:t xml:space="preserve"> </w:t>
       </w:r>
       <w:r>
-        <w:t>GPS locations</w:t>
-      </w:r>
-      <w:r>
-        <w:t>, depending on transmitter size,</w:t>
+        <w:t>occasionally produce</w:t>
+      </w:r>
+      <w:r>
+        <w:t>d</w:t>
       </w:r>
       <w:r>
         <w:t xml:space="preserve"> </w:t>
       </w:r>
       <w:r>
-        <w:t>at 12–60m accuracy</w:t>
-      </w:r>
-      <w:r>
-        <w:t>.</w:t>
-      </w:r>
-      <w:r>
-        <w:t xml:space="preserve"> </w:t>
-      </w:r>
-      <w:r>
-        <w:t xml:space="preserve">Transmitters </w:t>
-      </w:r>
-      <w:r>
-        <w:t xml:space="preserve">relayed GPS locations </w:t>
-      </w:r>
-      <w:r>
-        <w:t xml:space="preserve">back to </w:t>
-      </w:r>
-      <w:r>
-        <w:t>the ARGOS satellite network</w:t>
-      </w:r>
-      <w:r>
-        <w:t xml:space="preserve"> after every 3</w:t>
-      </w:r>
-      <w:r>
-        <w:rPr>
-          <w:vertAlign w:val="superscript"/>
-        </w:rPr>
-        <w:t>rd</w:t>
-      </w:r>
-      <w:r>
-        <w:t xml:space="preserve"> location, allowing </w:t>
-      </w:r>
-      <w:r>
-        <w:t>recovery of data without recapture of the bird.</w:t>
-      </w:r>
-      <w:r>
-        <w:t xml:space="preserve"> </w:t>
-      </w:r>
-      <w:r>
-        <w:t>However, t</w:t>
-      </w:r>
-      <w:r>
-        <w:t xml:space="preserve">ransmissions back to satellites </w:t>
-      </w:r>
-      <w:r>
-        <w:t xml:space="preserve">are energetically demanding and </w:t>
-      </w:r>
-      <w:r>
-        <w:t>transmitters occasionally fail to relay data</w:t>
-      </w:r>
-      <w:r>
-        <w:t xml:space="preserve"> as their battery life wanes, creating issues with </w:t>
-      </w:r>
-      <w:r>
-        <w:t xml:space="preserve">sporadic </w:t>
-      </w:r>
-      <w:r>
-        <w:t xml:space="preserve">missing data </w:t>
-      </w:r>
-      <w:r>
-        <w:t>near the end of migration</w:t>
-      </w:r>
-      <w:r>
-        <w:t>.</w:t>
-      </w:r>
-    </w:p>
-    <w:p>
-      <w:pPr>
-        <w:spacing w:line="480" w:lineRule="auto"/>
-        <w:rPr>
-          <w:i/>
-          <w:iCs/>
-        </w:rPr>
-      </w:pPr>
-      <w:r>
-        <w:rPr>
-          <w:i/>
-          <w:iCs/>
-        </w:rPr>
-        <w:t xml:space="preserve">2.2 </w:t>
-      </w:r>
-      <w:r>
-        <w:rPr>
-          <w:i/>
-          <w:iCs/>
-        </w:rPr>
-        <w:t>Delineating spring and fall migration</w:t>
-      </w:r>
-    </w:p>
-    <w:p>
-      <w:pPr>
-        <w:spacing w:line="480" w:lineRule="auto"/>
-        <w:rPr>
-          <w:i/>
-          <w:iCs/>
-        </w:rPr>
-      </w:pPr>
-      <w:r>
-        <w:rPr>
-          <w:i/>
-          <w:iCs/>
-        </w:rPr>
-        <w:t xml:space="preserve">2.2.1 </w:t>
-      </w:r>
-      <w:r>
-        <w:rPr>
-          <w:i/>
-          <w:iCs/>
-        </w:rPr>
-        <w:t>Using</w:t>
-      </w:r>
-      <w:r>
-        <w:rPr>
-          <w:i/>
-          <w:iCs/>
-        </w:rPr>
-        <w:t xml:space="preserve"> </w:t>
-      </w:r>
-      <w:r>
-        <w:rPr>
-          <w:i/>
-          <w:iCs/>
-        </w:rPr>
-        <w:t xml:space="preserve">HMMs </w:t>
-      </w:r>
-      <w:r>
-        <w:rPr>
-          <w:i/>
-          <w:iCs/>
-        </w:rPr>
-        <w:t xml:space="preserve">to </w:t>
-      </w:r>
-      <w:r>
-        <w:rPr>
-          <w:i/>
-          <w:iCs/>
-        </w:rPr>
-        <w:t>delineate woodcock migration</w:t>
-      </w:r>
-    </w:p>
-    <w:p>
-      <w:pPr>
-        <w:spacing w:line="480" w:lineRule="auto"/>
-      </w:pPr>
-      <w:r>
-        <w:t>For woodcock with a full migratory track</w:t>
-      </w:r>
-      <w:r>
-        <w:t xml:space="preserve"> (Fall: </w:t>
-      </w:r>
-      <w:proofErr w:type="spellStart"/>
-      <w:r>
-        <w:t>tk</w:t>
-      </w:r>
-      <w:proofErr w:type="spellEnd"/>
-      <w:r>
-        <w:t>–</w:t>
-      </w:r>
-      <w:proofErr w:type="spellStart"/>
-      <w:r>
-        <w:t>tk</w:t>
-      </w:r>
-      <w:proofErr w:type="spellEnd"/>
-      <w:r>
-        <w:t xml:space="preserve">, Spring: </w:t>
-      </w:r>
-      <w:proofErr w:type="spellStart"/>
-      <w:r>
-        <w:t>tk</w:t>
-      </w:r>
-      <w:proofErr w:type="spellEnd"/>
-      <w:r>
-        <w:t>–</w:t>
-      </w:r>
-      <w:proofErr w:type="spellStart"/>
-      <w:r>
-        <w:t>tk</w:t>
-      </w:r>
-      <w:proofErr w:type="spellEnd"/>
-      <w:r>
-        <w:t>), w</w:t>
-      </w:r>
-      <w:r>
-        <w:t xml:space="preserve">e define woodcock migration as beginning </w:t>
-      </w:r>
-      <w:r>
-        <w:t>when woodcock make the</w:t>
-      </w:r>
-      <w:r>
-        <w:t>ir</w:t>
-      </w:r>
-      <w:r>
-        <w:t xml:space="preserve"> </w:t>
-      </w:r>
-      <w:r>
-        <w:t>first 30.2 km movement</w:t>
-      </w:r>
-      <w:r>
-        <w:t xml:space="preserve"> in a season</w:t>
-      </w:r>
-      <w:r>
-        <w:t xml:space="preserve"> and </w:t>
-      </w:r>
-      <w:r>
-        <w:t xml:space="preserve">ending </w:t>
-      </w:r>
-      <w:r>
-        <w:t>after</w:t>
-      </w:r>
-      <w:r>
-        <w:t xml:space="preserve"> woodcock </w:t>
-      </w:r>
-      <w:r>
-        <w:t xml:space="preserve">make their final 30.2 km movement in a season. </w:t>
-      </w:r>
-      <w:r>
-        <w:t xml:space="preserve">However, </w:t>
-      </w:r>
-      <w:r>
-        <w:t xml:space="preserve">tagged woodcock in our study frequently had incomplete migratory tracks, either due </w:t>
-      </w:r>
-      <w:r>
-        <w:t xml:space="preserve">to waning battery life or </w:t>
-      </w:r>
-      <w:r>
-        <w:t>bird mortality before the end of the season.</w:t>
-      </w:r>
-      <w:r>
-        <w:t xml:space="preserve"> </w:t>
-      </w:r>
-      <w:r>
-        <w:t>We therefore used hidden Markov Models (</w:t>
-      </w:r>
-      <w:commentRangeStart w:id="3"/>
-      <w:r>
-        <w:t>HMMs</w:t>
-      </w:r>
-      <w:commentRangeEnd w:id="3"/>
-      <w:r>
-        <w:rPr>
-          <w:rStyle w:val="CommentReference"/>
-        </w:rPr>
-        <w:commentReference w:id="3"/>
-      </w:r>
-      <w:r>
-        <w:t>) trained on those birds with complete migratory tracks</w:t>
-      </w:r>
-      <w:r>
-        <w:t xml:space="preserve"> t</w:t>
-      </w:r>
-      <w:r>
-        <w:t xml:space="preserve">o estimate the </w:t>
-      </w:r>
-      <w:r>
-        <w:t>final migratory state of birds with incomplete migratory tracks</w:t>
-      </w:r>
-      <w:r>
-        <w:t>.</w:t>
-      </w:r>
-      <w:r>
-        <w:t xml:space="preserve"> We made several adjustment</w:t>
-      </w:r>
-      <w:r>
-        <w:t>s</w:t>
-      </w:r>
-      <w:r>
-        <w:t xml:space="preserve"> to these HMMs </w:t>
-      </w:r>
-      <w:r>
-        <w:t xml:space="preserve">to allow them to better function with infrequent locations </w:t>
-      </w:r>
-      <w:r>
-        <w:t xml:space="preserve">and missing </w:t>
-      </w:r>
-      <w:r>
-        <w:t>data and</w:t>
-      </w:r>
-      <w:r>
-        <w:t xml:space="preserve"> </w:t>
-      </w:r>
-      <w:r>
-        <w:t>provide</w:t>
-      </w:r>
-      <w:r>
-        <w:t>d</w:t>
-      </w:r>
-      <w:r>
-        <w:t xml:space="preserve"> additional </w:t>
-      </w:r>
-      <w:r>
-        <w:t>data streams</w:t>
-      </w:r>
-      <w:r>
-        <w:t xml:space="preserve"> </w:t>
-      </w:r>
-      <w:r>
-        <w:t xml:space="preserve">to </w:t>
-      </w:r>
-      <w:r>
-        <w:t xml:space="preserve">allow the models to better </w:t>
-      </w:r>
-      <w:r>
-        <w:t xml:space="preserve">differentiate between stopovers </w:t>
-      </w:r>
-      <w:r>
-        <w:t>and post-migratory locations.</w:t>
-      </w:r>
-      <w:r>
-        <w:t xml:space="preserve"> </w:t>
+        <w:t xml:space="preserve">erroneous loops of interpolated points to </w:t>
+      </w:r>
+      <w:r>
+        <w:t xml:space="preserve">explain directional changes </w:t>
+      </w:r>
+      <w:r>
+        <w:t xml:space="preserve">when birds </w:t>
+      </w:r>
+      <w:r>
+        <w:t>made recursive movements during</w:t>
+      </w:r>
+      <w:r>
+        <w:t xml:space="preserve"> non-migratory</w:t>
+      </w:r>
+      <w:r>
+        <w:t xml:space="preserve"> periods</w:t>
+      </w:r>
+      <w:r>
+        <w:t xml:space="preserve">. </w:t>
+      </w:r>
+      <w:r>
+        <w:t>These i</w:t>
+      </w:r>
+      <w:r>
+        <w:t xml:space="preserve">nterpolated loops </w:t>
+      </w:r>
+      <w:r>
+        <w:t>were</w:t>
+      </w:r>
+      <w:r>
+        <w:t xml:space="preserve"> often lengthy and </w:t>
+      </w:r>
+      <w:r>
+        <w:t>could</w:t>
+      </w:r>
+      <w:r>
+        <w:t xml:space="preserve"> artificially create step lengths &gt;30.2 km. To ensure that HMMs didn’t incorrectly interpret these loops as migratory movements, we removed all loops of interpolated points for which the total length of the loop was more than 10 times the distance between observed points. We replaced these loops with sets of predicted locations spaced evenly along a line between the observed points.</w:t>
       </w:r>
     </w:p>
     <w:p>
@@ -719,441 +895,296 @@
         <w:spacing w:line="480" w:lineRule="auto"/>
         <w:ind w:firstLine="720"/>
       </w:pPr>
-      <w:commentRangeStart w:id="4"/>
-      <w:r>
-        <w:t xml:space="preserve">We accommodated </w:t>
-      </w:r>
-      <w:r>
-        <w:t xml:space="preserve">for infrequent locations </w:t>
-      </w:r>
-      <w:r>
-        <w:t>and missing data using</w:t>
-      </w:r>
-      <w:r>
-        <w:t xml:space="preserve"> a correlated random walk model to </w:t>
-      </w:r>
-      <w:r>
-        <w:t>int</w:t>
-      </w:r>
-      <w:r>
-        <w:t>erpolate daily locations at</w:t>
-      </w:r>
-      <w:r>
-        <w:t xml:space="preserve"> stopover, pre-migratory, and post-migr</w:t>
-      </w:r>
-      <w:r>
-        <w:t xml:space="preserve">atory sites </w:t>
-      </w:r>
-      <w:r>
-        <w:t xml:space="preserve">using the </w:t>
-      </w:r>
-      <w:r>
-        <w:t xml:space="preserve">R </w:t>
+      <w:r>
+        <w:t xml:space="preserve">While HMMs generally differentiate between different movement states </w:t>
+      </w:r>
+      <w:r>
+        <w:t xml:space="preserve">using </w:t>
+      </w:r>
+      <w:r>
+        <w:t xml:space="preserve">step lengths and turn angles, we encountered difficulties inferring the final </w:t>
+      </w:r>
+      <w:r>
+        <w:t xml:space="preserve">movement state of incomplete tracks using these data streams alone. To </w:t>
+      </w:r>
+      <w:r>
+        <w:t xml:space="preserve">overcome this issue, we </w:t>
+      </w:r>
+      <w:r>
+        <w:t xml:space="preserve">added </w:t>
+      </w:r>
+      <w:r>
+        <w:t>additional data</w:t>
+      </w:r>
+      <w:r>
+        <w:t xml:space="preserve"> </w:t>
+      </w:r>
+      <w:r>
+        <w:t xml:space="preserve">streams that would </w:t>
+      </w:r>
+      <w:r>
+        <w:t>allow the models to better differentiate between stopovers and post-migratory locations.</w:t>
+      </w:r>
+      <w:r>
+        <w:t xml:space="preserve"> Additional data streams </w:t>
+      </w:r>
+      <w:r>
+        <w:t>measured</w:t>
+      </w:r>
+      <w:r>
+        <w:t xml:space="preserve"> </w:t>
+      </w:r>
+      <w:r>
+        <w:t>recursive</w:t>
+      </w:r>
+      <w:r>
+        <w:t>ness</w:t>
+      </w:r>
+      <w:r>
+        <w:t>, residence time,</w:t>
+      </w:r>
+      <w:r>
+        <w:t xml:space="preserve"> </w:t>
+      </w:r>
+      <w:r>
+        <w:t xml:space="preserve">day of season, </w:t>
+      </w:r>
+      <w:r>
+        <w:t>and location</w:t>
+      </w:r>
+      <w:r>
+        <w:t xml:space="preserve"> </w:t>
+      </w:r>
+      <w:r>
+        <w:t xml:space="preserve">of a given point </w:t>
+      </w:r>
+      <w:r>
+        <w:t>(Table tk).</w:t>
+      </w:r>
+      <w:r>
+        <w:t xml:space="preserve"> </w:t>
+      </w:r>
+      <w:r>
+        <w:t xml:space="preserve">We measured recursive movements using </w:t>
+      </w:r>
+      <w:r>
+        <w:t xml:space="preserve">the </w:t>
+      </w:r>
+      <w:r>
+        <w:t xml:space="preserve">mean distance to the nearest 7 points, transformed using a natural logarithm. </w:t>
+      </w:r>
+      <w:r>
+        <w:t xml:space="preserve">This </w:t>
+      </w:r>
+      <w:r>
+        <w:t xml:space="preserve">measured </w:t>
+      </w:r>
+      <w:r>
+        <w:t xml:space="preserve">whether bird locations over the period of a week reflected </w:t>
+      </w:r>
+      <w:r>
+        <w:t xml:space="preserve">intensive use of the same area </w:t>
+      </w:r>
+      <w:r>
+        <w:t>(presumably resource utilization)</w:t>
+      </w:r>
+      <w:r>
+        <w:t xml:space="preserve"> or</w:t>
+      </w:r>
+      <w:r>
+        <w:t xml:space="preserve"> </w:t>
+      </w:r>
+      <w:r>
+        <w:t>spread-out</w:t>
+      </w:r>
+      <w:r>
+        <w:t xml:space="preserve"> movement throughout the </w:t>
+      </w:r>
+      <w:r>
+        <w:t xml:space="preserve">area </w:t>
+      </w:r>
+      <w:r>
+        <w:t>(reflecting exploration).</w:t>
+      </w:r>
+      <w:r>
+        <w:t xml:space="preserve"> </w:t>
+      </w:r>
+      <w:r>
+        <w:t xml:space="preserve">We measured residence time using </w:t>
+      </w:r>
+      <w:r>
+        <w:t xml:space="preserve">the </w:t>
+      </w:r>
+      <w:r>
+        <w:t>time difference</w:t>
+      </w:r>
+      <w:r>
+        <w:t xml:space="preserve"> between the first and last day that </w:t>
+      </w:r>
+      <w:r>
+        <w:t xml:space="preserve">the bird </w:t>
+      </w:r>
+      <w:r>
+        <w:t xml:space="preserve">was within a 10km radius of the point. </w:t>
+      </w:r>
+      <w:r>
+        <w:t xml:space="preserve">This </w:t>
+      </w:r>
+      <w:r>
+        <w:t>reflected</w:t>
+      </w:r>
+      <w:r>
+        <w:t xml:space="preserve"> the difference between</w:t>
+      </w:r>
+      <w:r>
+        <w:t xml:space="preserve"> the amount of time that woodcock spent occupying stopover sites as opposed to their post-migratory sites.</w:t>
+      </w:r>
+      <w:r>
+        <w:t xml:space="preserve"> We measured </w:t>
+      </w:r>
+      <w:proofErr w:type="gramStart"/>
+      <w:r>
+        <w:t>day</w:t>
+      </w:r>
+      <w:proofErr w:type="gramEnd"/>
+      <w:r>
+        <w:t xml:space="preserve"> of season using </w:t>
+      </w:r>
+      <w:r>
+        <w:t>an ordinal day variable</w:t>
+      </w:r>
+      <w:r>
+        <w:t xml:space="preserve">, reflecting </w:t>
+      </w:r>
+      <w:r>
+        <w:t>woodcocks’ tendency to migrate at simi</w:t>
+      </w:r>
+      <w:r>
+        <w:t>lar times each year</w:t>
+      </w:r>
+      <w:r>
+        <w:t xml:space="preserve">. We </w:t>
+      </w:r>
+      <w:r>
+        <w:t>measured location using latitude</w:t>
+      </w:r>
+      <w:r>
+        <w:t xml:space="preserve"> and two binomial variables. The first binomial </w:t>
+      </w:r>
+      <w:r>
+        <w:t xml:space="preserve">location </w:t>
+      </w:r>
+      <w:r>
+        <w:t xml:space="preserve">variable </w:t>
+      </w:r>
+      <w:r>
+        <w:t>determined whether</w:t>
+      </w:r>
+      <w:r>
+        <w:t xml:space="preserve"> a</w:t>
+      </w:r>
+      <w:r>
+        <w:t xml:space="preserve"> </w:t>
+      </w:r>
+      <w:r>
+        <w:t xml:space="preserve">bird had or had not moved </w:t>
+      </w:r>
+      <w:r>
+        <w:t xml:space="preserve">tk km from its position </w:t>
+      </w:r>
+      <w:r>
+        <w:t xml:space="preserve">at </w:t>
       </w:r>
       <w:r>
         <w:lastRenderedPageBreak/>
-        <w:t xml:space="preserve">package </w:t>
-      </w:r>
-      <w:proofErr w:type="spellStart"/>
-      <w:r>
-        <w:t>tk</w:t>
-      </w:r>
-      <w:proofErr w:type="spellEnd"/>
+        <w:t>the beginning of the season</w:t>
+      </w:r>
+      <w:r>
+        <w:t xml:space="preserve"> and had thus </w:t>
+      </w:r>
+      <w:r>
+        <w:t xml:space="preserve">departed its initial site to </w:t>
+      </w:r>
+      <w:r>
+        <w:t xml:space="preserve">begin migration. </w:t>
+      </w:r>
+      <w:r>
+        <w:t xml:space="preserve">The second binomial location variable </w:t>
+      </w:r>
+      <w:r>
+        <w:t>reflected</w:t>
+      </w:r>
       <w:r>
         <w:t xml:space="preserve"> </w:t>
       </w:r>
-      <w:commentRangeStart w:id="5"/>
-      <w:r>
-        <w:t xml:space="preserve">(cite </w:t>
-      </w:r>
-      <w:proofErr w:type="spellStart"/>
-      <w:r>
-        <w:t>tk</w:t>
-      </w:r>
-      <w:commentRangeEnd w:id="5"/>
-      <w:proofErr w:type="spellEnd"/>
-      <w:r>
-        <w:rPr>
-          <w:rStyle w:val="CommentReference"/>
-        </w:rPr>
-        <w:commentReference w:id="5"/>
-      </w:r>
-      <w:r>
-        <w:t>)</w:t>
+      <w:r>
+        <w:t xml:space="preserve">whether the </w:t>
+      </w:r>
+      <w:r>
+        <w:t>bird</w:t>
+      </w:r>
+      <w:r>
+        <w:t xml:space="preserve"> </w:t>
+      </w:r>
+      <w:r>
+        <w:t>was</w:t>
+      </w:r>
+      <w:r>
+        <w:t xml:space="preserve"> currently</w:t>
+      </w:r>
+      <w:r>
+        <w:t xml:space="preserve"> </w:t>
+      </w:r>
+      <w:r>
+        <w:t xml:space="preserve">within </w:t>
+      </w:r>
+      <w:r>
+        <w:t xml:space="preserve">the woodcock breeding range, as </w:t>
+      </w:r>
+      <w:r>
+        <w:t>delineated using</w:t>
+      </w:r>
+      <w:r>
+        <w:t xml:space="preserve"> the </w:t>
+      </w:r>
+      <w:r>
+        <w:t>eBird 2021 Status and Trends</w:t>
+      </w:r>
+      <w:r>
+        <w:t xml:space="preserve"> abundance maps </w:t>
+      </w:r>
+      <w:r>
+        <w:fldChar w:fldCharType="begin"/>
+      </w:r>
+      <w:r>
+        <w:instrText xml:space="preserve"> ADDIN ZOTERO_ITEM CSL_CITATION {"citationID":"l3Ma62DP","properties":{"formattedCitation":"(Fink et al. 2022)","plainCitation":"(Fink et al. 2022)","noteIndex":0},"citationItems":[{"id":177,"uris":["http://zotero.org/users/10854879/items/KFNDHRSR"],"itemData":{"id":177,"type":"dataset","DOI":"https://doi.org/10.2173/ebirdst.2021","event-place":"Ithaca, New York","publisher":"Cornell Lab of Ornithology","publisher-place":"Ithaca, New York","title":"eBird Status and Trends","version":"2021","author":[{"family":"Fink","given":"D"},{"family":"Auer","given":"T"},{"family":"Johnston","given":"A"},{"family":"Strimas-Mackey","given":"M"},{"family":"Ligocki","given":"S"},{"family":"Robinson","given":"O"},{"family":"Hochachka","given":"W"},{"family":"Jaromczyk","given":"L"},{"family":"Rodewald","given":"A"},{"family":"Wood","given":"C"},{"family":"Davies","given":"I"},{"family":"Spencer","given":"A"}],"issued":{"date-parts":[["2022"]]}}}],"schema":"https://github.com/citation-style-language/schema/raw/master/csl-citation.json"} </w:instrText>
+      </w:r>
+      <w:r>
+        <w:fldChar w:fldCharType="separate"/>
+      </w:r>
+      <w:r>
+        <w:rPr>
+          <w:rFonts w:ascii="Calibri" w:hAnsi="Calibri" w:cs="Calibri"/>
+        </w:rPr>
+        <w:t>(Fink et al. 2022)</w:t>
+      </w:r>
+      <w:r>
+        <w:fldChar w:fldCharType="end"/>
       </w:r>
       <w:r>
         <w:t>.</w:t>
       </w:r>
-      <w:commentRangeEnd w:id="4"/>
-      <w:r>
-        <w:rPr>
-          <w:rStyle w:val="CommentReference"/>
-        </w:rPr>
-        <w:commentReference w:id="4"/>
-      </w:r>
       <w:r>
         <w:t xml:space="preserve"> </w:t>
       </w:r>
-      <w:r>
-        <w:t xml:space="preserve">This </w:t>
-      </w:r>
-      <w:r>
-        <w:t xml:space="preserve">allowed the </w:t>
-      </w:r>
-      <w:r>
-        <w:t>HMM</w:t>
-      </w:r>
-      <w:r>
-        <w:t xml:space="preserve"> to </w:t>
-      </w:r>
-      <w:r>
-        <w:t>detect recursive movements more accurately</w:t>
-      </w:r>
-      <w:r>
-        <w:t xml:space="preserve"> during stationary periods using small numbers </w:t>
-      </w:r>
-      <w:r>
-        <w:t xml:space="preserve">of infrequent locations. </w:t>
-      </w:r>
-      <w:r>
-        <w:t xml:space="preserve">We only used the correlated random walk model to interpolate </w:t>
-      </w:r>
-      <w:r>
-        <w:t>locations between points that were &lt;30.2 km apart (</w:t>
-      </w:r>
-      <w:proofErr w:type="gramStart"/>
-      <w:r>
-        <w:t>i.e.</w:t>
-      </w:r>
-      <w:proofErr w:type="gramEnd"/>
-      <w:r>
-        <w:t xml:space="preserve"> when the bird was either at a stopover or not migrating</w:t>
-      </w:r>
-      <w:commentRangeStart w:id="6"/>
-      <w:r>
-        <w:t>)</w:t>
-      </w:r>
-      <w:r>
-        <w:t>, as the correlated random walk model tended to break long, single night migratory flights into a series of sho</w:t>
-      </w:r>
-      <w:r>
-        <w:t>rt movements over multiple days</w:t>
-      </w:r>
-      <w:commentRangeEnd w:id="6"/>
-      <w:r>
-        <w:rPr>
-          <w:rStyle w:val="CommentReference"/>
-        </w:rPr>
-        <w:commentReference w:id="6"/>
-      </w:r>
-      <w:r>
-        <w:t>, making the HMM less likely to identify these movements as migratory</w:t>
-      </w:r>
-      <w:r>
-        <w:t>.</w:t>
-      </w:r>
     </w:p>
     <w:p>
       <w:pPr>
         <w:spacing w:line="480" w:lineRule="auto"/>
-        <w:ind w:firstLine="720"/>
-      </w:pPr>
-      <w:commentRangeStart w:id="7"/>
-      <w:r>
-        <w:t xml:space="preserve">While HMMs generally differentiate between different movement states </w:t>
-      </w:r>
-      <w:commentRangeEnd w:id="7"/>
-      <w:r>
-        <w:rPr>
-          <w:rStyle w:val="CommentReference"/>
-        </w:rPr>
-        <w:commentReference w:id="7"/>
-      </w:r>
-      <w:r>
-        <w:t xml:space="preserve">using </w:t>
-      </w:r>
-      <w:r>
-        <w:t xml:space="preserve">step lengths and turn angles, we encountered difficulties inferring the final </w:t>
-      </w:r>
-      <w:r>
-        <w:t xml:space="preserve">movement state of incomplete tracks using these data streams alone. To </w:t>
-      </w:r>
-      <w:r>
-        <w:t xml:space="preserve">overcome this issue, we </w:t>
-      </w:r>
-      <w:r>
-        <w:t xml:space="preserve">added </w:t>
-      </w:r>
-      <w:r>
-        <w:t>additional data</w:t>
-      </w:r>
-      <w:r>
-        <w:t xml:space="preserve"> </w:t>
-      </w:r>
-      <w:r>
-        <w:t xml:space="preserve">streams that would </w:t>
-      </w:r>
-      <w:r>
-        <w:t>allow the models to better differentiate between stopovers and post-migratory locations.</w:t>
-      </w:r>
-      <w:r>
-        <w:t xml:space="preserve"> Additional data streams </w:t>
-      </w:r>
-      <w:r>
-        <w:t>measured</w:t>
-      </w:r>
-      <w:r>
-        <w:t xml:space="preserve"> </w:t>
-      </w:r>
-      <w:r>
-        <w:t>recursive</w:t>
-      </w:r>
-      <w:r>
-        <w:t>ness</w:t>
-      </w:r>
-      <w:r>
-        <w:t>, residence time,</w:t>
-      </w:r>
-      <w:r>
-        <w:t xml:space="preserve"> </w:t>
-      </w:r>
-      <w:r>
-        <w:t xml:space="preserve">day of season, </w:t>
-      </w:r>
-      <w:r>
-        <w:t>and location</w:t>
-      </w:r>
-      <w:r>
-        <w:t xml:space="preserve"> </w:t>
-      </w:r>
-      <w:r>
-        <w:t xml:space="preserve">of a given point </w:t>
-      </w:r>
-      <w:r>
-        <w:t xml:space="preserve">(Table </w:t>
-      </w:r>
-      <w:proofErr w:type="spellStart"/>
-      <w:r>
-        <w:t>tk</w:t>
-      </w:r>
-      <w:proofErr w:type="spellEnd"/>
-      <w:r>
-        <w:t>).</w:t>
-      </w:r>
-      <w:r>
-        <w:t xml:space="preserve"> </w:t>
-      </w:r>
-      <w:r>
-        <w:t xml:space="preserve">We measured recursive movements using </w:t>
-      </w:r>
-      <w:r>
-        <w:t xml:space="preserve">the </w:t>
-      </w:r>
-      <w:r>
-        <w:t xml:space="preserve">mean distance to the nearest 7 points, transformed using a natural logarithm. </w:t>
-      </w:r>
-      <w:r>
-        <w:t xml:space="preserve">This </w:t>
-      </w:r>
-      <w:r>
-        <w:t xml:space="preserve">measured </w:t>
-      </w:r>
-      <w:r>
-        <w:t xml:space="preserve">whether bird locations over the period of a week reflected </w:t>
-      </w:r>
-      <w:r>
-        <w:t xml:space="preserve">intensive use of the same area </w:t>
-      </w:r>
-      <w:r>
-        <w:t>(presumably resource utilization)</w:t>
-      </w:r>
-      <w:r>
-        <w:t xml:space="preserve"> or</w:t>
-      </w:r>
-      <w:r>
-        <w:t xml:space="preserve"> </w:t>
-      </w:r>
-      <w:r>
-        <w:t>spread-out</w:t>
-      </w:r>
-      <w:r>
-        <w:t xml:space="preserve"> movement throughout the </w:t>
-      </w:r>
-      <w:r>
-        <w:t xml:space="preserve">area </w:t>
-      </w:r>
-      <w:r>
-        <w:t>(reflecting exploration).</w:t>
-      </w:r>
-      <w:r>
-        <w:t xml:space="preserve"> </w:t>
-      </w:r>
-      <w:r>
-        <w:t xml:space="preserve">We measured residence time using </w:t>
-      </w:r>
-      <w:r>
-        <w:t xml:space="preserve">the </w:t>
-      </w:r>
-      <w:r>
-        <w:t>time difference</w:t>
-      </w:r>
-      <w:r>
-        <w:t xml:space="preserve"> between the first and last day that </w:t>
-      </w:r>
-      <w:r>
-        <w:t xml:space="preserve">the bird </w:t>
-      </w:r>
-      <w:r>
-        <w:t xml:space="preserve">was within a 10km radius of the point. </w:t>
-      </w:r>
-      <w:r>
-        <w:t xml:space="preserve">This </w:t>
-      </w:r>
-      <w:r>
-        <w:t>reflected</w:t>
-      </w:r>
-      <w:r>
-        <w:t xml:space="preserve"> the difference between</w:t>
-      </w:r>
-      <w:r>
-        <w:t xml:space="preserve"> the amount of time that woodcock spent occupying stopover sites as opposed to their post-migratory sites.</w:t>
-      </w:r>
-      <w:r>
-        <w:t xml:space="preserve"> We measured day of season using </w:t>
-      </w:r>
-      <w:r>
-        <w:t>an ordinal day variable</w:t>
-      </w:r>
-      <w:r>
-        <w:t xml:space="preserve">, reflecting </w:t>
-      </w:r>
-      <w:r>
-        <w:t>woodcocks’ tendency to migrate at simi</w:t>
-      </w:r>
-      <w:r>
-        <w:t>lar times each year</w:t>
-      </w:r>
-      <w:r>
-        <w:t xml:space="preserve">. We </w:t>
-      </w:r>
-      <w:r>
-        <w:t>measured location using latitude</w:t>
-      </w:r>
-      <w:r>
-        <w:t xml:space="preserve"> and two binomial variables. The first binomial </w:t>
-      </w:r>
-      <w:r>
-        <w:t xml:space="preserve">location </w:t>
-      </w:r>
-      <w:r>
-        <w:t xml:space="preserve">variable </w:t>
-      </w:r>
-      <w:r>
-        <w:t>determined whether</w:t>
-      </w:r>
-      <w:r>
-        <w:t xml:space="preserve"> a</w:t>
-      </w:r>
-      <w:r>
-        <w:t xml:space="preserve"> </w:t>
-      </w:r>
-      <w:r>
-        <w:t xml:space="preserve">bird had or had not moved </w:t>
-      </w:r>
-      <w:proofErr w:type="spellStart"/>
-      <w:r>
-        <w:t>tk</w:t>
-      </w:r>
-      <w:proofErr w:type="spellEnd"/>
-      <w:r>
-        <w:t xml:space="preserve"> km from its position </w:t>
-      </w:r>
-      <w:r>
-        <w:t>at the beginning of the season</w:t>
-      </w:r>
-      <w:r>
-        <w:t xml:space="preserve"> and had thus </w:t>
-      </w:r>
-      <w:r>
-        <w:t xml:space="preserve">departed its initial site to </w:t>
-      </w:r>
-      <w:r>
-        <w:t xml:space="preserve">begin migration. </w:t>
-      </w:r>
-      <w:r>
-        <w:t xml:space="preserve">The second binomial location variable </w:t>
-      </w:r>
-      <w:r>
-        <w:t>reflected</w:t>
-      </w:r>
-      <w:r>
-        <w:t xml:space="preserve"> </w:t>
-      </w:r>
-      <w:r>
-        <w:t xml:space="preserve">whether the </w:t>
-      </w:r>
-      <w:r>
-        <w:t>bird</w:t>
-      </w:r>
-      <w:r>
-        <w:t xml:space="preserve"> </w:t>
-      </w:r>
-      <w:r>
-        <w:t>was</w:t>
-      </w:r>
-      <w:r>
-        <w:t xml:space="preserve"> currently</w:t>
-      </w:r>
-      <w:r>
-        <w:t xml:space="preserve"> </w:t>
-      </w:r>
-      <w:r>
-        <w:t xml:space="preserve">within </w:t>
-      </w:r>
-      <w:r>
-        <w:t xml:space="preserve">the woodcock breeding range, as </w:t>
-      </w:r>
-      <w:r>
-        <w:t>delineated using</w:t>
-      </w:r>
-      <w:r>
-        <w:t xml:space="preserve"> the </w:t>
-      </w:r>
-      <w:r>
-        <w:t>eBird 2021 Status and Trends</w:t>
-      </w:r>
-      <w:r>
-        <w:t xml:space="preserve"> abundance maps </w:t>
-      </w:r>
-      <w:r>
-        <w:fldChar w:fldCharType="begin"/>
-      </w:r>
-      <w:r>
-        <w:instrText xml:space="preserve"> ADDIN ZOTERO_ITEM CSL_CITATION {"citationID":"l3Ma62DP","properties":{"formattedCitation":"(Fink et al. 2022)","plainCitation":"(Fink et al. 2022)","noteIndex":0},"citationItems":[{"id":177,"uris":["http://zotero.org/users/10854879/items/KFNDHRSR"],"itemData":{"id":177,"type":"dataset","DOI":"https://doi.org/10.2173/ebirdst.2021","event-place":"Ithaca, New York","publisher":"Cornell Lab of Ornithology","publisher-place":"Ithaca, New York","title":"eBird Status and Trends","version":"2021","author":[{"family":"Fink","given":"D"},{"family":"Auer","given":"T"},{"family":"Johnston","given":"A"},{"family":"Strimas-Mackey","given":"M"},{"family":"Ligocki","given":"S"},{"family":"Robinson","given":"O"},{"family":"Hochachka","given":"W"},{"family":"Jaromczyk","given":"L"},{"family":"Rodewald","given":"A"},{"family":"Wood","given":"C"},{"family":"Davies","given":"I"},{"family":"Spencer","given":"A"}],"issued":{"date-parts":[["2022"]]}}}],"schema":"https://github.com/citation-style-language/schema/raw/master/csl-citation.json"} </w:instrText>
-      </w:r>
-      <w:r>
-        <w:fldChar w:fldCharType="separate"/>
-      </w:r>
-      <w:r>
-        <w:rPr>
-          <w:rFonts w:ascii="Calibri" w:hAnsi="Calibri" w:cs="Calibri"/>
-        </w:rPr>
-        <w:t>(Fink et al. 2022)</w:t>
-      </w:r>
-      <w:r>
-        <w:fldChar w:fldCharType="end"/>
-      </w:r>
-      <w:r>
-        <w:t>.</w:t>
-      </w:r>
-      <w:r>
-        <w:t xml:space="preserve"> </w:t>
-      </w:r>
-    </w:p>
-    <w:p>
-      <w:pPr>
-        <w:spacing w:line="480" w:lineRule="auto"/>
-      </w:pPr>
+      </w:pPr>
+      <w:r>
+        <w:t>Table tk. Covariates for all spring/fall migratory models. Point-specific attributes (Latitude, Ordinal day, Distance from start, breeding range, log distance to nearest points, residence time) are based on the woodcock’s location at the beginning of the step.</w:t>
+      </w:r>
     </w:p>
     <w:tbl>
       <w:tblPr>
@@ -1191,7 +1222,6 @@
                 <w:b/>
                 <w:bCs/>
               </w:rPr>
-              <w:lastRenderedPageBreak/>
               <w:t>Covariate</w:t>
             </w:r>
           </w:p>
@@ -1492,15 +1522,7 @@
           </w:tcPr>
           <w:p>
             <w:r>
-              <w:t>Has the bird moved &gt;</w:t>
-            </w:r>
-            <w:proofErr w:type="spellStart"/>
-            <w:r>
-              <w:t>tk</w:t>
-            </w:r>
-            <w:proofErr w:type="spellEnd"/>
-            <w:r>
-              <w:t xml:space="preserve"> km from its location at the beginning of the migratory season?</w:t>
+              <w:t>Has the bird moved &gt;tk km from its location at the beginning of the migratory season?</w:t>
             </w:r>
           </w:p>
         </w:tc>
@@ -1746,22 +1768,6 @@
     <w:p>
       <w:pPr>
         <w:spacing w:line="480" w:lineRule="auto"/>
-      </w:pPr>
-      <w:r>
-        <w:t xml:space="preserve">Table tk. Covariates for all spring/fall migratory models. Point-specific attributes (Latitude, Ordinal day, Distance from start, breeding range, </w:t>
-      </w:r>
-      <w:proofErr w:type="spellStart"/>
-      <w:r>
-        <w:t>log</w:t>
-      </w:r>
-      <w:proofErr w:type="spellEnd"/>
-      <w:r>
-        <w:t xml:space="preserve"> distance to nearest points, residence time) are based on the woodcock’s location at the beginning of the step. </w:t>
-      </w:r>
-    </w:p>
-    <w:p>
-      <w:pPr>
-        <w:spacing w:line="480" w:lineRule="auto"/>
         <w:rPr>
           <w:i/>
           <w:iCs/>
@@ -1793,15 +1799,7 @@
         <w:t xml:space="preserve">implemented HMMs in </w:t>
       </w:r>
       <w:r>
-        <w:t xml:space="preserve">the R package </w:t>
-      </w:r>
-      <w:proofErr w:type="spellStart"/>
-      <w:r>
-        <w:t>momentuHMM</w:t>
-      </w:r>
-      <w:proofErr w:type="spellEnd"/>
-      <w:r>
-        <w:t xml:space="preserve"> </w:t>
+        <w:t xml:space="preserve">the R package momentuHMM </w:t>
       </w:r>
       <w:r>
         <w:fldChar w:fldCharType="begin"/>
@@ -1816,21 +1814,7 @@
         <w:rPr>
           <w:rFonts w:ascii="Calibri" w:hAnsi="Calibri" w:cs="Calibri"/>
         </w:rPr>
-        <w:t xml:space="preserve">(McClintock and </w:t>
-      </w:r>
-      <w:proofErr w:type="spellStart"/>
-      <w:r>
-        <w:rPr>
-          <w:rFonts w:ascii="Calibri" w:hAnsi="Calibri" w:cs="Calibri"/>
-        </w:rPr>
-        <w:t>Michelot</w:t>
-      </w:r>
-      <w:proofErr w:type="spellEnd"/>
-      <w:r>
-        <w:rPr>
-          <w:rFonts w:ascii="Calibri" w:hAnsi="Calibri" w:cs="Calibri"/>
-        </w:rPr>
-        <w:t xml:space="preserve"> 2018)</w:t>
+        <w:t>(McClintock and Michelot 2018)</w:t>
       </w:r>
       <w:r>
         <w:fldChar w:fldCharType="end"/>
@@ -1853,48 +1837,22 @@
       <w:r>
         <w:t xml:space="preserve">fall </w:t>
       </w:r>
-      <w:commentRangeStart w:id="8"/>
-      <w:r>
-        <w:t>(</w:t>
-      </w:r>
-      <w:proofErr w:type="spellStart"/>
-      <w:r>
-        <w:t>tk</w:t>
-      </w:r>
-      <w:proofErr w:type="spellEnd"/>
+      <w:commentRangeStart w:id="10"/>
+      <w:r>
+        <w:t>(tk–tk) and spring (tk</w:t>
+      </w:r>
       <w:r>
         <w:t>–</w:t>
       </w:r>
-      <w:proofErr w:type="spellStart"/>
-      <w:r>
-        <w:t>tk</w:t>
-      </w:r>
-      <w:proofErr w:type="spellEnd"/>
-      <w:r>
-        <w:t>) and spring (</w:t>
-      </w:r>
-      <w:proofErr w:type="spellStart"/>
-      <w:r>
-        <w:t>tk</w:t>
-      </w:r>
-      <w:proofErr w:type="spellEnd"/>
-      <w:r>
-        <w:t>–</w:t>
-      </w:r>
-      <w:proofErr w:type="spellStart"/>
-      <w:r>
-        <w:t>tk</w:t>
-      </w:r>
-      <w:proofErr w:type="spellEnd"/>
-      <w:r>
-        <w:t xml:space="preserve">) </w:t>
-      </w:r>
-      <w:commentRangeEnd w:id="8"/>
+      <w:r>
+        <w:t xml:space="preserve">tk) </w:t>
+      </w:r>
+      <w:commentRangeEnd w:id="10"/>
       <w:r>
         <w:rPr>
           <w:rStyle w:val="CommentReference"/>
         </w:rPr>
-        <w:commentReference w:id="8"/>
+        <w:commentReference w:id="10"/>
       </w:r>
       <w:r>
         <w:t>migratory seasons</w:t>
@@ -1903,7 +1861,11 @@
         <w:t xml:space="preserve">. </w:t>
       </w:r>
       <w:r>
-        <w:t>We used separate HMMs for males and females in spring due to differential breeding movements, and together during the fall as movements were similar between sexes.</w:t>
+        <w:t xml:space="preserve">We used separate HMMs for males and females in spring due to differential breeding movements, and together during the fall as movements </w:t>
+      </w:r>
+      <w:r>
+        <w:lastRenderedPageBreak/>
+        <w:t>were similar between sexes.</w:t>
       </w:r>
       <w:r>
         <w:t xml:space="preserve"> We constructed a multi-state model for each HMM</w:t>
@@ -1915,15 +1877,7 @@
         <w:t xml:space="preserve">distinguish between </w:t>
       </w:r>
       <w:r>
-        <w:t xml:space="preserve">pre-migratory, migratory, and post-migratory movements (Fig. </w:t>
-      </w:r>
-      <w:proofErr w:type="spellStart"/>
-      <w:r>
-        <w:t>tk</w:t>
-      </w:r>
-      <w:proofErr w:type="spellEnd"/>
-      <w:r>
-        <w:t xml:space="preserve">). </w:t>
+        <w:t xml:space="preserve">pre-migratory, migratory, and post-migratory movements (Fig. tk). </w:t>
       </w:r>
       <w:r>
         <w:t xml:space="preserve">Spring females and fall birds had </w:t>
@@ -2088,146 +2042,131 @@
     <w:p>
       <w:pPr>
         <w:spacing w:line="480" w:lineRule="auto"/>
-      </w:pPr>
-      <w:commentRangeStart w:id="9"/>
-      <w:r>
-        <w:tab/>
-      </w:r>
-      <w:r>
-        <w:t xml:space="preserve">In the frequent occasion that individual movement tracks were incomplete, </w:t>
-      </w:r>
-      <w:r>
-        <w:t xml:space="preserve">and the </w:t>
-      </w:r>
-      <w:r>
-        <w:t>HMM</w:t>
-      </w:r>
-      <w:r>
-        <w:t xml:space="preserve"> was uncertain whether </w:t>
-      </w:r>
-      <w:r>
-        <w:t xml:space="preserve">a bird </w:t>
-      </w:r>
-      <w:r>
-        <w:t>had concluded making &gt;30.2km movements</w:t>
-      </w:r>
-      <w:r>
-        <w:t xml:space="preserve"> by the end of its movement track</w:t>
-      </w:r>
-      <w:r>
-        <w:t xml:space="preserve">, </w:t>
-      </w:r>
-      <w:r>
-        <w:t xml:space="preserve">the model </w:t>
-      </w:r>
-      <w:r>
-        <w:t>HMM</w:t>
+        <w:ind w:firstLine="720"/>
+      </w:pPr>
+      <w:r>
+        <w:t xml:space="preserve">Most tagged birds were assigned a fixed pre-migration state for their initial step, as they were captured during either the breeding or the wintering season. However, birds captured in </w:t>
+      </w:r>
+      <w:commentRangeStart w:id="11"/>
+      <w:r>
+        <w:t xml:space="preserve">Virginia and Maryland </w:t>
+      </w:r>
+      <w:commentRangeEnd w:id="11"/>
+      <w:r>
+        <w:rPr>
+          <w:rStyle w:val="CommentReference"/>
+        </w:rPr>
+        <w:commentReference w:id="11"/>
+      </w:r>
+      <w:r>
+        <w:t xml:space="preserve">were sometimes captured either late in the fall migratory season (Aug. 1 – Feb. 25) or early in the spring migratory season (Jan. 1 – date tk). As we could not be certain whether a Virginia or Maryland-caught bird entered the HMM in a pre-migration or a migration state, we allowed the HMM to estimate the initial state of the model instead of using a fixed pre-migration state for the initial step. </w:t>
+      </w:r>
+    </w:p>
+    <w:p>
+      <w:pPr>
+        <w:spacing w:line="480" w:lineRule="auto"/>
+        <w:ind w:firstLine="720"/>
+      </w:pPr>
+      <w:r>
+        <w:lastRenderedPageBreak/>
+        <w:t xml:space="preserve">During our study, we observed an overlap in a small proportion of birds between the dates on which the final fall migrants settled into their wintering ranges and when the first spring migrants began their spring migrations. We addressed this by using an individual-specific date range for each bird when designating their fall migrations. We delineated the spring migrations before the fall migrations. If a given bird had a fall migration in the season immediately preceding a delineated spring migration, we shortened the end of the default fall migration timeframe (August 1 – Feb 25) to a day before spring migration was set to start for that bird. By doing this, we were able to delineate fall migration using custom timeframes for each bird to overcome the fact that there is no universal cutoff date between spring and fall migration. </w:t>
+      </w:r>
+    </w:p>
+    <w:p>
+      <w:pPr>
+        <w:spacing w:line="480" w:lineRule="auto"/>
+        <w:rPr>
+          <w:i/>
+          <w:iCs/>
+        </w:rPr>
+      </w:pPr>
+      <w:r>
+        <w:rPr>
+          <w:i/>
+          <w:iCs/>
+        </w:rPr>
+        <w:t>2.3 Assessment of model accuracy</w:t>
+      </w:r>
+    </w:p>
+    <w:p>
+      <w:pPr>
+        <w:spacing w:line="480" w:lineRule="auto"/>
+      </w:pPr>
+      <w:r>
+        <w:t>In all models, transition to post-migratory states was incumbent on no further steps &gt;30.2</w:t>
       </w:r>
       <w:r>
         <w:t xml:space="preserve"> </w:t>
       </w:r>
       <w:r>
-        <w:t xml:space="preserve">determined </w:t>
-      </w:r>
-      <w:r>
-        <w:t xml:space="preserve">whether the </w:t>
-      </w:r>
-      <w:r>
-        <w:t xml:space="preserve">bird’s track </w:t>
-      </w:r>
-      <w:r>
-        <w:t xml:space="preserve">had ended in stopover, settling, or post-migration state based </w:t>
-      </w:r>
-      <w:r>
-        <w:t xml:space="preserve">on covariates </w:t>
-      </w:r>
-      <w:r>
-        <w:t xml:space="preserve">that correlated with each movement state, such as </w:t>
-      </w:r>
-      <w:r>
-        <w:t xml:space="preserve">step lengths, turn angles, </w:t>
-      </w:r>
-      <w:r>
-        <w:t xml:space="preserve">recursive movements, </w:t>
-      </w:r>
-      <w:r>
-        <w:t xml:space="preserve">residence time, </w:t>
-      </w:r>
-      <w:r>
-        <w:t xml:space="preserve">day of season, and location. </w:t>
-      </w:r>
-      <w:r>
-        <w:t xml:space="preserve">For example, a </w:t>
-      </w:r>
-      <w:r>
-        <w:t xml:space="preserve">spring migratory </w:t>
-      </w:r>
-      <w:r>
-        <w:t xml:space="preserve">track that ended prematurely in late April, but whose </w:t>
-      </w:r>
-      <w:r>
-        <w:t>final state was characterized by</w:t>
-      </w:r>
-      <w:r>
-        <w:t xml:space="preserve"> </w:t>
-      </w:r>
-      <w:r>
-        <w:t xml:space="preserve">short step lengths, high turn angles, </w:t>
-      </w:r>
-      <w:r>
-        <w:t>recursive movements,</w:t>
-      </w:r>
-      <w:r>
-        <w:t xml:space="preserve"> long residence time, </w:t>
-      </w:r>
-      <w:r>
-        <w:t>a</w:t>
-      </w:r>
-      <w:r>
-        <w:t>nd a</w:t>
-      </w:r>
-      <w:r>
-        <w:t xml:space="preserve"> northerly latitude in the breeding range</w:t>
-      </w:r>
-      <w:r>
-        <w:t xml:space="preserve"> would </w:t>
-      </w:r>
-      <w:r>
-        <w:t xml:space="preserve">likely be designated as ending in the </w:t>
-      </w:r>
-      <w:r>
-        <w:t>post-migration</w:t>
-      </w:r>
-      <w:r>
-        <w:t xml:space="preserve"> or settling</w:t>
-      </w:r>
-      <w:r>
-        <w:t xml:space="preserve"> state instead of stopover. However, </w:t>
-      </w:r>
-      <w:r>
-        <w:t xml:space="preserve">a spring migratory track that ended prematurely on the same date but with </w:t>
-      </w:r>
-      <w:r>
-        <w:t>larger step lengths, small turn angles, less</w:t>
-      </w:r>
-      <w:r>
-        <w:t xml:space="preserve"> recursive movements, short residence time, and a mid-latitude outside of the breeding range</w:t>
-      </w:r>
-      <w:r>
-        <w:t xml:space="preserve"> wou</w:t>
-      </w:r>
-      <w:r>
-        <w:t xml:space="preserve">ld likely be designated </w:t>
-      </w:r>
-      <w:r>
-        <w:t>as a final state of stopover instead.</w:t>
-      </w:r>
-      <w:commentRangeEnd w:id="9"/>
-      <w:r>
-        <w:rPr>
-          <w:rStyle w:val="CommentReference"/>
-        </w:rPr>
-        <w:commentReference w:id="9"/>
+        <w:t xml:space="preserve">km </w:t>
+      </w:r>
+      <w:r>
+        <w:t xml:space="preserve">occurring after the transition. As we had a high degree of certainty that no further &gt;30.2 km </w:t>
+      </w:r>
+      <w:r>
+        <w:t>steps would occur after certain dates (tk in fall, tk in spring)</w:t>
+      </w:r>
+      <w:r>
+        <w:t xml:space="preserve"> we considered the date of post-migratory transition (the date of the bird’s final &gt;30.2 km movement) to be known for birds that survived and continued to transmit past the cutoff date. </w:t>
+      </w:r>
+      <w:r>
+        <w:t>For birds which stopped sending data before the cutoff date, we relied on HMMs to determine whether that bird had reached its final &gt;30.2 km movement of the season or was still migrating.</w:t>
+      </w:r>
+      <w:r>
+        <w:t xml:space="preserve"> We assessed the accuracy of our final state assignments </w:t>
+      </w:r>
+      <w:r>
+        <w:t>of incomplete tracks using a leave-one-out simulation, in which we artificially removed the ends of tracks of birds with known post-migratory transition dates</w:t>
+      </w:r>
+      <w:r>
+        <w:t xml:space="preserve"> to see if the model would still correctly determine the movement state that the bird was in at the end of its artificially constrained track. We iterated through 50 in</w:t>
+      </w:r>
+      <w:r>
+        <w:t xml:space="preserve">dividuals </w:t>
+      </w:r>
+      <w:r>
+        <w:t>f</w:t>
+      </w:r>
+      <w:r>
+        <w:t>o</w:t>
+      </w:r>
+      <w:r>
+        <w:t xml:space="preserve">r the simulation, testing the accuracy of final state assignment when tracks were cut </w:t>
+      </w:r>
+      <w:r>
+        <w:t xml:space="preserve">off to dates from tk–tk in fall and tk–tk in spring. We measured using two metrics modified from statistical hypothesis testing, Type I and Type II error. In our case, Type I </w:t>
+      </w:r>
+      <w:r>
+        <w:t xml:space="preserve">errors </w:t>
+      </w:r>
+      <w:r>
+        <w:t>occurred when an ending state was falsely classified as migratory, when the bird had in fact stopped migrating.</w:t>
+      </w:r>
+      <w:r>
+        <w:t xml:space="preserve"> Type II errors occurred when an ending state as </w:t>
+      </w:r>
+      <w:r>
+        <w:lastRenderedPageBreak/>
+        <w:t>falsely classified as settling or post-migratory, when the bird was in fact still migrating. We conducted this assessment on</w:t>
+      </w:r>
+      <w:r>
+        <w:t xml:space="preserve"> the full model for each HMM and </w:t>
+      </w:r>
+      <w:r>
+        <w:t xml:space="preserve">a parallel model for each season which used only step length and angle to train the </w:t>
+      </w:r>
+      <w:r>
+        <w:t xml:space="preserve">HMM. </w:t>
+      </w:r>
+      <w:r>
+        <w:t>Running both full and reduced models allowed us to examine how both Type I and Type II errors</w:t>
+      </w:r>
+      <w:r>
+        <w:t xml:space="preserve"> changed with the inclusion of additional variables in the HMM and allowed us to evaluate whether the inclusion of these variables improved the predictive capacity</w:t>
+      </w:r>
+      <w:r>
+        <w:t xml:space="preserve"> of the HMM.</w:t>
       </w:r>
     </w:p>
     <w:p>
@@ -2237,30 +2176,8 @@
     </w:p>
     <w:p>
       <w:pPr>
-        <w:spacing w:line="480" w:lineRule="auto"/>
-      </w:pPr>
-      <w:r>
-        <w:t>R</w:t>
-      </w:r>
-      <w:r>
-        <w:t xml:space="preserve">emove birds with no individual step lengths &gt;30.2km (20 miles). In practice this </w:t>
-      </w:r>
-      <w:r>
-        <w:t>removes</w:t>
-      </w:r>
-      <w:r>
-        <w:t xml:space="preserve"> birds that never initiate a substantial migratory movement but doesn't penalize birds that DO migrate, as they always make at least one substantial movement.</w:t>
-      </w:r>
-    </w:p>
-    <w:p>
-      <w:pPr>
-        <w:spacing w:line="480" w:lineRule="auto"/>
-      </w:pPr>
-      <w:r>
-        <w:t>Time periods: fall ends when spring begins</w:t>
-      </w:r>
-    </w:p>
-    <w:p>
+        <w:jc w:val="center"/>
+      </w:pPr>
       <w:r>
         <w:rPr>
           <w:noProof/>
@@ -2320,7 +2237,6 @@
         <w:t xml:space="preserve">Figure tk. </w:t>
       </w:r>
     </w:p>
-    <w:p/>
     <w:p>
       <w:pPr>
         <w:rPr>
@@ -2333,22 +2249,45 @@
           <w:i/>
           <w:iCs/>
         </w:rPr>
-        <w:t xml:space="preserve">2.3 </w:t>
+        <w:t>2.</w:t>
       </w:r>
       <w:r>
         <w:rPr>
           <w:i/>
           <w:iCs/>
         </w:rPr>
-        <w:t>Classifying</w:t>
+        <w:t>4</w:t>
       </w:r>
       <w:r>
         <w:rPr>
           <w:i/>
           <w:iCs/>
         </w:rPr>
-        <w:t xml:space="preserve"> movements outside of spring and fall migration</w:t>
-      </w:r>
+        <w:t xml:space="preserve"> </w:t>
+      </w:r>
+      <w:r>
+        <w:rPr>
+          <w:i/>
+          <w:iCs/>
+        </w:rPr>
+        <w:t>Classifying</w:t>
+      </w:r>
+      <w:r>
+        <w:rPr>
+          <w:i/>
+          <w:iCs/>
+        </w:rPr>
+        <w:t xml:space="preserve"> movements outside of spring and fall </w:t>
+      </w:r>
+      <w:proofErr w:type="gramStart"/>
+      <w:r>
+        <w:rPr>
+          <w:i/>
+          <w:iCs/>
+        </w:rPr>
+        <w:t>migration</w:t>
+      </w:r>
+      <w:proofErr w:type="gramEnd"/>
     </w:p>
     <w:p>
       <w:pPr>
@@ -2382,7 +2321,20 @@
         <w:t xml:space="preserve">, </w:t>
       </w:r>
       <w:r>
-        <w:t xml:space="preserve">which included locations in the summer which were not considered in either HMM. We simplified the classification states before we matched them to </w:t>
+        <w:t xml:space="preserve">which included </w:t>
+      </w:r>
+      <w:r>
+        <w:lastRenderedPageBreak/>
+        <w:t xml:space="preserve">locations in the summer which were not considered in either HMM. </w:t>
+      </w:r>
+      <w:r>
+        <w:t xml:space="preserve">Before we matched </w:t>
+      </w:r>
+      <w:r>
+        <w:t>the classifications, w</w:t>
+      </w:r>
+      <w:r>
+        <w:t xml:space="preserve">e simplified the classification states to </w:t>
       </w:r>
       <w:r>
         <w:t>3</w:t>
@@ -2394,18 +2346,27 @@
         <w:t>,</w:t>
       </w:r>
       <w:r>
-        <w:t xml:space="preserve"> stationary, migration (fall), and migration (spring)</w:t>
-      </w:r>
-      <w:r>
-        <w:t xml:space="preserve">, as </w:t>
-      </w:r>
-      <w:r>
-        <w:t>shown in Figure tk</w:t>
+        <w:t xml:space="preserve"> stationary, migration (fall), and migration (spring</w:t>
+      </w:r>
+      <w:r>
+        <w:t xml:space="preserve">; </w:t>
+      </w:r>
+      <w:r>
+        <w:t>Fig</w:t>
       </w:r>
       <w:r>
         <w:t>.</w:t>
       </w:r>
       <w:r>
+        <w:t xml:space="preserve"> tk</w:t>
+      </w:r>
+      <w:r>
+        <w:t>)</w:t>
+      </w:r>
+      <w:r>
+        <w:t>.</w:t>
+      </w:r>
+      <w:r>
         <w:t xml:space="preserve"> We then manually classified </w:t>
       </w:r>
       <w:r>
@@ -2424,18 +2385,13 @@
         <w:t xml:space="preserve">and </w:t>
       </w:r>
       <w:r>
-        <w:t>dispersal e</w:t>
-      </w:r>
-      <w:r>
-        <w:t xml:space="preserve">vents (Table </w:t>
-      </w:r>
-      <w:proofErr w:type="spellStart"/>
-      <w:r>
-        <w:t>tk</w:t>
-      </w:r>
-      <w:proofErr w:type="spellEnd"/>
-      <w:r>
-        <w:t xml:space="preserve">). </w:t>
+        <w:t xml:space="preserve">dispersal </w:t>
+      </w:r>
+      <w:r>
+        <w:t>movements</w:t>
+      </w:r>
+      <w:r>
+        <w:t xml:space="preserve"> (Table tk). </w:t>
       </w:r>
       <w:r>
         <w:t xml:space="preserve">Summer migrations </w:t>
@@ -2519,7 +2475,13 @@
         <w:t>the original breeding or wintering site.</w:t>
       </w:r>
       <w:r>
-        <w:t xml:space="preserve"> Dispersal events were one-way movements which </w:t>
+        <w:t xml:space="preserve"> Dispersal </w:t>
+      </w:r>
+      <w:r>
+        <w:t>movements</w:t>
+      </w:r>
+      <w:r>
+        <w:t xml:space="preserve"> were one-way movements which </w:t>
       </w:r>
       <w:r>
         <w:t xml:space="preserve">included step lengths &gt;30.2 km </w:t>
@@ -2549,16 +2511,19 @@
         <w:t>bird could make a dispersal movement after its migration had concluded, but it could not transition directly from a migration state into a dispersal event</w:t>
       </w:r>
       <w:r>
-        <w:t>, as this would just be a continued migration.</w:t>
+        <w:t xml:space="preserve">, as this would be </w:t>
+      </w:r>
+      <w:r>
+        <w:t xml:space="preserve">classified as </w:t>
+      </w:r>
+      <w:r>
+        <w:t>a continued migration.</w:t>
       </w:r>
     </w:p>
     <w:p>
       <w:pPr>
         <w:spacing w:line="480" w:lineRule="auto"/>
       </w:pPr>
-      <w:r>
-        <w:t xml:space="preserve"> </w:t>
-      </w:r>
     </w:p>
     <w:p>
       <w:pPr>
@@ -2775,6 +2740,7 @@
           </w:tcPr>
           <w:p>
             <w:r>
+              <w:lastRenderedPageBreak/>
               <w:t>Foray loops</w:t>
             </w:r>
           </w:p>
@@ -2841,7 +2807,11 @@
         </w:tc>
       </w:tr>
     </w:tbl>
-    <w:p/>
+    <w:p>
+      <w:pPr>
+        <w:spacing w:line="480" w:lineRule="auto"/>
+      </w:pPr>
+    </w:p>
     <w:p>
       <w:pPr>
         <w:spacing w:line="480" w:lineRule="auto"/>
@@ -2855,7 +2825,28 @@
           <w:i/>
           <w:iCs/>
         </w:rPr>
-        <w:t>2.4 Exceptions to the rules</w:t>
+        <w:t>2.</w:t>
+      </w:r>
+      <w:r>
+        <w:rPr>
+          <w:i/>
+          <w:iCs/>
+        </w:rPr>
+        <w:t>5</w:t>
+      </w:r>
+      <w:r>
+        <w:rPr>
+          <w:i/>
+          <w:iCs/>
+        </w:rPr>
+        <w:t xml:space="preserve"> Exceptions to the rules</w:t>
+      </w:r>
+      <w:r>
+        <w:rPr>
+          <w:i/>
+          <w:iCs/>
+        </w:rPr>
+        <w:t xml:space="preserve"> and mortalities</w:t>
       </w:r>
     </w:p>
     <w:p>
@@ -2871,40 +2862,32 @@
       <w:r>
         <w:t xml:space="preserve">that we observed in the data, there were </w:t>
       </w:r>
-      <w:proofErr w:type="gramStart"/>
-      <w:r>
-        <w:t>a number of</w:t>
-      </w:r>
-      <w:proofErr w:type="gramEnd"/>
-      <w:r>
-        <w:t xml:space="preserve"> exceptions to </w:t>
-      </w:r>
-      <w:r>
-        <w:t>the methods outlined here</w:t>
-      </w:r>
-      <w:r>
-        <w:t xml:space="preserve"> that we needed to address. This included methods for birds captured </w:t>
-      </w:r>
-      <w:r>
-        <w:t xml:space="preserve">during migration, bugs introduced </w:t>
-      </w:r>
-      <w:r>
-        <w:t>by</w:t>
-      </w:r>
-      <w:r>
-        <w:t xml:space="preserve"> the correlated random walk, </w:t>
-      </w:r>
-      <w:r>
-        <w:t xml:space="preserve">and treatments </w:t>
-      </w:r>
-      <w:r>
-        <w:t xml:space="preserve">for birds </w:t>
-      </w:r>
-      <w:r>
-        <w:t xml:space="preserve">which </w:t>
-      </w:r>
-      <w:r>
-        <w:t xml:space="preserve">had transmitters that continued to transmit after the bird died. </w:t>
+      <w:r>
+        <w:t>several</w:t>
+      </w:r>
+      <w:r>
+        <w:t xml:space="preserve"> </w:t>
+      </w:r>
+      <w:r>
+        <w:t xml:space="preserve">occasions in which </w:t>
+      </w:r>
+      <w:r>
+        <w:t xml:space="preserve">we needed to make individual exceptions </w:t>
+      </w:r>
+      <w:r>
+        <w:t xml:space="preserve">to the rules to allow a bird’s HMM to fit correctly. </w:t>
+      </w:r>
+      <w:r>
+        <w:t xml:space="preserve">Our analysis was also stymied by mortality </w:t>
+      </w:r>
+      <w:r>
+        <w:t xml:space="preserve">issues, as birds which died during migration occasionally </w:t>
+      </w:r>
+      <w:r>
+        <w:t>continued to transmit from the mortality location</w:t>
+      </w:r>
+      <w:r>
+        <w:t xml:space="preserve">, causing the HMM to think that they were still alive and had ceased migrating. </w:t>
       </w:r>
       <w:r>
         <w:t>We</w:t>
@@ -2916,10 +2899,41 @@
         <w:t xml:space="preserve">ve detailed these individual </w:t>
       </w:r>
       <w:r>
-        <w:t xml:space="preserve">bug fixes and exceptions </w:t>
+        <w:t>bug fixes and exceptions</w:t>
+      </w:r>
+      <w:r>
+        <w:t xml:space="preserve">, </w:t>
+      </w:r>
+      <w:r>
+        <w:t xml:space="preserve">as well as methods used in delineating GPS mortalities and </w:t>
+      </w:r>
+      <w:r>
+        <w:t xml:space="preserve">removing them from the dataset, </w:t>
       </w:r>
       <w:r>
         <w:t>in Appendix tk.</w:t>
+      </w:r>
+    </w:p>
+    <w:p>
+      <w:pPr>
+        <w:spacing w:line="480" w:lineRule="auto"/>
+      </w:pPr>
+    </w:p>
+    <w:p>
+      <w:pPr>
+        <w:spacing w:line="480" w:lineRule="auto"/>
+      </w:pPr>
+      <w:r>
+        <w:t>R</w:t>
+      </w:r>
+      <w:r>
+        <w:t xml:space="preserve">emove birds with no individual step lengths &gt;30.2km (20 miles). In practice this </w:t>
+      </w:r>
+      <w:r>
+        <w:t>removes</w:t>
+      </w:r>
+      <w:r>
+        <w:t xml:space="preserve"> birds that never initiate a substantial migratory movement but doesn't penalize birds that DO migrate, as they always make at least one substantial movement.</w:t>
       </w:r>
     </w:p>
     <w:p>
@@ -2932,6 +2946,7 @@
     </w:p>
     <w:p>
       <w:pPr>
+        <w:spacing w:line="480" w:lineRule="auto"/>
         <w:rPr>
           <w:b/>
           <w:bCs/>
@@ -2954,6 +2969,7 @@
     </w:p>
     <w:p>
       <w:pPr>
+        <w:spacing w:line="480" w:lineRule="auto"/>
         <w:rPr>
           <w:i/>
           <w:iCs/>
@@ -2964,178 +2980,985 @@
           <w:i/>
           <w:iCs/>
         </w:rPr>
-        <w:t>Part 1:</w:t>
+        <w:t>3.1</w:t>
       </w:r>
       <w:r>
         <w:rPr>
           <w:i/>
           <w:iCs/>
         </w:rPr>
-        <w:t xml:space="preserve"> FAC </w:t>
+        <w:t xml:space="preserve"> F</w:t>
       </w:r>
       <w:r>
         <w:rPr>
           <w:i/>
           <w:iCs/>
         </w:rPr>
-        <w:t>p</w:t>
+        <w:t>ull annual cycle</w:t>
       </w:r>
       <w:r>
         <w:rPr>
           <w:i/>
           <w:iCs/>
         </w:rPr>
-        <w:t>henology</w:t>
-      </w:r>
-    </w:p>
-    <w:p>
-      <w:r>
-        <w:t>Incidence of each behavior (</w:t>
-      </w:r>
-      <w:r>
-        <w:t>non-migratory, auxiliary</w:t>
-      </w:r>
-      <w:r>
-        <w:t>)</w:t>
-      </w:r>
-    </w:p>
-    <w:p>
-      <w:r>
-        <w:t xml:space="preserve">Basic </w:t>
-      </w:r>
-      <w:r>
-        <w:t xml:space="preserve">migration </w:t>
-      </w:r>
-      <w:r>
-        <w:t>phenological stats</w:t>
-      </w:r>
-      <w:r>
         <w:t xml:space="preserve"> </w:t>
       </w:r>
-    </w:p>
-    <w:p>
-      <w:pPr>
-        <w:ind w:firstLine="720"/>
-      </w:pPr>
-      <w:r>
-        <w:t>Approximate length (# days and km) of bird migration</w:t>
-      </w:r>
-    </w:p>
-    <w:p>
-      <w:pPr>
-        <w:ind w:firstLine="720"/>
-      </w:pPr>
-      <w:r>
-        <w:t>Median and r</w:t>
-      </w:r>
-      <w:r>
-        <w:t xml:space="preserve">ange of departure dates </w:t>
-      </w:r>
-      <w:r>
-        <w:t>and termination dates</w:t>
-      </w:r>
-    </w:p>
-    <w:p>
-      <w:pPr>
-        <w:ind w:firstLine="720"/>
-      </w:pPr>
-      <w:r>
-        <w:t>Dates of “peak migration”, where the most birds were in the air at once</w:t>
-      </w:r>
-    </w:p>
-    <w:p>
-      <w:pPr>
-        <w:ind w:firstLine="720"/>
-      </w:pPr>
-      <w:r>
-        <w:t>W</w:t>
-      </w:r>
-      <w:r>
-        <w:t>ith season-specific histograms</w:t>
-      </w:r>
-    </w:p>
-    <w:p>
-      <w:r>
-        <w:t>Basic auxiliary phenological stats</w:t>
-      </w:r>
-    </w:p>
-    <w:p>
-      <w:r>
-        <w:tab/>
-      </w:r>
-      <w:r>
-        <w:t>Verbal description of when these movements occurred</w:t>
-      </w:r>
-    </w:p>
-    <w:p>
-      <w:r>
-        <w:tab/>
-        <w:t>How long these movements lasted</w:t>
-      </w:r>
-      <w:r>
-        <w:t>, distance they covered</w:t>
-      </w:r>
-    </w:p>
-    <w:p/>
-    <w:p>
       <w:r>
         <w:rPr>
           <w:i/>
           <w:iCs/>
         </w:rPr>
-        <w:t>Part 2: Model evaluation</w:t>
-      </w:r>
-    </w:p>
-    <w:p>
-      <w:r>
-        <w:t>Validation results (</w:t>
-      </w:r>
-      <w:proofErr w:type="gramStart"/>
-      <w:r>
-        <w:t>e.g.</w:t>
-      </w:r>
-      <w:proofErr w:type="gramEnd"/>
-      <w:r>
-        <w:t xml:space="preserve"> how accurately can we say that a bird has stopped migrating at any given point</w:t>
-      </w:r>
-      <w:r>
-        <w:t xml:space="preserve"> using the full model</w:t>
+        <w:t>p</w:t>
+      </w:r>
+      <w:r>
+        <w:rPr>
+          <w:i/>
+          <w:iCs/>
+        </w:rPr>
+        <w:t>henology</w:t>
+      </w:r>
+    </w:p>
+    <w:p>
+      <w:pPr>
+        <w:spacing w:line="480" w:lineRule="auto"/>
+        <w:rPr>
+          <w:u w:val="single"/>
+        </w:rPr>
+      </w:pPr>
+      <w:r>
+        <w:rPr>
+          <w:u w:val="single"/>
+        </w:rPr>
+        <w:t xml:space="preserve">Basic migration phenological stats </w:t>
+      </w:r>
+    </w:p>
+    <w:p>
+      <w:pPr>
+        <w:spacing w:line="480" w:lineRule="auto"/>
+        <w:ind w:firstLine="720"/>
+      </w:pPr>
+      <w:r>
+        <w:t>Fall migrations lasted</w:t>
+      </w:r>
+      <w:r>
+        <w:t xml:space="preserve"> tk </w:t>
+      </w:r>
+      <w:r>
+        <w:rPr>
+          <w:rFonts w:cstheme="minorHAnsi"/>
+        </w:rPr>
+        <w:t>±</w:t>
+      </w:r>
+      <w:r>
+        <w:t xml:space="preserve"> tk days and </w:t>
+      </w:r>
+      <w:r>
+        <w:t xml:space="preserve">were tk </w:t>
+      </w:r>
+      <w:r>
+        <w:rPr>
+          <w:rFonts w:cstheme="minorHAnsi"/>
+        </w:rPr>
+        <w:t>±</w:t>
+      </w:r>
+      <w:r>
+        <w:t xml:space="preserve"> tk </w:t>
+      </w:r>
+      <w:r>
+        <w:t xml:space="preserve">km long. </w:t>
+      </w:r>
+      <w:r>
+        <w:t xml:space="preserve">Spring migrations </w:t>
+      </w:r>
+      <w:r>
+        <w:t xml:space="preserve">lasted tk </w:t>
+      </w:r>
+      <w:r>
+        <w:rPr>
+          <w:rFonts w:cstheme="minorHAnsi"/>
+        </w:rPr>
+        <w:t>±</w:t>
+      </w:r>
+      <w:r>
+        <w:t xml:space="preserve"> tk days and were tk </w:t>
+      </w:r>
+      <w:r>
+        <w:rPr>
+          <w:rFonts w:cstheme="minorHAnsi"/>
+        </w:rPr>
+        <w:t>±</w:t>
+      </w:r>
+      <w:r>
+        <w:t xml:space="preserve"> tk km long for males, and lasted tk </w:t>
+      </w:r>
+      <w:r>
+        <w:rPr>
+          <w:rFonts w:cstheme="minorHAnsi"/>
+        </w:rPr>
+        <w:t>±</w:t>
+      </w:r>
+      <w:r>
+        <w:t xml:space="preserve"> tk days and were tk </w:t>
+      </w:r>
+      <w:r>
+        <w:rPr>
+          <w:rFonts w:cstheme="minorHAnsi"/>
+        </w:rPr>
+        <w:t>±</w:t>
+      </w:r>
+      <w:r>
+        <w:t xml:space="preserve"> tk km long for females.</w:t>
+      </w:r>
+    </w:p>
+    <w:p>
+      <w:pPr>
+        <w:spacing w:line="480" w:lineRule="auto"/>
+        <w:ind w:firstLine="720"/>
+      </w:pPr>
+      <w:r>
+        <w:lastRenderedPageBreak/>
+        <w:t xml:space="preserve">The median date of departure </w:t>
+      </w:r>
+      <w:r>
+        <w:t xml:space="preserve">for </w:t>
+      </w:r>
+      <w:r>
+        <w:t>fall</w:t>
+      </w:r>
+      <w:r>
+        <w:t xml:space="preserve"> migration was </w:t>
+      </w:r>
+      <w:r>
+        <w:t xml:space="preserve">Nov. </w:t>
+      </w:r>
+      <w:r>
+        <w:t>8</w:t>
+      </w:r>
+      <w:r>
+        <w:rPr>
+          <w:vertAlign w:val="superscript"/>
+        </w:rPr>
+        <w:t>th</w:t>
+      </w:r>
+      <w:r>
+        <w:t xml:space="preserve"> (</w:t>
+      </w:r>
+      <w:r>
+        <w:t>Aug. 29</w:t>
+      </w:r>
+      <w:r>
+        <w:rPr>
+          <w:vertAlign w:val="superscript"/>
+        </w:rPr>
+        <w:t>th</w:t>
+      </w:r>
+      <w:r>
+        <w:t>–</w:t>
+      </w:r>
+      <w:r>
+        <w:t>Jan. 11</w:t>
+      </w:r>
+      <w:r>
+        <w:rPr>
+          <w:vertAlign w:val="superscript"/>
+        </w:rPr>
+        <w:t>th</w:t>
       </w:r>
       <w:r>
         <w:t>)</w:t>
       </w:r>
       <w:r>
-        <w:t>?</w:t>
-      </w:r>
-    </w:p>
-    <w:p>
+        <w:t>, and the med</w:t>
+      </w:r>
+      <w:r>
+        <w:t xml:space="preserve">ian date of </w:t>
+      </w:r>
+      <w:r>
+        <w:t xml:space="preserve">migratory </w:t>
+      </w:r>
+      <w:r>
+        <w:t>termination was</w:t>
+      </w:r>
+      <w:r>
+        <w:t xml:space="preserve"> </w:t>
+      </w:r>
+      <w:r>
+        <w:t>Dec. 1</w:t>
+      </w:r>
+      <w:r>
+        <w:rPr>
+          <w:vertAlign w:val="superscript"/>
+        </w:rPr>
+        <w:t>st</w:t>
+      </w:r>
+      <w:r>
+        <w:t xml:space="preserve"> </w:t>
+      </w:r>
+      <w:r>
+        <w:t>(</w:t>
+      </w:r>
+      <w:r>
+        <w:t>Oct. 25</w:t>
+      </w:r>
+      <w:r>
+        <w:rPr>
+          <w:vertAlign w:val="superscript"/>
+        </w:rPr>
+        <w:t>th</w:t>
+      </w:r>
+      <w:r>
+        <w:t>–</w:t>
+      </w:r>
+      <w:r>
+        <w:t xml:space="preserve">Feb. </w:t>
+      </w:r>
+      <w:r>
+        <w:t>4</w:t>
+      </w:r>
+      <w:r>
+        <w:rPr>
+          <w:vertAlign w:val="superscript"/>
+        </w:rPr>
+        <w:t>th</w:t>
+      </w:r>
+      <w:r>
+        <w:t>).</w:t>
+      </w:r>
+      <w:r>
+        <w:t xml:space="preserve"> </w:t>
+      </w:r>
+      <w:r>
+        <w:t>The median date of departure for</w:t>
+      </w:r>
+      <w:r>
+        <w:t xml:space="preserve"> males during spring</w:t>
+      </w:r>
+      <w:r>
+        <w:t xml:space="preserve"> migration was </w:t>
+      </w:r>
+      <w:r>
+        <w:t>Mar. 1</w:t>
+      </w:r>
+      <w:r>
+        <w:rPr>
+          <w:vertAlign w:val="superscript"/>
+        </w:rPr>
+        <w:t>st</w:t>
+      </w:r>
+      <w:r>
+        <w:t xml:space="preserve"> </w:t>
+      </w:r>
+      <w:r>
+        <w:t>(</w:t>
+      </w:r>
+      <w:r>
+        <w:t>Jan. 6</w:t>
+      </w:r>
+      <w:r>
+        <w:rPr>
+          <w:vertAlign w:val="superscript"/>
+        </w:rPr>
+        <w:t>th</w:t>
+      </w:r>
+      <w:r>
+        <w:t>–</w:t>
+      </w:r>
+      <w:r>
+        <w:t>Apr. 14</w:t>
+      </w:r>
+      <w:r>
+        <w:rPr>
+          <w:vertAlign w:val="superscript"/>
+        </w:rPr>
+        <w:t>th</w:t>
+      </w:r>
+      <w:r>
+        <w:t xml:space="preserve">), and the median date of migratory termination was </w:t>
+      </w:r>
+      <w:r>
+        <w:t>Apr. 4</w:t>
+      </w:r>
+      <w:r>
+        <w:rPr>
+          <w:vertAlign w:val="superscript"/>
+        </w:rPr>
+        <w:t>th</w:t>
+      </w:r>
+      <w:r>
+        <w:t xml:space="preserve"> </w:t>
+      </w:r>
+      <w:r>
+        <w:t>(</w:t>
+      </w:r>
+      <w:r>
+        <w:t>Jan. 11</w:t>
+      </w:r>
+      <w:r>
+        <w:rPr>
+          <w:vertAlign w:val="superscript"/>
+        </w:rPr>
+        <w:t>th</w:t>
+      </w:r>
+      <w:r>
+        <w:t>–</w:t>
+      </w:r>
+      <w:r>
+        <w:t>Jun. 4</w:t>
+      </w:r>
+      <w:r>
+        <w:rPr>
+          <w:vertAlign w:val="superscript"/>
+        </w:rPr>
+        <w:t>th</w:t>
+      </w:r>
+      <w:r>
+        <w:t>).</w:t>
+      </w:r>
+      <w:r>
+        <w:t xml:space="preserve"> The median date of departure for females during spring migration was </w:t>
+      </w:r>
+      <w:r>
+        <w:t>Mar. 6</w:t>
+      </w:r>
+      <w:r>
+        <w:rPr>
+          <w:vertAlign w:val="superscript"/>
+        </w:rPr>
+        <w:t>th</w:t>
+      </w:r>
+      <w:r>
+        <w:t xml:space="preserve"> </w:t>
+      </w:r>
+      <w:r>
+        <w:t>(</w:t>
+      </w:r>
+      <w:r>
+        <w:t>Jan 19</w:t>
+      </w:r>
+      <w:r>
+        <w:rPr>
+          <w:vertAlign w:val="superscript"/>
+        </w:rPr>
+        <w:t>th</w:t>
+      </w:r>
+      <w:r>
+        <w:t>–</w:t>
+      </w:r>
+      <w:r>
+        <w:t>Apr. 26</w:t>
+      </w:r>
+      <w:r>
+        <w:rPr>
+          <w:vertAlign w:val="superscript"/>
+        </w:rPr>
+        <w:t>th</w:t>
+      </w:r>
+      <w:r>
+        <w:t xml:space="preserve">), and the median date of migratory termination was </w:t>
+      </w:r>
+      <w:r>
+        <w:t>Apr. 21</w:t>
+      </w:r>
+      <w:r>
+        <w:rPr>
+          <w:vertAlign w:val="superscript"/>
+        </w:rPr>
+        <w:t>st</w:t>
+      </w:r>
+      <w:r>
+        <w:t xml:space="preserve"> (</w:t>
+      </w:r>
+      <w:r>
+        <w:t>Feb. 20</w:t>
+      </w:r>
+      <w:r>
+        <w:rPr>
+          <w:vertAlign w:val="superscript"/>
+        </w:rPr>
+        <w:t>th</w:t>
+      </w:r>
+      <w:r>
+        <w:t>–</w:t>
+      </w:r>
+      <w:r>
+        <w:t>Ju</w:t>
+      </w:r>
+      <w:r>
+        <w:t>l</w:t>
+      </w:r>
+      <w:r>
+        <w:t>.</w:t>
+      </w:r>
+      <w:r>
+        <w:t xml:space="preserve"> 28</w:t>
+      </w:r>
+      <w:r>
+        <w:rPr>
+          <w:vertAlign w:val="superscript"/>
+        </w:rPr>
+        <w:t>th</w:t>
+      </w:r>
+      <w:r>
+        <w:t>).</w:t>
+      </w:r>
+    </w:p>
+    <w:p>
+      <w:pPr>
+        <w:spacing w:line="480" w:lineRule="auto"/>
+        <w:ind w:firstLine="720"/>
+      </w:pPr>
+      <w:r>
+        <w:t>Fall</w:t>
+      </w:r>
+      <w:r>
+        <w:t xml:space="preserve"> migration peaked </w:t>
+      </w:r>
+      <w:r>
+        <w:t>on</w:t>
+      </w:r>
+      <w:r>
+        <w:t xml:space="preserve"> </w:t>
+      </w:r>
+      <w:r>
+        <w:t>the week of tk</w:t>
+      </w:r>
+      <w:r>
+        <w:t>–tk</w:t>
+      </w:r>
+      <w:r>
+        <w:t xml:space="preserve">, with </w:t>
+      </w:r>
+      <w:r>
+        <w:t xml:space="preserve">X% of </w:t>
+      </w:r>
+      <w:r>
+        <w:t>locations in that week being migratory</w:t>
+      </w:r>
+      <w:r>
+        <w:t xml:space="preserve">. Spring migration peaked on </w:t>
+      </w:r>
+      <w:r>
+        <w:t xml:space="preserve">the week of </w:t>
+      </w:r>
+      <w:r>
+        <w:t>tk</w:t>
+      </w:r>
+      <w:r>
+        <w:t>–tk</w:t>
+      </w:r>
+      <w:r>
+        <w:t xml:space="preserve"> for males and tk</w:t>
+      </w:r>
+      <w:r>
+        <w:t>–tk</w:t>
+      </w:r>
+      <w:r>
+        <w:t xml:space="preserve"> for females, with </w:t>
+      </w:r>
+      <w:r>
+        <w:t xml:space="preserve">tk% and </w:t>
+      </w:r>
+      <w:r>
+        <w:t xml:space="preserve">tk% </w:t>
+      </w:r>
+      <w:r>
+        <w:t>of locations in that week being migratory</w:t>
+      </w:r>
+      <w:r>
+        <w:t xml:space="preserve">, respectively. </w:t>
+      </w:r>
+    </w:p>
+    <w:p>
+      <w:pPr>
+        <w:spacing w:line="480" w:lineRule="auto"/>
+        <w:rPr>
+          <w:u w:val="single"/>
+        </w:rPr>
+      </w:pPr>
+      <w:r>
+        <w:rPr>
+          <w:u w:val="single"/>
+        </w:rPr>
+        <w:t xml:space="preserve">Incidence </w:t>
+      </w:r>
+      <w:r>
+        <w:rPr>
+          <w:u w:val="single"/>
+        </w:rPr>
+        <w:t xml:space="preserve">and statistics for </w:t>
+      </w:r>
+      <w:r>
+        <w:rPr>
+          <w:u w:val="single"/>
+        </w:rPr>
+        <w:t>each behavior (</w:t>
+      </w:r>
+      <w:r>
+        <w:rPr>
+          <w:u w:val="single"/>
+        </w:rPr>
+        <w:t>non-migratory, auxiliary</w:t>
+      </w:r>
+      <w:r>
+        <w:rPr>
+          <w:u w:val="single"/>
+        </w:rPr>
+        <w:t>)</w:t>
+      </w:r>
+    </w:p>
+    <w:p>
+      <w:pPr>
+        <w:spacing w:line="480" w:lineRule="auto"/>
+      </w:pPr>
+      <w:r>
+        <w:tab/>
+      </w:r>
+      <w:r>
+        <w:t xml:space="preserve">X% </w:t>
+      </w:r>
+      <w:r>
+        <w:t>of birds tracked from tk</w:t>
+      </w:r>
+      <w:r>
+        <w:t>–</w:t>
+      </w:r>
+      <w:r>
+        <w:t xml:space="preserve">tk </w:t>
+      </w:r>
+      <w:r>
+        <w:t xml:space="preserve">skipped </w:t>
+      </w:r>
+      <w:r>
+        <w:t>their fall migration</w:t>
+      </w:r>
+      <w:r>
+        <w:t xml:space="preserve">, and </w:t>
+      </w:r>
+      <w:r>
+        <w:t>X% of birds tracked from tk</w:t>
+      </w:r>
+      <w:r>
+        <w:t>–</w:t>
+      </w:r>
+      <w:r>
+        <w:t xml:space="preserve">tk skipped their </w:t>
+      </w:r>
+      <w:r>
+        <w:t>spring</w:t>
+      </w:r>
+      <w:r>
+        <w:t xml:space="preserve"> migration</w:t>
+      </w:r>
+      <w:r>
+        <w:t xml:space="preserve">. These non-movements </w:t>
+      </w:r>
+      <w:r>
+        <w:t xml:space="preserve">included tk birds overwintering </w:t>
+      </w:r>
+      <w:r>
+        <w:t xml:space="preserve">in </w:t>
+      </w:r>
+      <w:commentRangeStart w:id="12"/>
+      <w:r>
+        <w:t>tk</w:t>
+      </w:r>
+      <w:commentRangeEnd w:id="12"/>
+      <w:r>
+        <w:rPr>
+          <w:rStyle w:val="CommentReference"/>
+        </w:rPr>
+        <w:commentReference w:id="12"/>
+      </w:r>
+      <w:r>
+        <w:t xml:space="preserve">, and the birds spending the </w:t>
+      </w:r>
+      <w:r>
+        <w:t>breeding</w:t>
+      </w:r>
+      <w:r>
+        <w:t xml:space="preserve"> season in </w:t>
+      </w:r>
+      <w:commentRangeStart w:id="13"/>
+      <w:r>
+        <w:t>tk</w:t>
+      </w:r>
+      <w:commentRangeEnd w:id="13"/>
+      <w:r>
+        <w:rPr>
+          <w:rStyle w:val="CommentReference"/>
+        </w:rPr>
+        <w:commentReference w:id="13"/>
+      </w:r>
+      <w:r>
+        <w:t>.</w:t>
+      </w:r>
+    </w:p>
+    <w:p>
+      <w:pPr>
+        <w:spacing w:line="480" w:lineRule="auto"/>
+      </w:pPr>
+      <w:r>
+        <w:tab/>
+        <w:t>X% of birds tracked from tk</w:t>
+      </w:r>
+      <w:r>
+        <w:t>–</w:t>
+      </w:r>
+      <w:r>
+        <w:t xml:space="preserve">tk underwent </w:t>
+      </w:r>
+      <w:r>
+        <w:t>a summer migration</w:t>
+      </w:r>
+      <w:r>
+        <w:t xml:space="preserve">. Summer migratory movements initiated between tk and tk and terminated between tk and tk. These </w:t>
+      </w:r>
+      <w:r>
+        <w:t>movements lasted tk–tk days and were tk–tk km long.</w:t>
+      </w:r>
+    </w:p>
+    <w:p>
+      <w:pPr>
+        <w:spacing w:line="480" w:lineRule="auto"/>
+        <w:ind w:firstLine="720"/>
+      </w:pPr>
+      <w:r>
+        <w:t xml:space="preserve">X% of birds tracked for at least tk months underwent a dispersal movement. </w:t>
+      </w:r>
+      <w:r>
+        <w:t xml:space="preserve">Dispersal movements were observed </w:t>
+      </w:r>
+      <w:r>
+        <w:t>in December, February, June, and July</w:t>
+      </w:r>
+      <w:r>
+        <w:t xml:space="preserve">, </w:t>
+      </w:r>
+      <w:r>
+        <w:t>and were restricted to</w:t>
+      </w:r>
+      <w:r>
+        <w:t xml:space="preserve"> the northeastern United States</w:t>
+      </w:r>
+      <w:r>
+        <w:t>. The</w:t>
+      </w:r>
+      <w:r>
+        <w:t xml:space="preserve">y lasted tk–tk days and were </w:t>
+      </w:r>
+      <w:r>
+        <w:t>tk–tk km long.</w:t>
+      </w:r>
+    </w:p>
+    <w:p>
+      <w:pPr>
+        <w:spacing w:line="480" w:lineRule="auto"/>
+        <w:ind w:firstLine="720"/>
+      </w:pPr>
+      <w:r>
+        <w:t>X% of birds tracked for at least tk months underwent a foray loop</w:t>
+      </w:r>
+      <w:r>
+        <w:t xml:space="preserve">. </w:t>
+      </w:r>
+      <w:r>
+        <w:t xml:space="preserve">Foray loops were observed </w:t>
+      </w:r>
+      <w:r>
+        <w:t xml:space="preserve">in all months </w:t>
+      </w:r>
+      <w:r>
+        <w:t xml:space="preserve">except for March and April during the peak of spring migration. They lasted tk–tk days and were tk–tk </w:t>
+      </w:r>
+      <w:r>
+        <w:t>km long.</w:t>
+      </w:r>
+    </w:p>
+    <w:p>
+      <w:pPr>
+        <w:spacing w:line="480" w:lineRule="auto"/>
+      </w:pPr>
+      <w:r>
+        <w:rPr>
+          <w:i/>
+          <w:iCs/>
+        </w:rPr>
+        <w:lastRenderedPageBreak/>
+        <w:t>3.2</w:t>
+      </w:r>
+      <w:r>
+        <w:rPr>
+          <w:i/>
+          <w:iCs/>
+        </w:rPr>
+        <w:t xml:space="preserve"> Model evaluation</w:t>
+      </w:r>
+    </w:p>
+    <w:p>
+      <w:pPr>
+        <w:spacing w:line="480" w:lineRule="auto"/>
+      </w:pPr>
+      <w:commentRangeStart w:id="14"/>
       <w:r>
         <w:t>How many birds did weird things that required me to make additional rules for them?</w:t>
       </w:r>
-    </w:p>
-    <w:p>
-      <w:r>
-        <w:t xml:space="preserve">How much more accurately </w:t>
-      </w:r>
-      <w:r>
-        <w:t xml:space="preserve">does the full model classify </w:t>
-      </w:r>
-      <w:r>
-        <w:t>termination states than a model with just step lengths and turn angles?</w:t>
-      </w:r>
-    </w:p>
-    <w:p/>
-    <w:p/>
-    <w:p>
+      <w:commentRangeEnd w:id="14"/>
+      <w:r>
+        <w:rPr>
+          <w:rStyle w:val="CommentReference"/>
+        </w:rPr>
+        <w:commentReference w:id="14"/>
+      </w:r>
+    </w:p>
+    <w:p>
+      <w:pPr>
+        <w:spacing w:line="480" w:lineRule="auto"/>
+      </w:pPr>
+      <w:r>
+        <w:t xml:space="preserve">The full fall model had a comparable Type I </w:t>
+      </w:r>
+      <w:r>
+        <w:t>error rate</w:t>
+      </w:r>
+      <w:r>
+        <w:t xml:space="preserve"> (</w:t>
+      </w:r>
+      <w:r>
+        <w:t>0</w:t>
+      </w:r>
+      <w:r>
+        <w:t>–</w:t>
+      </w:r>
+      <w:r>
+        <w:t>28.6%</w:t>
+      </w:r>
+      <w:r>
+        <w:t>)</w:t>
+      </w:r>
+      <w:r>
+        <w:t xml:space="preserve"> to the reduced model</w:t>
+      </w:r>
+      <w:r>
+        <w:t xml:space="preserve"> (</w:t>
+      </w:r>
+      <w:r>
+        <w:t>0</w:t>
+      </w:r>
+      <w:r>
+        <w:t>–</w:t>
+      </w:r>
+      <w:r>
+        <w:t>28.2%</w:t>
+      </w:r>
+      <w:r>
+        <w:t>)</w:t>
+      </w:r>
+      <w:r>
+        <w:t xml:space="preserve">, but </w:t>
+      </w:r>
+      <w:r>
+        <w:t xml:space="preserve">the full model </w:t>
+      </w:r>
+      <w:r>
+        <w:t xml:space="preserve">had a Type II </w:t>
+      </w:r>
+      <w:r>
+        <w:t>error rate</w:t>
+      </w:r>
+      <w:r>
+        <w:t xml:space="preserve"> (</w:t>
+      </w:r>
+      <w:r>
+        <w:t>0</w:t>
+      </w:r>
+      <w:r>
+        <w:t>–</w:t>
+      </w:r>
+      <w:r>
+        <w:t>4.0%</w:t>
+      </w:r>
+      <w:r>
+        <w:t>)</w:t>
+      </w:r>
+      <w:r>
+        <w:t xml:space="preserve"> which was lower than that of the reduced model</w:t>
+      </w:r>
+      <w:r>
+        <w:t xml:space="preserve"> (</w:t>
+      </w:r>
+      <w:r>
+        <w:t>0</w:t>
+      </w:r>
+      <w:r>
+        <w:t>–</w:t>
+      </w:r>
+      <w:r>
+        <w:t>26.1</w:t>
+      </w:r>
+      <w:r>
+        <w:t>%</w:t>
+      </w:r>
+      <w:r>
+        <w:t>).</w:t>
+      </w:r>
+    </w:p>
+    <w:p>
+      <w:pPr>
+        <w:spacing w:line="480" w:lineRule="auto"/>
+      </w:pPr>
+      <w:r>
+        <w:t xml:space="preserve">The spring male full model </w:t>
+      </w:r>
+      <w:r>
+        <w:t>exhibited lower rates of Type I (</w:t>
+      </w:r>
+      <w:r>
+        <w:t>0</w:t>
+      </w:r>
+      <w:r>
+        <w:t>–</w:t>
+      </w:r>
+      <w:r>
+        <w:t>13.0%</w:t>
+      </w:r>
+      <w:r>
+        <w:t>) and Type II</w:t>
+      </w:r>
+      <w:r>
+        <w:t xml:space="preserve"> (</w:t>
+      </w:r>
+      <w:r>
+        <w:t>0</w:t>
+      </w:r>
+      <w:r>
+        <w:t>–</w:t>
+      </w:r>
+      <w:r>
+        <w:t>8.9%</w:t>
+      </w:r>
+      <w:r>
+        <w:t>) error during all time periods than the reduced model (</w:t>
+      </w:r>
+      <w:r>
+        <w:t xml:space="preserve">Type </w:t>
+      </w:r>
+      <w:r>
+        <w:t xml:space="preserve">I: </w:t>
+      </w:r>
+      <w:r>
+        <w:t>0</w:t>
+      </w:r>
+      <w:r>
+        <w:t>–</w:t>
+      </w:r>
+      <w:r>
+        <w:t>55.6%</w:t>
+      </w:r>
+      <w:r>
+        <w:t xml:space="preserve">, </w:t>
+      </w:r>
+      <w:r>
+        <w:t xml:space="preserve">Type II: </w:t>
+      </w:r>
+      <w:r>
+        <w:t>0</w:t>
+      </w:r>
+      <w:r>
+        <w:t>–</w:t>
+      </w:r>
+      <w:r>
+        <w:t>19.6%</w:t>
+      </w:r>
+      <w:r>
+        <w:t>).</w:t>
+      </w:r>
+    </w:p>
+    <w:p>
+      <w:pPr>
+        <w:spacing w:line="480" w:lineRule="auto"/>
+      </w:pPr>
+      <w:r>
+        <w:t xml:space="preserve">The spring female full model exhibited higher Type I errors </w:t>
+      </w:r>
+      <w:r>
+        <w:t xml:space="preserve">(0–20.8%) </w:t>
+      </w:r>
+      <w:r>
+        <w:t>during some time periods</w:t>
+      </w:r>
+      <w:r>
+        <w:t xml:space="preserve"> </w:t>
+      </w:r>
+      <w:r>
+        <w:t>than the reduced model (</w:t>
+      </w:r>
+      <w:r>
+        <w:t>2.0</w:t>
+      </w:r>
+      <w:r>
+        <w:t>–</w:t>
+      </w:r>
+      <w:r>
+        <w:t>17.9%</w:t>
+      </w:r>
+      <w:r>
+        <w:t xml:space="preserve">), </w:t>
+      </w:r>
+      <w:r>
+        <w:t>but the full model also experienced substantially reduced Type II error rates (</w:t>
+      </w:r>
+      <w:r>
+        <w:t>2.0%</w:t>
+      </w:r>
+      <w:r>
+        <w:t>–</w:t>
+      </w:r>
+      <w:r>
+        <w:t>16.7%</w:t>
+      </w:r>
+      <w:r>
+        <w:t xml:space="preserve">) than the reduced </w:t>
+      </w:r>
+      <w:r>
+        <w:t>model (</w:t>
+      </w:r>
+      <w:r>
+        <w:t>7.7</w:t>
+      </w:r>
+      <w:r>
+        <w:t>–</w:t>
+      </w:r>
+      <w:r>
+        <w:t>70.0%</w:t>
+      </w:r>
+      <w:r>
+        <w:t>).</w:t>
+      </w:r>
+    </w:p>
+    <w:p>
+      <w:pPr>
+        <w:spacing w:line="480" w:lineRule="auto"/>
+      </w:pPr>
+    </w:p>
+    <w:p>
+      <w:pPr>
+        <w:spacing w:line="480" w:lineRule="auto"/>
+      </w:pPr>
+    </w:p>
+    <w:p>
+      <w:pPr>
+        <w:jc w:val="center"/>
+      </w:pPr>
       <w:r>
         <w:rPr>
           <w:noProof/>
         </w:rPr>
+        <w:lastRenderedPageBreak/>
         <w:drawing>
-          <wp:inline distT="0" distB="0" distL="0" distR="0" wp14:anchorId="27361C9D" wp14:editId="686B21EE">
-            <wp:extent cx="5943600" cy="4157345"/>
+          <wp:inline distT="0" distB="0" distL="0" distR="0" wp14:anchorId="0A5CA2A2" wp14:editId="00B5292E">
+            <wp:extent cx="5162550" cy="5419023"/>
             <wp:effectExtent l="0" t="0" r="0" b="0"/>
-            <wp:docPr id="3" name="Picture 3"/>
+            <wp:docPr id="6" name="Picture 6"/>
             <wp:cNvGraphicFramePr>
               <a:graphicFrameLocks xmlns:a="http://schemas.openxmlformats.org/drawingml/2006/main" noChangeAspect="1"/>
             </wp:cNvGraphicFramePr>
@@ -3143,7 +3966,7 @@
               <a:graphicData uri="http://schemas.openxmlformats.org/drawingml/2006/picture">
                 <pic:pic xmlns:pic="http://schemas.openxmlformats.org/drawingml/2006/picture">
                   <pic:nvPicPr>
-                    <pic:cNvPr id="0" name="Picture 1"/>
+                    <pic:cNvPr id="0" name="Picture 2"/>
                     <pic:cNvPicPr>
                       <a:picLocks noChangeAspect="1" noChangeArrowheads="1"/>
                     </pic:cNvPicPr>
@@ -3164,7 +3987,7 @@
                   <pic:spPr bwMode="auto">
                     <a:xfrm>
                       <a:off x="0" y="0"/>
-                      <a:ext cx="5943600" cy="4157345"/>
+                      <a:ext cx="5165237" cy="5421843"/>
                     </a:xfrm>
                     <a:prstGeom prst="rect">
                       <a:avLst/>
@@ -3182,32 +4005,36 @@
       </w:r>
     </w:p>
     <w:p>
-      <w:commentRangeStart w:id="10"/>
-      <w:r>
-        <w:t>Figure tk. The Y axis is the percent of all locations in a week that belong to a give migratory state.</w:t>
+      <w:r>
+        <w:t xml:space="preserve">Figure tk. The Y axis is the </w:t>
+      </w:r>
+      <w:proofErr w:type="gramStart"/>
+      <w:r>
+        <w:t>percent</w:t>
+      </w:r>
+      <w:proofErr w:type="gramEnd"/>
+      <w:r>
+        <w:t xml:space="preserve"> of all locations in a week that belong to a give migratory state.</w:t>
       </w:r>
       <w:r>
         <w:t xml:space="preserve"> </w:t>
       </w:r>
-      <w:commentRangeEnd w:id="10"/>
-      <w:r>
-        <w:rPr>
-          <w:rStyle w:val="CommentReference"/>
-        </w:rPr>
-        <w:commentReference w:id="10"/>
-      </w:r>
     </w:p>
     <w:p/>
     <w:p>
+      <w:pPr>
+        <w:jc w:val="center"/>
+      </w:pPr>
       <w:r>
         <w:rPr>
           <w:noProof/>
         </w:rPr>
+        <w:lastRenderedPageBreak/>
         <w:drawing>
-          <wp:inline distT="0" distB="0" distL="0" distR="0" wp14:anchorId="5709B8EE" wp14:editId="2853359C">
-            <wp:extent cx="5943600" cy="6369050"/>
+          <wp:inline distT="0" distB="0" distL="0" distR="0" wp14:anchorId="4BA2088B" wp14:editId="269BB692">
+            <wp:extent cx="5943600" cy="6362700"/>
             <wp:effectExtent l="0" t="0" r="0" b="0"/>
-            <wp:docPr id="4" name="Picture 4"/>
+            <wp:docPr id="7" name="Picture 7"/>
             <wp:cNvGraphicFramePr>
               <a:graphicFrameLocks xmlns:a="http://schemas.openxmlformats.org/drawingml/2006/main" noChangeAspect="1"/>
             </wp:cNvGraphicFramePr>
@@ -3215,7 +4042,7 @@
               <a:graphicData uri="http://schemas.openxmlformats.org/drawingml/2006/picture">
                 <pic:pic xmlns:pic="http://schemas.openxmlformats.org/drawingml/2006/picture">
                   <pic:nvPicPr>
-                    <pic:cNvPr id="0" name="Picture 2"/>
+                    <pic:cNvPr id="0" name="Picture 3"/>
                     <pic:cNvPicPr>
                       <a:picLocks noChangeAspect="1" noChangeArrowheads="1"/>
                     </pic:cNvPicPr>
@@ -3236,7 +4063,7 @@
                   <pic:spPr bwMode="auto">
                     <a:xfrm>
                       <a:off x="0" y="0"/>
-                      <a:ext cx="5943600" cy="6369050"/>
+                      <a:ext cx="5943600" cy="6362700"/>
                     </a:xfrm>
                     <a:prstGeom prst="rect">
                       <a:avLst/>
@@ -3254,24 +4081,161 @@
       </w:r>
     </w:p>
     <w:p>
-      <w:commentRangeStart w:id="11"/>
-      <w:r>
-        <w:t xml:space="preserve">Figure </w:t>
-      </w:r>
-      <w:proofErr w:type="spellStart"/>
-      <w:r>
-        <w:t>tk</w:t>
-      </w:r>
-      <w:commentRangeEnd w:id="11"/>
-      <w:proofErr w:type="spellEnd"/>
-      <w:r>
-        <w:rPr>
-          <w:rStyle w:val="CommentReference"/>
-        </w:rPr>
-        <w:commentReference w:id="11"/>
-      </w:r>
-    </w:p>
-    <w:p/>
+      <w:r>
+        <w:t>Figure tk</w:t>
+      </w:r>
+    </w:p>
+    <w:p>
+      <w:pPr>
+        <w:jc w:val="center"/>
+      </w:pPr>
+      <w:r>
+        <w:rPr>
+          <w:noProof/>
+        </w:rPr>
+        <w:lastRenderedPageBreak/>
+        <w:drawing>
+          <wp:inline distT="0" distB="0" distL="0" distR="0" wp14:anchorId="3264D906" wp14:editId="50F12B63">
+            <wp:extent cx="5943600" cy="4238625"/>
+            <wp:effectExtent l="0" t="0" r="0" b="9525"/>
+            <wp:docPr id="5" name="Picture 5"/>
+            <wp:cNvGraphicFramePr>
+              <a:graphicFrameLocks xmlns:a="http://schemas.openxmlformats.org/drawingml/2006/main" noChangeAspect="1"/>
+            </wp:cNvGraphicFramePr>
+            <a:graphic xmlns:a="http://schemas.openxmlformats.org/drawingml/2006/main">
+              <a:graphicData uri="http://schemas.openxmlformats.org/drawingml/2006/picture">
+                <pic:pic xmlns:pic="http://schemas.openxmlformats.org/drawingml/2006/picture">
+                  <pic:nvPicPr>
+                    <pic:cNvPr id="0" name="Picture 1"/>
+                    <pic:cNvPicPr>
+                      <a:picLocks noChangeAspect="1" noChangeArrowheads="1"/>
+                    </pic:cNvPicPr>
+                  </pic:nvPicPr>
+                  <pic:blipFill>
+                    <a:blip r:embed="rId14" cstate="print">
+                      <a:extLst>
+                        <a:ext uri="{28A0092B-C50C-407E-A947-70E740481C1C}">
+                          <a14:useLocalDpi xmlns:a14="http://schemas.microsoft.com/office/drawing/2010/main" val="0"/>
+                        </a:ext>
+                      </a:extLst>
+                    </a:blip>
+                    <a:srcRect/>
+                    <a:stretch>
+                      <a:fillRect/>
+                    </a:stretch>
+                  </pic:blipFill>
+                  <pic:spPr bwMode="auto">
+                    <a:xfrm>
+                      <a:off x="0" y="0"/>
+                      <a:ext cx="5943600" cy="4238625"/>
+                    </a:xfrm>
+                    <a:prstGeom prst="rect">
+                      <a:avLst/>
+                    </a:prstGeom>
+                    <a:noFill/>
+                    <a:ln>
+                      <a:noFill/>
+                    </a:ln>
+                  </pic:spPr>
+                </pic:pic>
+              </a:graphicData>
+            </a:graphic>
+          </wp:inline>
+        </w:drawing>
+      </w:r>
+    </w:p>
+    <w:p>
+      <w:pPr>
+        <w:spacing w:line="480" w:lineRule="auto"/>
+      </w:pPr>
+      <w:r>
+        <w:t>Figure tk.</w:t>
+      </w:r>
+      <w:r>
+        <w:t xml:space="preserve"> </w:t>
+      </w:r>
+      <w:r>
+        <w:t xml:space="preserve">Type 1 </w:t>
+      </w:r>
+      <w:r>
+        <w:t>e</w:t>
+      </w:r>
+      <w:r>
+        <w:t>rror</w:t>
+      </w:r>
+      <w:r>
+        <w:t>s are f</w:t>
+      </w:r>
+      <w:r>
+        <w:t xml:space="preserve">alsely classified as post-migratory while </w:t>
+      </w:r>
+      <w:r>
+        <w:t>the true state is</w:t>
+      </w:r>
+      <w:r>
+        <w:t xml:space="preserve"> migratory</w:t>
+      </w:r>
+      <w:r>
+        <w:t xml:space="preserve">. </w:t>
+      </w:r>
+      <w:r>
+        <w:t xml:space="preserve">Type 2 </w:t>
+      </w:r>
+      <w:r>
+        <w:t>e</w:t>
+      </w:r>
+      <w:r>
+        <w:t>rror</w:t>
+      </w:r>
+      <w:r>
+        <w:t>s are f</w:t>
+      </w:r>
+      <w:r>
+        <w:t xml:space="preserve">alsely classified as migratory while </w:t>
+      </w:r>
+      <w:r>
+        <w:t xml:space="preserve">the true state is </w:t>
+      </w:r>
+      <w:r>
+        <w:t>post-migratory</w:t>
+      </w:r>
+      <w:r>
+        <w:t>.</w:t>
+      </w:r>
+      <w:r>
+        <w:t xml:space="preserve"> Bars reflect</w:t>
+      </w:r>
+      <w:r>
+        <w:t xml:space="preserve"> the</w:t>
+      </w:r>
+      <w:r>
+        <w:t xml:space="preserve"> 95% </w:t>
+      </w:r>
+      <w:r>
+        <w:t>confidence interval of the mean.</w:t>
+      </w:r>
+      <w:r>
+        <w:t xml:space="preserve"> The full model </w:t>
+      </w:r>
+      <w:r>
+        <w:t xml:space="preserve">was an HMM including </w:t>
+      </w:r>
+      <w:r>
+        <w:t>all variables, while the reduced model included only step length</w:t>
+      </w:r>
+      <w:r>
+        <w:t>s</w:t>
+      </w:r>
+      <w:r>
+        <w:t xml:space="preserve"> and turn angle</w:t>
+      </w:r>
+      <w:r>
+        <w:t>s</w:t>
+      </w:r>
+      <w:r>
+        <w:t>.</w:t>
+      </w:r>
+    </w:p>
     <w:p>
       <w:r>
         <w:rPr>
@@ -3380,7 +4344,7 @@
       </w:r>
     </w:p>
     <w:sectPr>
-      <w:footerReference w:type="default" r:id="rId14"/>
+      <w:footerReference w:type="default" r:id="rId15"/>
       <w:pgSz w:w="12240" w:h="15840"/>
       <w:pgMar w:top="1440" w:right="1440" w:bottom="1440" w:left="1440" w:header="720" w:footer="720" w:gutter="0"/>
       <w:lnNumType w:countBy="1" w:restart="continuous"/>
@@ -3392,8 +4356,8 @@
 </file>
 
 <file path=word/comments.xml><?xml version="1.0" encoding="utf-8"?>
-<w:comments xmlns:wpc="http://schemas.microsoft.com/office/word/2010/wordprocessingCanvas" xmlns:cx="http://schemas.microsoft.com/office/drawing/2014/chartex" xmlns:cx1="http://schemas.microsoft.com/office/drawing/2015/9/8/chartex" xmlns:cx2="http://schemas.microsoft.com/office/drawing/2015/10/21/chartex" xmlns:cx3="http://schemas.microsoft.com/office/drawing/2016/5/9/chartex" xmlns:cx4="http://schemas.microsoft.com/office/drawing/2016/5/10/chartex" xmlns:cx5="http://schemas.microsoft.com/office/drawing/2016/5/11/chartex" xmlns:cx6="http://schemas.microsoft.com/office/drawing/2016/5/12/chartex" xmlns:cx7="http://schemas.microsoft.com/office/drawing/2016/5/13/chartex" xmlns:cx8="http://schemas.microsoft.com/office/drawing/2016/5/14/chartex" xmlns:mc="http://schemas.openxmlformats.org/markup-compatibility/2006" xmlns:aink="http://schemas.microsoft.com/office/drawing/2016/ink" xmlns:am3d="http://schemas.microsoft.com/office/drawing/2017/model3d" xmlns:o="urn:schemas-microsoft-com:office:office" xmlns:oel="http://schemas.microsoft.com/office/2019/extlst" xmlns:r="http://schemas.openxmlformats.org/officeDocument/2006/relationships" xmlns:m="http://schemas.openxmlformats.org/officeDocument/2006/math" xmlns:v="urn:schemas-microsoft-com:vml" xmlns:wp14="http://schemas.microsoft.com/office/word/2010/wordprocessingDrawing" xmlns:wp="http://schemas.openxmlformats.org/drawingml/2006/wordprocessingDrawing" xmlns:w10="urn:schemas-microsoft-com:office:word" xmlns:w="http://schemas.openxmlformats.org/wordprocessingml/2006/main" xmlns:w14="http://schemas.microsoft.com/office/word/2010/wordml" xmlns:w15="http://schemas.microsoft.com/office/word/2012/wordml" xmlns:w16cex="http://schemas.microsoft.com/office/word/2018/wordml/cex" xmlns:w16cid="http://schemas.microsoft.com/office/word/2016/wordml/cid" xmlns:w16="http://schemas.microsoft.com/office/word/2018/wordml" xmlns:w16sdtdh="http://schemas.microsoft.com/office/word/2020/wordml/sdtdatahash" xmlns:w16se="http://schemas.microsoft.com/office/word/2015/wordml/symex" xmlns:wpg="http://schemas.microsoft.com/office/word/2010/wordprocessingGroup" xmlns:wpi="http://schemas.microsoft.com/office/word/2010/wordprocessingInk" xmlns:wne="http://schemas.microsoft.com/office/word/2006/wordml" xmlns:wps="http://schemas.microsoft.com/office/word/2010/wordprocessingShape" mc:Ignorable="w14 w15 w16se w16cid w16 w16cex w16sdtdh wp14">
-  <w:comment w:id="0" w:author="Liam Berigan" w:date="2023-05-17T13:37:00Z" w:initials="LB">
+<w:comments xmlns:wpc="http://schemas.microsoft.com/office/word/2010/wordprocessingCanvas" xmlns:cx="http://schemas.microsoft.com/office/drawing/2014/chartex" xmlns:cx1="http://schemas.microsoft.com/office/drawing/2015/9/8/chartex" xmlns:cx2="http://schemas.microsoft.com/office/drawing/2015/10/21/chartex" xmlns:cx3="http://schemas.microsoft.com/office/drawing/2016/5/9/chartex" xmlns:cx4="http://schemas.microsoft.com/office/drawing/2016/5/10/chartex" xmlns:cx5="http://schemas.microsoft.com/office/drawing/2016/5/11/chartex" xmlns:cx6="http://schemas.microsoft.com/office/drawing/2016/5/12/chartex" xmlns:cx7="http://schemas.microsoft.com/office/drawing/2016/5/13/chartex" xmlns:cx8="http://schemas.microsoft.com/office/drawing/2016/5/14/chartex" xmlns:mc="http://schemas.openxmlformats.org/markup-compatibility/2006" xmlns:aink="http://schemas.microsoft.com/office/drawing/2016/ink" xmlns:am3d="http://schemas.microsoft.com/office/drawing/2017/model3d" xmlns:o="urn:schemas-microsoft-com:office:office" xmlns:oel="http://schemas.microsoft.com/office/2019/extlst" xmlns:r="http://schemas.openxmlformats.org/officeDocument/2006/relationships" xmlns:m="http://schemas.openxmlformats.org/officeDocument/2006/math" xmlns:v="urn:schemas-microsoft-com:vml" xmlns:wp14="http://schemas.microsoft.com/office/word/2010/wordprocessingDrawing" xmlns:wp="http://schemas.openxmlformats.org/drawingml/2006/wordprocessingDrawing" xmlns:w10="urn:schemas-microsoft-com:office:word" xmlns:w="http://schemas.openxmlformats.org/wordprocessingml/2006/main" xmlns:w14="http://schemas.microsoft.com/office/word/2010/wordml" xmlns:w15="http://schemas.microsoft.com/office/word/2012/wordml" xmlns:w16cex="http://schemas.microsoft.com/office/word/2018/wordml/cex" xmlns:w16cid="http://schemas.microsoft.com/office/word/2016/wordml/cid" xmlns:w16="http://schemas.microsoft.com/office/word/2018/wordml" xmlns:w16du="http://schemas.microsoft.com/office/word/2023/wordml/word16du" xmlns:w16sdtdh="http://schemas.microsoft.com/office/word/2020/wordml/sdtdatahash" xmlns:w16se="http://schemas.microsoft.com/office/word/2015/wordml/symex" xmlns:wpg="http://schemas.microsoft.com/office/word/2010/wordprocessingGroup" xmlns:wpi="http://schemas.microsoft.com/office/word/2010/wordprocessingInk" xmlns:wne="http://schemas.microsoft.com/office/word/2006/wordml" xmlns:wps="http://schemas.microsoft.com/office/word/2010/wordprocessingShape" mc:Ignorable="w14 w15 w16se w16cid w16 w16cex w16sdtdh wp14">
+  <w:comment w:id="0" w:author="Liam Berigan" w:date="2023-05-25T10:34:00Z" w:initials="LB">
     <w:p>
       <w:pPr>
         <w:pStyle w:val="CommentText"/>
@@ -3405,6 +4369,12 @@
         <w:annotationRef/>
       </w:r>
       <w:r>
+        <w:rPr>
+          <w:rStyle w:val="CommentReference"/>
+        </w:rPr>
+        <w:annotationRef/>
+      </w:r>
+      <w:r>
         <w:t>NY-2019-11</w:t>
       </w:r>
       <w:r>
@@ -3412,7 +4382,7 @@
       </w:r>
     </w:p>
   </w:comment>
-  <w:comment w:id="1" w:author="Liam Berigan [2]" w:date="2023-05-02T10:57:00Z" w:initials="LB">
+  <w:comment w:id="1" w:author="Liam Berigan" w:date="2023-05-25T10:37:00Z" w:initials="LB">
     <w:p>
       <w:pPr>
         <w:pStyle w:val="CommentText"/>
@@ -3424,11 +4394,11 @@
         <w:annotationRef/>
       </w:r>
       <w:r>
-        <w:t>This is almost certainly going to need to be updated</w:t>
+        <w:t>&gt; 30.2 km should be &gt;= 30.2 km</w:t>
       </w:r>
     </w:p>
   </w:comment>
-  <w:comment w:id="2" w:author="Liam Berigan [2]" w:date="2023-05-02T11:02:00Z" w:initials="LB">
+  <w:comment w:id="2" w:author="Liam Berigan [2]" w:date="2023-05-27T09:20:00Z" w:initials="LB">
     <w:p>
       <w:pPr>
         <w:pStyle w:val="CommentText"/>
@@ -3440,11 +4410,56 @@
         <w:annotationRef/>
       </w:r>
       <w:r>
+        <w:t>Distance to start threshold is &lt; 16.1 km</w:t>
+      </w:r>
+    </w:p>
+  </w:comment>
+  <w:comment w:id="3" w:author="Liam Berigan [2]" w:date="2023-05-27T09:31:00Z" w:initials="LB">
+    <w:p>
+      <w:pPr>
+        <w:pStyle w:val="CommentText"/>
+      </w:pPr>
+      <w:r>
+        <w:rPr>
+          <w:rStyle w:val="CommentReference"/>
+        </w:rPr>
+        <w:annotationRef/>
+      </w:r>
+    </w:p>
+  </w:comment>
+  <w:comment w:id="4" w:author="Liam Berigan [2]" w:date="2023-05-26T14:27:00Z" w:initials="LB">
+    <w:p>
+      <w:pPr>
+        <w:pStyle w:val="CommentText"/>
+      </w:pPr>
+      <w:r>
+        <w:rPr>
+          <w:rStyle w:val="CommentReference"/>
+        </w:rPr>
+        <w:annotationRef/>
+      </w:r>
+      <w:r>
+        <w:t>42 is repeated- is that intentional?</w:t>
+      </w:r>
+    </w:p>
+  </w:comment>
+  <w:comment w:id="5" w:author="Liam Berigan [2]" w:date="2023-05-02T11:02:00Z" w:initials="LB">
+    <w:p>
+      <w:pPr>
+        <w:pStyle w:val="CommentText"/>
+      </w:pPr>
+      <w:r>
+        <w:rPr>
+          <w:rStyle w:val="CommentReference"/>
+        </w:rPr>
+        <w:annotationRef/>
+      </w:r>
+      <w:r>
         <w:t>Add additional states</w:t>
       </w:r>
     </w:p>
   </w:comment>
-  <w:comment w:id="3" w:author="Liam Berigan [2]" w:date="2023-05-03T09:24:00Z" w:initials="LB">
+  <w:comment w:id="6" w:author="Liam Berigan [2]" w:date="2023-05-03T09:24:00Z" w:initials="LB">
     <w:p>
       <w:pPr>
         <w:pStyle w:val="CommentText"/>
@@ -3456,16 +4471,11 @@
         <w:annotationRef/>
       </w:r>
       <w:r>
-        <w:t xml:space="preserve">Add a citation here </w:t>
-      </w:r>
-      <w:proofErr w:type="spellStart"/>
-      <w:r>
-        <w:t>tk</w:t>
-      </w:r>
-      <w:proofErr w:type="spellEnd"/>
+        <w:t>Add a citation here tk</w:t>
+      </w:r>
     </w:p>
   </w:comment>
-  <w:comment w:id="5" w:author="Liam Berigan [2]" w:date="2023-05-03T08:51:00Z" w:initials="LB">
+  <w:comment w:id="8" w:author="Liam Berigan [2]" w:date="2023-05-03T08:51:00Z" w:initials="LB">
     <w:p>
       <w:pPr>
         <w:pStyle w:val="CommentText"/>
@@ -3481,7 +4491,7 @@
       </w:r>
     </w:p>
   </w:comment>
-  <w:comment w:id="4" w:author="Liam Berigan" w:date="2023-05-18T16:14:00Z" w:initials="LB">
+  <w:comment w:id="7" w:author="Liam Berigan" w:date="2023-05-18T16:14:00Z" w:initials="LB">
     <w:p>
       <w:pPr>
         <w:pStyle w:val="CommentText"/>
@@ -3500,7 +4510,7 @@
       </w:r>
     </w:p>
   </w:comment>
-  <w:comment w:id="6" w:author="Liam Berigan" w:date="2023-05-18T15:51:00Z" w:initials="LB">
+  <w:comment w:id="9" w:author="Liam Berigan" w:date="2023-05-18T15:51:00Z" w:initials="LB">
     <w:p>
       <w:pPr>
         <w:pStyle w:val="CommentText"/>
@@ -3516,7 +4526,7 @@
       </w:r>
     </w:p>
   </w:comment>
-  <w:comment w:id="7" w:author="Liam Berigan" w:date="2023-05-18T16:04:00Z" w:initials="LB">
+  <w:comment w:id="10" w:author="Liam Berigan [2]" w:date="2023-05-04T09:20:00Z" w:initials="LB">
     <w:p>
       <w:pPr>
         <w:pStyle w:val="CommentText"/>
@@ -3531,19 +4541,43 @@
         <w:rPr>
           <w:rStyle w:val="CommentReference"/>
         </w:rPr>
+        <w:t>Fill in the consideration dates</w:t>
+      </w:r>
+    </w:p>
+  </w:comment>
+  <w:comment w:id="11" w:author="Liam Berigan [2]" w:date="2023-05-04T10:25:00Z" w:initials="LB">
+    <w:p>
+      <w:pPr>
+        <w:pStyle w:val="CommentText"/>
+      </w:pPr>
+      <w:r>
+        <w:rPr>
+          <w:rStyle w:val="CommentReference"/>
+        </w:rPr>
         <w:annotationRef/>
       </w:r>
       <w:r>
-        <w:t>Include information that clarifies that covariates are extracted to steps rather than points</w:t>
-      </w:r>
-    </w:p>
+        <w:t>Check these and make sure they were the only ones</w:t>
+      </w:r>
+    </w:p>
+  </w:comment>
+  <w:comment w:id="12" w:author="Liam Berigan" w:date="2023-05-25T11:26:00Z" w:initials="LB">
     <w:p>
       <w:pPr>
         <w:pStyle w:val="CommentText"/>
       </w:pPr>
+      <w:r>
+        <w:rPr>
+          <w:rStyle w:val="CommentReference"/>
+        </w:rPr>
+        <w:annotationRef/>
+      </w:r>
+      <w:r>
+        <w:t>place</w:t>
+      </w:r>
     </w:p>
   </w:comment>
-  <w:comment w:id="8" w:author="Liam Berigan [2]" w:date="2023-05-04T09:20:00Z" w:initials="LB">
+  <w:comment w:id="13" w:author="Liam Berigan" w:date="2023-05-25T11:26:00Z" w:initials="LB">
     <w:p>
       <w:pPr>
         <w:pStyle w:val="CommentText"/>
@@ -3555,61 +4589,26 @@
         <w:annotationRef/>
       </w:r>
       <w:r>
+        <w:t>other place</w:t>
+      </w:r>
+    </w:p>
+  </w:comment>
+  <w:comment w:id="14" w:author="Liam Berigan" w:date="2023-05-25T11:37:00Z" w:initials="LB">
+    <w:p>
+      <w:pPr>
+        <w:pStyle w:val="CommentText"/>
+      </w:pPr>
+      <w:r>
         <w:rPr>
           <w:rStyle w:val="CommentReference"/>
         </w:rPr>
-        <w:t>Fill in the consideration dates</w:t>
-      </w:r>
-    </w:p>
-  </w:comment>
-  <w:comment w:id="9" w:author="Liam Berigan" w:date="2023-05-23T09:54:00Z" w:initials="LB">
-    <w:p>
-      <w:pPr>
-        <w:pStyle w:val="CommentText"/>
-      </w:pPr>
-      <w:r>
-        <w:rPr>
-          <w:rStyle w:val="CommentReference"/>
-        </w:rPr>
         <w:annotationRef/>
       </w:r>
       <w:r>
-        <w:t>Don’t l</w:t>
-      </w:r>
-      <w:r>
-        <w:t>ove this section, but don’t know what to do with it</w:t>
-      </w:r>
-    </w:p>
-  </w:comment>
-  <w:comment w:id="10" w:author="Liam Berigan" w:date="2023-05-23T10:25:00Z" w:initials="LB">
-    <w:p>
-      <w:pPr>
-        <w:pStyle w:val="CommentText"/>
-      </w:pPr>
-      <w:r>
-        <w:rPr>
-          <w:rStyle w:val="CommentReference"/>
-        </w:rPr>
-        <w:annotationRef/>
-      </w:r>
-      <w:r>
-        <w:t>Add a major break at 0</w:t>
-      </w:r>
-    </w:p>
-  </w:comment>
-  <w:comment w:id="11" w:author="Liam Berigan" w:date="2023-05-23T10:25:00Z" w:initials="LB">
-    <w:p>
-      <w:pPr>
-        <w:pStyle w:val="CommentText"/>
-      </w:pPr>
-      <w:r>
-        <w:rPr>
-          <w:rStyle w:val="CommentReference"/>
-        </w:rPr>
-        <w:annotationRef/>
-      </w:r>
-      <w:r>
-        <w:t>Fix the pink- isn’t showing</w:t>
+        <w:t xml:space="preserve">Write out exceptions </w:t>
+      </w:r>
+      <w:r>
+        <w:t>list in appendix, put summary after validation results.</w:t>
       </w:r>
     </w:p>
   </w:comment>
@@ -3617,58 +4616,67 @@
 </file>
 
 <file path=word/commentsExtended.xml><?xml version="1.0" encoding="utf-8"?>
-<w15:commentsEx xmlns:wpc="http://schemas.microsoft.com/office/word/2010/wordprocessingCanvas" xmlns:cx="http://schemas.microsoft.com/office/drawing/2014/chartex" xmlns:cx1="http://schemas.microsoft.com/office/drawing/2015/9/8/chartex" xmlns:cx2="http://schemas.microsoft.com/office/drawing/2015/10/21/chartex" xmlns:cx3="http://schemas.microsoft.com/office/drawing/2016/5/9/chartex" xmlns:cx4="http://schemas.microsoft.com/office/drawing/2016/5/10/chartex" xmlns:cx5="http://schemas.microsoft.com/office/drawing/2016/5/11/chartex" xmlns:cx6="http://schemas.microsoft.com/office/drawing/2016/5/12/chartex" xmlns:cx7="http://schemas.microsoft.com/office/drawing/2016/5/13/chartex" xmlns:cx8="http://schemas.microsoft.com/office/drawing/2016/5/14/chartex" xmlns:mc="http://schemas.openxmlformats.org/markup-compatibility/2006" xmlns:aink="http://schemas.microsoft.com/office/drawing/2016/ink" xmlns:am3d="http://schemas.microsoft.com/office/drawing/2017/model3d" xmlns:o="urn:schemas-microsoft-com:office:office" xmlns:oel="http://schemas.microsoft.com/office/2019/extlst" xmlns:r="http://schemas.openxmlformats.org/officeDocument/2006/relationships" xmlns:m="http://schemas.openxmlformats.org/officeDocument/2006/math" xmlns:v="urn:schemas-microsoft-com:vml" xmlns:wp14="http://schemas.microsoft.com/office/word/2010/wordprocessingDrawing" xmlns:wp="http://schemas.openxmlformats.org/drawingml/2006/wordprocessingDrawing" xmlns:w10="urn:schemas-microsoft-com:office:word" xmlns:w="http://schemas.openxmlformats.org/wordprocessingml/2006/main" xmlns:w14="http://schemas.microsoft.com/office/word/2010/wordml" xmlns:w15="http://schemas.microsoft.com/office/word/2012/wordml" xmlns:w16cex="http://schemas.microsoft.com/office/word/2018/wordml/cex" xmlns:w16cid="http://schemas.microsoft.com/office/word/2016/wordml/cid" xmlns:w16="http://schemas.microsoft.com/office/word/2018/wordml" xmlns:w16sdtdh="http://schemas.microsoft.com/office/word/2020/wordml/sdtdatahash" xmlns:w16se="http://schemas.microsoft.com/office/word/2015/wordml/symex" xmlns:wpg="http://schemas.microsoft.com/office/word/2010/wordprocessingGroup" xmlns:wpi="http://schemas.microsoft.com/office/word/2010/wordprocessingInk" xmlns:wne="http://schemas.microsoft.com/office/word/2006/wordml" xmlns:wps="http://schemas.microsoft.com/office/word/2010/wordprocessingShape" mc:Ignorable="w14 w15 w16se w16cid w16 w16cex w16sdtdh wp14">
-  <w15:commentEx w15:paraId="3D93A2DC" w15:done="0"/>
-  <w15:commentEx w15:paraId="4D23A4FD" w15:done="0"/>
+<w15:commentsEx xmlns:wpc="http://schemas.microsoft.com/office/word/2010/wordprocessingCanvas" xmlns:cx="http://schemas.microsoft.com/office/drawing/2014/chartex" xmlns:cx1="http://schemas.microsoft.com/office/drawing/2015/9/8/chartex" xmlns:cx2="http://schemas.microsoft.com/office/drawing/2015/10/21/chartex" xmlns:cx3="http://schemas.microsoft.com/office/drawing/2016/5/9/chartex" xmlns:cx4="http://schemas.microsoft.com/office/drawing/2016/5/10/chartex" xmlns:cx5="http://schemas.microsoft.com/office/drawing/2016/5/11/chartex" xmlns:cx6="http://schemas.microsoft.com/office/drawing/2016/5/12/chartex" xmlns:cx7="http://schemas.microsoft.com/office/drawing/2016/5/13/chartex" xmlns:cx8="http://schemas.microsoft.com/office/drawing/2016/5/14/chartex" xmlns:mc="http://schemas.openxmlformats.org/markup-compatibility/2006" xmlns:aink="http://schemas.microsoft.com/office/drawing/2016/ink" xmlns:am3d="http://schemas.microsoft.com/office/drawing/2017/model3d" xmlns:o="urn:schemas-microsoft-com:office:office" xmlns:oel="http://schemas.microsoft.com/office/2019/extlst" xmlns:r="http://schemas.openxmlformats.org/officeDocument/2006/relationships" xmlns:m="http://schemas.openxmlformats.org/officeDocument/2006/math" xmlns:v="urn:schemas-microsoft-com:vml" xmlns:wp14="http://schemas.microsoft.com/office/word/2010/wordprocessingDrawing" xmlns:wp="http://schemas.openxmlformats.org/drawingml/2006/wordprocessingDrawing" xmlns:w10="urn:schemas-microsoft-com:office:word" xmlns:w="http://schemas.openxmlformats.org/wordprocessingml/2006/main" xmlns:w14="http://schemas.microsoft.com/office/word/2010/wordml" xmlns:w15="http://schemas.microsoft.com/office/word/2012/wordml" xmlns:w16cex="http://schemas.microsoft.com/office/word/2018/wordml/cex" xmlns:w16cid="http://schemas.microsoft.com/office/word/2016/wordml/cid" xmlns:w16="http://schemas.microsoft.com/office/word/2018/wordml" xmlns:w16du="http://schemas.microsoft.com/office/word/2023/wordml/word16du" xmlns:w16sdtdh="http://schemas.microsoft.com/office/word/2020/wordml/sdtdatahash" xmlns:w16se="http://schemas.microsoft.com/office/word/2015/wordml/symex" xmlns:wpg="http://schemas.microsoft.com/office/word/2010/wordprocessingGroup" xmlns:wpi="http://schemas.microsoft.com/office/word/2010/wordprocessingInk" xmlns:wne="http://schemas.microsoft.com/office/word/2006/wordml" xmlns:wps="http://schemas.microsoft.com/office/word/2010/wordprocessingShape" mc:Ignorable="w14 w15 w16se w16cid w16 w16cex w16sdtdh wp14">
+  <w15:commentEx w15:paraId="4F982EB9" w15:done="0"/>
+  <w15:commentEx w15:paraId="09466C25" w15:done="0"/>
+  <w15:commentEx w15:paraId="2C7C39B7" w15:paraIdParent="09466C25" w15:done="0"/>
+  <w15:commentEx w15:paraId="3FE474E6" w15:paraIdParent="09466C25" w15:done="0"/>
+  <w15:commentEx w15:paraId="4ECD0DEF" w15:done="0"/>
   <w15:commentEx w15:paraId="5574F169" w15:done="0"/>
   <w15:commentEx w15:paraId="5CB3F400" w15:done="0"/>
   <w15:commentEx w15:paraId="7F588557" w15:done="0"/>
   <w15:commentEx w15:paraId="314A0D4C" w15:done="0"/>
   <w15:commentEx w15:paraId="342D24AE" w15:done="0"/>
-  <w15:commentEx w15:paraId="6D8FCACE" w15:done="0"/>
   <w15:commentEx w15:paraId="28F036DA" w15:done="0"/>
-  <w15:commentEx w15:paraId="7524BDCC" w15:done="0"/>
-  <w15:commentEx w15:paraId="7FB488A5" w15:done="0"/>
-  <w15:commentEx w15:paraId="6E3501B0" w15:done="0"/>
+  <w15:commentEx w15:paraId="2D6470E2" w15:done="0"/>
+  <w15:commentEx w15:paraId="0520DEDA" w15:done="0"/>
+  <w15:commentEx w15:paraId="6FE8C515" w15:done="0"/>
+  <w15:commentEx w15:paraId="3C184071" w15:done="0"/>
 </w15:commentsEx>
 </file>
 
 <file path=word/commentsExtensible.xml><?xml version="1.0" encoding="utf-8"?>
-<w16cex:commentsExtensible xmlns:wpc="http://schemas.microsoft.com/office/word/2010/wordprocessingCanvas" xmlns:cx="http://schemas.microsoft.com/office/drawing/2014/chartex" xmlns:cx1="http://schemas.microsoft.com/office/drawing/2015/9/8/chartex" xmlns:cx2="http://schemas.microsoft.com/office/drawing/2015/10/21/chartex" xmlns:cx3="http://schemas.microsoft.com/office/drawing/2016/5/9/chartex" xmlns:cx4="http://schemas.microsoft.com/office/drawing/2016/5/10/chartex" xmlns:cx5="http://schemas.microsoft.com/office/drawing/2016/5/11/chartex" xmlns:cx6="http://schemas.microsoft.com/office/drawing/2016/5/12/chartex" xmlns:cx7="http://schemas.microsoft.com/office/drawing/2016/5/13/chartex" xmlns:cx8="http://schemas.microsoft.com/office/drawing/2016/5/14/chartex" xmlns:mc="http://schemas.openxmlformats.org/markup-compatibility/2006" xmlns:aink="http://schemas.microsoft.com/office/drawing/2016/ink" xmlns:am3d="http://schemas.microsoft.com/office/drawing/2017/model3d" xmlns:o="urn:schemas-microsoft-com:office:office" xmlns:oel="http://schemas.microsoft.com/office/2019/extlst" xmlns:r="http://schemas.openxmlformats.org/officeDocument/2006/relationships" xmlns:m="http://schemas.openxmlformats.org/officeDocument/2006/math" xmlns:v="urn:schemas-microsoft-com:vml" xmlns:wp14="http://schemas.microsoft.com/office/word/2010/wordprocessingDrawing" xmlns:wp="http://schemas.openxmlformats.org/drawingml/2006/wordprocessingDrawing" xmlns:w10="urn:schemas-microsoft-com:office:word" xmlns:w="http://schemas.openxmlformats.org/wordprocessingml/2006/main" xmlns:w14="http://schemas.microsoft.com/office/word/2010/wordml" xmlns:w15="http://schemas.microsoft.com/office/word/2012/wordml" xmlns:w16cex="http://schemas.microsoft.com/office/word/2018/wordml/cex" xmlns:w16cid="http://schemas.microsoft.com/office/word/2016/wordml/cid" xmlns:w16="http://schemas.microsoft.com/office/word/2018/wordml" xmlns:w16sdtdh="http://schemas.microsoft.com/office/word/2020/wordml/sdtdatahash" xmlns:w16se="http://schemas.microsoft.com/office/word/2015/wordml/symex" xmlns:wpg="http://schemas.microsoft.com/office/word/2010/wordprocessingGroup" xmlns:wpi="http://schemas.microsoft.com/office/word/2010/wordprocessingInk" xmlns:wne="http://schemas.microsoft.com/office/word/2006/wordml" xmlns:wps="http://schemas.microsoft.com/office/word/2010/wordprocessingShape" mc:Ignorable="w14 w15 w16se w16cid w16 w16cex w16sdtdh wp14">
-  <w16cex:commentExtensible w16cex:durableId="280F571B" w16cex:dateUtc="2023-05-17T17:37:00Z"/>
-  <w16cex:commentExtensible w16cex:durableId="27FB6B24" w16cex:dateUtc="2023-05-02T14:57:00Z"/>
+<w16cex:commentsExtensible xmlns:wpc="http://schemas.microsoft.com/office/word/2010/wordprocessingCanvas" xmlns:cx="http://schemas.microsoft.com/office/drawing/2014/chartex" xmlns:cx1="http://schemas.microsoft.com/office/drawing/2015/9/8/chartex" xmlns:cx2="http://schemas.microsoft.com/office/drawing/2015/10/21/chartex" xmlns:cx3="http://schemas.microsoft.com/office/drawing/2016/5/9/chartex" xmlns:cx4="http://schemas.microsoft.com/office/drawing/2016/5/10/chartex" xmlns:cx5="http://schemas.microsoft.com/office/drawing/2016/5/11/chartex" xmlns:cx6="http://schemas.microsoft.com/office/drawing/2016/5/12/chartex" xmlns:cx7="http://schemas.microsoft.com/office/drawing/2016/5/13/chartex" xmlns:cx8="http://schemas.microsoft.com/office/drawing/2016/5/14/chartex" xmlns:mc="http://schemas.openxmlformats.org/markup-compatibility/2006" xmlns:aink="http://schemas.microsoft.com/office/drawing/2016/ink" xmlns:am3d="http://schemas.microsoft.com/office/drawing/2017/model3d" xmlns:o="urn:schemas-microsoft-com:office:office" xmlns:oel="http://schemas.microsoft.com/office/2019/extlst" xmlns:r="http://schemas.openxmlformats.org/officeDocument/2006/relationships" xmlns:m="http://schemas.openxmlformats.org/officeDocument/2006/math" xmlns:v="urn:schemas-microsoft-com:vml" xmlns:wp14="http://schemas.microsoft.com/office/word/2010/wordprocessingDrawing" xmlns:wp="http://schemas.openxmlformats.org/drawingml/2006/wordprocessingDrawing" xmlns:w10="urn:schemas-microsoft-com:office:word" xmlns:w="http://schemas.openxmlformats.org/wordprocessingml/2006/main" xmlns:w14="http://schemas.microsoft.com/office/word/2010/wordml" xmlns:w15="http://schemas.microsoft.com/office/word/2012/wordml" xmlns:w16cex="http://schemas.microsoft.com/office/word/2018/wordml/cex" xmlns:w16cid="http://schemas.microsoft.com/office/word/2016/wordml/cid" xmlns:w16="http://schemas.microsoft.com/office/word/2018/wordml" xmlns:w16du="http://schemas.microsoft.com/office/word/2023/wordml/word16du" xmlns:w16sdtdh="http://schemas.microsoft.com/office/word/2020/wordml/sdtdatahash" xmlns:w16se="http://schemas.microsoft.com/office/word/2015/wordml/symex" xmlns:wpg="http://schemas.microsoft.com/office/word/2010/wordprocessingGroup" xmlns:wpi="http://schemas.microsoft.com/office/word/2010/wordprocessingInk" xmlns:wne="http://schemas.microsoft.com/office/word/2006/wordml" xmlns:wps="http://schemas.microsoft.com/office/word/2010/wordprocessingShape" mc:Ignorable="w14 w15 w16se w16cid w16 w16cex w16sdtdh wp14">
+  <w16cex:commentExtensible w16cex:durableId="2819B84E" w16cex:dateUtc="2023-05-25T14:34:00Z"/>
+  <w16cex:commentExtensible w16cex:durableId="2819B8E2" w16cex:dateUtc="2023-05-25T14:37:00Z"/>
+  <w16cex:commentExtensible w16cex:durableId="281C49F3" w16cex:dateUtc="2023-05-27T13:20:00Z"/>
+  <w16cex:commentExtensible w16cex:durableId="281C4C89" w16cex:dateUtc="2023-05-27T13:31:00Z"/>
+  <w16cex:commentExtensible w16cex:durableId="281B405C" w16cex:dateUtc="2023-05-26T18:27:00Z"/>
   <w16cex:commentExtensible w16cex:durableId="27FB6C44" w16cex:dateUtc="2023-05-02T15:02:00Z"/>
   <w16cex:commentExtensible w16cex:durableId="2810C26C" w16cex:dateUtc="2023-05-03T13:24:00Z"/>
   <w16cex:commentExtensible w16cex:durableId="27FC9F23" w16cex:dateUtc="2023-05-03T12:51:00Z"/>
   <w16cex:commentExtensible w16cex:durableId="2810CD73" w16cex:dateUtc="2023-05-18T20:14:00Z"/>
   <w16cex:commentExtensible w16cex:durableId="2810C80F" w16cex:dateUtc="2023-05-18T19:51:00Z"/>
-  <w16cex:commentExtensible w16cex:durableId="2810CB01" w16cex:dateUtc="2023-05-18T20:04:00Z"/>
   <w16cex:commentExtensible w16cex:durableId="27FDF757" w16cex:dateUtc="2023-05-04T13:20:00Z"/>
-  <w16cex:commentExtensible w16cex:durableId="28170BCF" w16cex:dateUtc="2023-05-23T13:54:00Z"/>
-  <w16cex:commentExtensible w16cex:durableId="28171325" w16cex:dateUtc="2023-05-23T14:25:00Z"/>
-  <w16cex:commentExtensible w16cex:durableId="28171301" w16cex:dateUtc="2023-05-23T14:25:00Z"/>
+  <w16cex:commentExtensible w16cex:durableId="27FE06A9" w16cex:dateUtc="2023-05-04T14:25:00Z"/>
+  <w16cex:commentExtensible w16cex:durableId="2819C45A" w16cex:dateUtc="2023-05-25T15:26:00Z"/>
+  <w16cex:commentExtensible w16cex:durableId="2819C470" w16cex:dateUtc="2023-05-25T15:26:00Z"/>
+  <w16cex:commentExtensible w16cex:durableId="2819C6E2" w16cex:dateUtc="2023-05-25T15:37:00Z"/>
 </w16cex:commentsExtensible>
 </file>
 
 <file path=word/commentsIds.xml><?xml version="1.0" encoding="utf-8"?>
-<w16cid:commentsIds xmlns:wpc="http://schemas.microsoft.com/office/word/2010/wordprocessingCanvas" xmlns:cx="http://schemas.microsoft.com/office/drawing/2014/chartex" xmlns:cx1="http://schemas.microsoft.com/office/drawing/2015/9/8/chartex" xmlns:cx2="http://schemas.microsoft.com/office/drawing/2015/10/21/chartex" xmlns:cx3="http://schemas.microsoft.com/office/drawing/2016/5/9/chartex" xmlns:cx4="http://schemas.microsoft.com/office/drawing/2016/5/10/chartex" xmlns:cx5="http://schemas.microsoft.com/office/drawing/2016/5/11/chartex" xmlns:cx6="http://schemas.microsoft.com/office/drawing/2016/5/12/chartex" xmlns:cx7="http://schemas.microsoft.com/office/drawing/2016/5/13/chartex" xmlns:cx8="http://schemas.microsoft.com/office/drawing/2016/5/14/chartex" xmlns:mc="http://schemas.openxmlformats.org/markup-compatibility/2006" xmlns:aink="http://schemas.microsoft.com/office/drawing/2016/ink" xmlns:am3d="http://schemas.microsoft.com/office/drawing/2017/model3d" xmlns:o="urn:schemas-microsoft-com:office:office" xmlns:oel="http://schemas.microsoft.com/office/2019/extlst" xmlns:r="http://schemas.openxmlformats.org/officeDocument/2006/relationships" xmlns:m="http://schemas.openxmlformats.org/officeDocument/2006/math" xmlns:v="urn:schemas-microsoft-com:vml" xmlns:wp14="http://schemas.microsoft.com/office/word/2010/wordprocessingDrawing" xmlns:wp="http://schemas.openxmlformats.org/drawingml/2006/wordprocessingDrawing" xmlns:w10="urn:schemas-microsoft-com:office:word" xmlns:w="http://schemas.openxmlformats.org/wordprocessingml/2006/main" xmlns:w14="http://schemas.microsoft.com/office/word/2010/wordml" xmlns:w15="http://schemas.microsoft.com/office/word/2012/wordml" xmlns:w16cex="http://schemas.microsoft.com/office/word/2018/wordml/cex" xmlns:w16cid="http://schemas.microsoft.com/office/word/2016/wordml/cid" xmlns:w16="http://schemas.microsoft.com/office/word/2018/wordml" xmlns:w16sdtdh="http://schemas.microsoft.com/office/word/2020/wordml/sdtdatahash" xmlns:w16se="http://schemas.microsoft.com/office/word/2015/wordml/symex" xmlns:wpg="http://schemas.microsoft.com/office/word/2010/wordprocessingGroup" xmlns:wpi="http://schemas.microsoft.com/office/word/2010/wordprocessingInk" xmlns:wne="http://schemas.microsoft.com/office/word/2006/wordml" xmlns:wps="http://schemas.microsoft.com/office/word/2010/wordprocessingShape" mc:Ignorable="w14 w15 w16se w16cid w16 w16cex w16sdtdh wp14">
-  <w16cid:commentId w16cid:paraId="3D93A2DC" w16cid:durableId="280F571B"/>
-  <w16cid:commentId w16cid:paraId="4D23A4FD" w16cid:durableId="27FB6B24"/>
+<w16cid:commentsIds xmlns:wpc="http://schemas.microsoft.com/office/word/2010/wordprocessingCanvas" xmlns:cx="http://schemas.microsoft.com/office/drawing/2014/chartex" xmlns:cx1="http://schemas.microsoft.com/office/drawing/2015/9/8/chartex" xmlns:cx2="http://schemas.microsoft.com/office/drawing/2015/10/21/chartex" xmlns:cx3="http://schemas.microsoft.com/office/drawing/2016/5/9/chartex" xmlns:cx4="http://schemas.microsoft.com/office/drawing/2016/5/10/chartex" xmlns:cx5="http://schemas.microsoft.com/office/drawing/2016/5/11/chartex" xmlns:cx6="http://schemas.microsoft.com/office/drawing/2016/5/12/chartex" xmlns:cx7="http://schemas.microsoft.com/office/drawing/2016/5/13/chartex" xmlns:cx8="http://schemas.microsoft.com/office/drawing/2016/5/14/chartex" xmlns:mc="http://schemas.openxmlformats.org/markup-compatibility/2006" xmlns:aink="http://schemas.microsoft.com/office/drawing/2016/ink" xmlns:am3d="http://schemas.microsoft.com/office/drawing/2017/model3d" xmlns:o="urn:schemas-microsoft-com:office:office" xmlns:oel="http://schemas.microsoft.com/office/2019/extlst" xmlns:r="http://schemas.openxmlformats.org/officeDocument/2006/relationships" xmlns:m="http://schemas.openxmlformats.org/officeDocument/2006/math" xmlns:v="urn:schemas-microsoft-com:vml" xmlns:wp14="http://schemas.microsoft.com/office/word/2010/wordprocessingDrawing" xmlns:wp="http://schemas.openxmlformats.org/drawingml/2006/wordprocessingDrawing" xmlns:w10="urn:schemas-microsoft-com:office:word" xmlns:w="http://schemas.openxmlformats.org/wordprocessingml/2006/main" xmlns:w14="http://schemas.microsoft.com/office/word/2010/wordml" xmlns:w15="http://schemas.microsoft.com/office/word/2012/wordml" xmlns:w16cex="http://schemas.microsoft.com/office/word/2018/wordml/cex" xmlns:w16cid="http://schemas.microsoft.com/office/word/2016/wordml/cid" xmlns:w16="http://schemas.microsoft.com/office/word/2018/wordml" xmlns:w16du="http://schemas.microsoft.com/office/word/2023/wordml/word16du" xmlns:w16sdtdh="http://schemas.microsoft.com/office/word/2020/wordml/sdtdatahash" xmlns:w16se="http://schemas.microsoft.com/office/word/2015/wordml/symex" xmlns:wpg="http://schemas.microsoft.com/office/word/2010/wordprocessingGroup" xmlns:wpi="http://schemas.microsoft.com/office/word/2010/wordprocessingInk" xmlns:wne="http://schemas.microsoft.com/office/word/2006/wordml" xmlns:wps="http://schemas.microsoft.com/office/word/2010/wordprocessingShape" mc:Ignorable="w14 w15 w16se w16cid w16 w16cex w16sdtdh wp14">
+  <w16cid:commentId w16cid:paraId="4F982EB9" w16cid:durableId="2819B84E"/>
+  <w16cid:commentId w16cid:paraId="09466C25" w16cid:durableId="2819B8E2"/>
+  <w16cid:commentId w16cid:paraId="2C7C39B7" w16cid:durableId="281C49F3"/>
+  <w16cid:commentId w16cid:paraId="3FE474E6" w16cid:durableId="281C4C89"/>
+  <w16cid:commentId w16cid:paraId="4ECD0DEF" w16cid:durableId="281B405C"/>
   <w16cid:commentId w16cid:paraId="5574F169" w16cid:durableId="27FB6C44"/>
   <w16cid:commentId w16cid:paraId="5CB3F400" w16cid:durableId="2810C26C"/>
   <w16cid:commentId w16cid:paraId="7F588557" w16cid:durableId="27FC9F23"/>
   <w16cid:commentId w16cid:paraId="314A0D4C" w16cid:durableId="2810CD73"/>
   <w16cid:commentId w16cid:paraId="342D24AE" w16cid:durableId="2810C80F"/>
-  <w16cid:commentId w16cid:paraId="6D8FCACE" w16cid:durableId="2810CB01"/>
   <w16cid:commentId w16cid:paraId="28F036DA" w16cid:durableId="27FDF757"/>
-  <w16cid:commentId w16cid:paraId="7524BDCC" w16cid:durableId="28170BCF"/>
-  <w16cid:commentId w16cid:paraId="7FB488A5" w16cid:durableId="28171325"/>
-  <w16cid:commentId w16cid:paraId="6E3501B0" w16cid:durableId="28171301"/>
+  <w16cid:commentId w16cid:paraId="2D6470E2" w16cid:durableId="27FE06A9"/>
+  <w16cid:commentId w16cid:paraId="0520DEDA" w16cid:durableId="2819C45A"/>
+  <w16cid:commentId w16cid:paraId="6FE8C515" w16cid:durableId="2819C470"/>
+  <w16cid:commentId w16cid:paraId="3C184071" w16cid:durableId="2819C6E2"/>
 </w16cid:commentsIds>
 </file>
 
 <file path=word/endnotes.xml><?xml version="1.0" encoding="utf-8"?>
-<w:endnotes xmlns:wpc="http://schemas.microsoft.com/office/word/2010/wordprocessingCanvas" xmlns:cx="http://schemas.microsoft.com/office/drawing/2014/chartex" xmlns:cx1="http://schemas.microsoft.com/office/drawing/2015/9/8/chartex" xmlns:cx2="http://schemas.microsoft.com/office/drawing/2015/10/21/chartex" xmlns:cx3="http://schemas.microsoft.com/office/drawing/2016/5/9/chartex" xmlns:cx4="http://schemas.microsoft.com/office/drawing/2016/5/10/chartex" xmlns:cx5="http://schemas.microsoft.com/office/drawing/2016/5/11/chartex" xmlns:cx6="http://schemas.microsoft.com/office/drawing/2016/5/12/chartex" xmlns:cx7="http://schemas.microsoft.com/office/drawing/2016/5/13/chartex" xmlns:cx8="http://schemas.microsoft.com/office/drawing/2016/5/14/chartex" xmlns:mc="http://schemas.openxmlformats.org/markup-compatibility/2006" xmlns:aink="http://schemas.microsoft.com/office/drawing/2016/ink" xmlns:am3d="http://schemas.microsoft.com/office/drawing/2017/model3d" xmlns:o="urn:schemas-microsoft-com:office:office" xmlns:oel="http://schemas.microsoft.com/office/2019/extlst" xmlns:r="http://schemas.openxmlformats.org/officeDocument/2006/relationships" xmlns:m="http://schemas.openxmlformats.org/officeDocument/2006/math" xmlns:v="urn:schemas-microsoft-com:vml" xmlns:wp14="http://schemas.microsoft.com/office/word/2010/wordprocessingDrawing" xmlns:wp="http://schemas.openxmlformats.org/drawingml/2006/wordprocessingDrawing" xmlns:w10="urn:schemas-microsoft-com:office:word" xmlns:w="http://schemas.openxmlformats.org/wordprocessingml/2006/main" xmlns:w14="http://schemas.microsoft.com/office/word/2010/wordml" xmlns:w15="http://schemas.microsoft.com/office/word/2012/wordml" xmlns:w16cex="http://schemas.microsoft.com/office/word/2018/wordml/cex" xmlns:w16cid="http://schemas.microsoft.com/office/word/2016/wordml/cid" xmlns:w16="http://schemas.microsoft.com/office/word/2018/wordml" xmlns:w16sdtdh="http://schemas.microsoft.com/office/word/2020/wordml/sdtdatahash" xmlns:w16se="http://schemas.microsoft.com/office/word/2015/wordml/symex" xmlns:wpg="http://schemas.microsoft.com/office/word/2010/wordprocessingGroup" xmlns:wpi="http://schemas.microsoft.com/office/word/2010/wordprocessingInk" xmlns:wne="http://schemas.microsoft.com/office/word/2006/wordml" xmlns:wps="http://schemas.microsoft.com/office/word/2010/wordprocessingShape" mc:Ignorable="w14 w15 w16se w16cid w16 w16cex w16sdtdh wp14">
+<w:endnotes xmlns:wpc="http://schemas.microsoft.com/office/word/2010/wordprocessingCanvas" xmlns:cx="http://schemas.microsoft.com/office/drawing/2014/chartex" xmlns:cx1="http://schemas.microsoft.com/office/drawing/2015/9/8/chartex" xmlns:cx2="http://schemas.microsoft.com/office/drawing/2015/10/21/chartex" xmlns:cx3="http://schemas.microsoft.com/office/drawing/2016/5/9/chartex" xmlns:cx4="http://schemas.microsoft.com/office/drawing/2016/5/10/chartex" xmlns:cx5="http://schemas.microsoft.com/office/drawing/2016/5/11/chartex" xmlns:cx6="http://schemas.microsoft.com/office/drawing/2016/5/12/chartex" xmlns:cx7="http://schemas.microsoft.com/office/drawing/2016/5/13/chartex" xmlns:cx8="http://schemas.microsoft.com/office/drawing/2016/5/14/chartex" xmlns:mc="http://schemas.openxmlformats.org/markup-compatibility/2006" xmlns:aink="http://schemas.microsoft.com/office/drawing/2016/ink" xmlns:am3d="http://schemas.microsoft.com/office/drawing/2017/model3d" xmlns:o="urn:schemas-microsoft-com:office:office" xmlns:oel="http://schemas.microsoft.com/office/2019/extlst" xmlns:r="http://schemas.openxmlformats.org/officeDocument/2006/relationships" xmlns:m="http://schemas.openxmlformats.org/officeDocument/2006/math" xmlns:v="urn:schemas-microsoft-com:vml" xmlns:wp14="http://schemas.microsoft.com/office/word/2010/wordprocessingDrawing" xmlns:wp="http://schemas.openxmlformats.org/drawingml/2006/wordprocessingDrawing" xmlns:w10="urn:schemas-microsoft-com:office:word" xmlns:w="http://schemas.openxmlformats.org/wordprocessingml/2006/main" xmlns:w14="http://schemas.microsoft.com/office/word/2010/wordml" xmlns:w15="http://schemas.microsoft.com/office/word/2012/wordml" xmlns:w16cex="http://schemas.microsoft.com/office/word/2018/wordml/cex" xmlns:w16cid="http://schemas.microsoft.com/office/word/2016/wordml/cid" xmlns:w16="http://schemas.microsoft.com/office/word/2018/wordml" xmlns:w16du="http://schemas.microsoft.com/office/word/2023/wordml/word16du" xmlns:w16sdtdh="http://schemas.microsoft.com/office/word/2020/wordml/sdtdatahash" xmlns:w16se="http://schemas.microsoft.com/office/word/2015/wordml/symex" xmlns:wpg="http://schemas.microsoft.com/office/word/2010/wordprocessingGroup" xmlns:wpi="http://schemas.microsoft.com/office/word/2010/wordprocessingInk" xmlns:wne="http://schemas.microsoft.com/office/word/2006/wordml" xmlns:wps="http://schemas.microsoft.com/office/word/2010/wordprocessingShape" mc:Ignorable="w14 w15 w16se w16cid w16 w16cex w16sdtdh wp14">
   <w:endnote w:type="separator" w:id="-1">
     <w:p>
       <w:pPr>
@@ -3700,7 +4708,7 @@
 </file>
 
 <file path=word/footer1.xml><?xml version="1.0" encoding="utf-8"?>
-<w:ftr xmlns:wpc="http://schemas.microsoft.com/office/word/2010/wordprocessingCanvas" xmlns:cx="http://schemas.microsoft.com/office/drawing/2014/chartex" xmlns:cx1="http://schemas.microsoft.com/office/drawing/2015/9/8/chartex" xmlns:cx2="http://schemas.microsoft.com/office/drawing/2015/10/21/chartex" xmlns:cx3="http://schemas.microsoft.com/office/drawing/2016/5/9/chartex" xmlns:cx4="http://schemas.microsoft.com/office/drawing/2016/5/10/chartex" xmlns:cx5="http://schemas.microsoft.com/office/drawing/2016/5/11/chartex" xmlns:cx6="http://schemas.microsoft.com/office/drawing/2016/5/12/chartex" xmlns:cx7="http://schemas.microsoft.com/office/drawing/2016/5/13/chartex" xmlns:cx8="http://schemas.microsoft.com/office/drawing/2016/5/14/chartex" xmlns:mc="http://schemas.openxmlformats.org/markup-compatibility/2006" xmlns:aink="http://schemas.microsoft.com/office/drawing/2016/ink" xmlns:am3d="http://schemas.microsoft.com/office/drawing/2017/model3d" xmlns:o="urn:schemas-microsoft-com:office:office" xmlns:oel="http://schemas.microsoft.com/office/2019/extlst" xmlns:r="http://schemas.openxmlformats.org/officeDocument/2006/relationships" xmlns:m="http://schemas.openxmlformats.org/officeDocument/2006/math" xmlns:v="urn:schemas-microsoft-com:vml" xmlns:wp14="http://schemas.microsoft.com/office/word/2010/wordprocessingDrawing" xmlns:wp="http://schemas.openxmlformats.org/drawingml/2006/wordprocessingDrawing" xmlns:w10="urn:schemas-microsoft-com:office:word" xmlns:w="http://schemas.openxmlformats.org/wordprocessingml/2006/main" xmlns:w14="http://schemas.microsoft.com/office/word/2010/wordml" xmlns:w15="http://schemas.microsoft.com/office/word/2012/wordml" xmlns:w16cex="http://schemas.microsoft.com/office/word/2018/wordml/cex" xmlns:w16cid="http://schemas.microsoft.com/office/word/2016/wordml/cid" xmlns:w16="http://schemas.microsoft.com/office/word/2018/wordml" xmlns:w16sdtdh="http://schemas.microsoft.com/office/word/2020/wordml/sdtdatahash" xmlns:w16se="http://schemas.microsoft.com/office/word/2015/wordml/symex" xmlns:wpg="http://schemas.microsoft.com/office/word/2010/wordprocessingGroup" xmlns:wpi="http://schemas.microsoft.com/office/word/2010/wordprocessingInk" xmlns:wne="http://schemas.microsoft.com/office/word/2006/wordml" xmlns:wps="http://schemas.microsoft.com/office/word/2010/wordprocessingShape" mc:Ignorable="w14 w15 w16se w16cid w16 w16cex w16sdtdh wp14">
+<w:ftr xmlns:wpc="http://schemas.microsoft.com/office/word/2010/wordprocessingCanvas" xmlns:cx="http://schemas.microsoft.com/office/drawing/2014/chartex" xmlns:cx1="http://schemas.microsoft.com/office/drawing/2015/9/8/chartex" xmlns:cx2="http://schemas.microsoft.com/office/drawing/2015/10/21/chartex" xmlns:cx3="http://schemas.microsoft.com/office/drawing/2016/5/9/chartex" xmlns:cx4="http://schemas.microsoft.com/office/drawing/2016/5/10/chartex" xmlns:cx5="http://schemas.microsoft.com/office/drawing/2016/5/11/chartex" xmlns:cx6="http://schemas.microsoft.com/office/drawing/2016/5/12/chartex" xmlns:cx7="http://schemas.microsoft.com/office/drawing/2016/5/13/chartex" xmlns:cx8="http://schemas.microsoft.com/office/drawing/2016/5/14/chartex" xmlns:mc="http://schemas.openxmlformats.org/markup-compatibility/2006" xmlns:aink="http://schemas.microsoft.com/office/drawing/2016/ink" xmlns:am3d="http://schemas.microsoft.com/office/drawing/2017/model3d" xmlns:o="urn:schemas-microsoft-com:office:office" xmlns:oel="http://schemas.microsoft.com/office/2019/extlst" xmlns:r="http://schemas.openxmlformats.org/officeDocument/2006/relationships" xmlns:m="http://schemas.openxmlformats.org/officeDocument/2006/math" xmlns:v="urn:schemas-microsoft-com:vml" xmlns:wp14="http://schemas.microsoft.com/office/word/2010/wordprocessingDrawing" xmlns:wp="http://schemas.openxmlformats.org/drawingml/2006/wordprocessingDrawing" xmlns:w10="urn:schemas-microsoft-com:office:word" xmlns:w="http://schemas.openxmlformats.org/wordprocessingml/2006/main" xmlns:w14="http://schemas.microsoft.com/office/word/2010/wordml" xmlns:w15="http://schemas.microsoft.com/office/word/2012/wordml" xmlns:w16cex="http://schemas.microsoft.com/office/word/2018/wordml/cex" xmlns:w16cid="http://schemas.microsoft.com/office/word/2016/wordml/cid" xmlns:w16="http://schemas.microsoft.com/office/word/2018/wordml" xmlns:w16du="http://schemas.microsoft.com/office/word/2023/wordml/word16du" xmlns:w16sdtdh="http://schemas.microsoft.com/office/word/2020/wordml/sdtdatahash" xmlns:w16se="http://schemas.microsoft.com/office/word/2015/wordml/symex" xmlns:wpg="http://schemas.microsoft.com/office/word/2010/wordprocessingGroup" xmlns:wpi="http://schemas.microsoft.com/office/word/2010/wordprocessingInk" xmlns:wne="http://schemas.microsoft.com/office/word/2006/wordml" xmlns:wps="http://schemas.microsoft.com/office/word/2010/wordprocessingShape" mc:Ignorable="w14 w15 w16se w16cid w16 w16cex w16sdtdh wp14">
   <w:sdt>
     <w:sdtPr>
       <w:id w:val="-2048983932"/>
@@ -3753,7 +4761,7 @@
 </file>
 
 <file path=word/footnotes.xml><?xml version="1.0" encoding="utf-8"?>
-<w:footnotes xmlns:wpc="http://schemas.microsoft.com/office/word/2010/wordprocessingCanvas" xmlns:cx="http://schemas.microsoft.com/office/drawing/2014/chartex" xmlns:cx1="http://schemas.microsoft.com/office/drawing/2015/9/8/chartex" xmlns:cx2="http://schemas.microsoft.com/office/drawing/2015/10/21/chartex" xmlns:cx3="http://schemas.microsoft.com/office/drawing/2016/5/9/chartex" xmlns:cx4="http://schemas.microsoft.com/office/drawing/2016/5/10/chartex" xmlns:cx5="http://schemas.microsoft.com/office/drawing/2016/5/11/chartex" xmlns:cx6="http://schemas.microsoft.com/office/drawing/2016/5/12/chartex" xmlns:cx7="http://schemas.microsoft.com/office/drawing/2016/5/13/chartex" xmlns:cx8="http://schemas.microsoft.com/office/drawing/2016/5/14/chartex" xmlns:mc="http://schemas.openxmlformats.org/markup-compatibility/2006" xmlns:aink="http://schemas.microsoft.com/office/drawing/2016/ink" xmlns:am3d="http://schemas.microsoft.com/office/drawing/2017/model3d" xmlns:o="urn:schemas-microsoft-com:office:office" xmlns:oel="http://schemas.microsoft.com/office/2019/extlst" xmlns:r="http://schemas.openxmlformats.org/officeDocument/2006/relationships" xmlns:m="http://schemas.openxmlformats.org/officeDocument/2006/math" xmlns:v="urn:schemas-microsoft-com:vml" xmlns:wp14="http://schemas.microsoft.com/office/word/2010/wordprocessingDrawing" xmlns:wp="http://schemas.openxmlformats.org/drawingml/2006/wordprocessingDrawing" xmlns:w10="urn:schemas-microsoft-com:office:word" xmlns:w="http://schemas.openxmlformats.org/wordprocessingml/2006/main" xmlns:w14="http://schemas.microsoft.com/office/word/2010/wordml" xmlns:w15="http://schemas.microsoft.com/office/word/2012/wordml" xmlns:w16cex="http://schemas.microsoft.com/office/word/2018/wordml/cex" xmlns:w16cid="http://schemas.microsoft.com/office/word/2016/wordml/cid" xmlns:w16="http://schemas.microsoft.com/office/word/2018/wordml" xmlns:w16sdtdh="http://schemas.microsoft.com/office/word/2020/wordml/sdtdatahash" xmlns:w16se="http://schemas.microsoft.com/office/word/2015/wordml/symex" xmlns:wpg="http://schemas.microsoft.com/office/word/2010/wordprocessingGroup" xmlns:wpi="http://schemas.microsoft.com/office/word/2010/wordprocessingInk" xmlns:wne="http://schemas.microsoft.com/office/word/2006/wordml" xmlns:wps="http://schemas.microsoft.com/office/word/2010/wordprocessingShape" mc:Ignorable="w14 w15 w16se w16cid w16 w16cex w16sdtdh wp14">
+<w:footnotes xmlns:wpc="http://schemas.microsoft.com/office/word/2010/wordprocessingCanvas" xmlns:cx="http://schemas.microsoft.com/office/drawing/2014/chartex" xmlns:cx1="http://schemas.microsoft.com/office/drawing/2015/9/8/chartex" xmlns:cx2="http://schemas.microsoft.com/office/drawing/2015/10/21/chartex" xmlns:cx3="http://schemas.microsoft.com/office/drawing/2016/5/9/chartex" xmlns:cx4="http://schemas.microsoft.com/office/drawing/2016/5/10/chartex" xmlns:cx5="http://schemas.microsoft.com/office/drawing/2016/5/11/chartex" xmlns:cx6="http://schemas.microsoft.com/office/drawing/2016/5/12/chartex" xmlns:cx7="http://schemas.microsoft.com/office/drawing/2016/5/13/chartex" xmlns:cx8="http://schemas.microsoft.com/office/drawing/2016/5/14/chartex" xmlns:mc="http://schemas.openxmlformats.org/markup-compatibility/2006" xmlns:aink="http://schemas.microsoft.com/office/drawing/2016/ink" xmlns:am3d="http://schemas.microsoft.com/office/drawing/2017/model3d" xmlns:o="urn:schemas-microsoft-com:office:office" xmlns:oel="http://schemas.microsoft.com/office/2019/extlst" xmlns:r="http://schemas.openxmlformats.org/officeDocument/2006/relationships" xmlns:m="http://schemas.openxmlformats.org/officeDocument/2006/math" xmlns:v="urn:schemas-microsoft-com:vml" xmlns:wp14="http://schemas.microsoft.com/office/word/2010/wordprocessingDrawing" xmlns:wp="http://schemas.openxmlformats.org/drawingml/2006/wordprocessingDrawing" xmlns:w10="urn:schemas-microsoft-com:office:word" xmlns:w="http://schemas.openxmlformats.org/wordprocessingml/2006/main" xmlns:w14="http://schemas.microsoft.com/office/word/2010/wordml" xmlns:w15="http://schemas.microsoft.com/office/word/2012/wordml" xmlns:w16cex="http://schemas.microsoft.com/office/word/2018/wordml/cex" xmlns:w16cid="http://schemas.microsoft.com/office/word/2016/wordml/cid" xmlns:w16="http://schemas.microsoft.com/office/word/2018/wordml" xmlns:w16du="http://schemas.microsoft.com/office/word/2023/wordml/word16du" xmlns:w16sdtdh="http://schemas.microsoft.com/office/word/2020/wordml/sdtdatahash" xmlns:w16se="http://schemas.microsoft.com/office/word/2015/wordml/symex" xmlns:wpg="http://schemas.microsoft.com/office/word/2010/wordprocessingGroup" xmlns:wpi="http://schemas.microsoft.com/office/word/2010/wordprocessingInk" xmlns:wne="http://schemas.microsoft.com/office/word/2006/wordml" xmlns:wps="http://schemas.microsoft.com/office/word/2010/wordprocessingShape" mc:Ignorable="w14 w15 w16se w16cid w16 w16cex w16sdtdh wp14">
   <w:footnote w:type="separator" w:id="-1">
     <w:p>
       <w:pPr>
@@ -3785,7 +4793,7 @@
 </file>
 
 <file path=word/numbering.xml><?xml version="1.0" encoding="utf-8"?>
-<w:numbering xmlns:wpc="http://schemas.microsoft.com/office/word/2010/wordprocessingCanvas" xmlns:cx="http://schemas.microsoft.com/office/drawing/2014/chartex" xmlns:cx1="http://schemas.microsoft.com/office/drawing/2015/9/8/chartex" xmlns:cx2="http://schemas.microsoft.com/office/drawing/2015/10/21/chartex" xmlns:cx3="http://schemas.microsoft.com/office/drawing/2016/5/9/chartex" xmlns:cx4="http://schemas.microsoft.com/office/drawing/2016/5/10/chartex" xmlns:cx5="http://schemas.microsoft.com/office/drawing/2016/5/11/chartex" xmlns:cx6="http://schemas.microsoft.com/office/drawing/2016/5/12/chartex" xmlns:cx7="http://schemas.microsoft.com/office/drawing/2016/5/13/chartex" xmlns:cx8="http://schemas.microsoft.com/office/drawing/2016/5/14/chartex" xmlns:mc="http://schemas.openxmlformats.org/markup-compatibility/2006" xmlns:aink="http://schemas.microsoft.com/office/drawing/2016/ink" xmlns:am3d="http://schemas.microsoft.com/office/drawing/2017/model3d" xmlns:o="urn:schemas-microsoft-com:office:office" xmlns:oel="http://schemas.microsoft.com/office/2019/extlst" xmlns:r="http://schemas.openxmlformats.org/officeDocument/2006/relationships" xmlns:m="http://schemas.openxmlformats.org/officeDocument/2006/math" xmlns:v="urn:schemas-microsoft-com:vml" xmlns:wp14="http://schemas.microsoft.com/office/word/2010/wordprocessingDrawing" xmlns:wp="http://schemas.openxmlformats.org/drawingml/2006/wordprocessingDrawing" xmlns:w10="urn:schemas-microsoft-com:office:word" xmlns:w="http://schemas.openxmlformats.org/wordprocessingml/2006/main" xmlns:w14="http://schemas.microsoft.com/office/word/2010/wordml" xmlns:w15="http://schemas.microsoft.com/office/word/2012/wordml" xmlns:w16cex="http://schemas.microsoft.com/office/word/2018/wordml/cex" xmlns:w16cid="http://schemas.microsoft.com/office/word/2016/wordml/cid" xmlns:w16="http://schemas.microsoft.com/office/word/2018/wordml" xmlns:w16sdtdh="http://schemas.microsoft.com/office/word/2020/wordml/sdtdatahash" xmlns:w16se="http://schemas.microsoft.com/office/word/2015/wordml/symex" xmlns:wpg="http://schemas.microsoft.com/office/word/2010/wordprocessingGroup" xmlns:wpi="http://schemas.microsoft.com/office/word/2010/wordprocessingInk" xmlns:wne="http://schemas.microsoft.com/office/word/2006/wordml" xmlns:wps="http://schemas.microsoft.com/office/word/2010/wordprocessingShape" mc:Ignorable="w14 w15 w16se w16cid w16 w16cex w16sdtdh wp14">
+<w:numbering xmlns:wpc="http://schemas.microsoft.com/office/word/2010/wordprocessingCanvas" xmlns:cx="http://schemas.microsoft.com/office/drawing/2014/chartex" xmlns:cx1="http://schemas.microsoft.com/office/drawing/2015/9/8/chartex" xmlns:cx2="http://schemas.microsoft.com/office/drawing/2015/10/21/chartex" xmlns:cx3="http://schemas.microsoft.com/office/drawing/2016/5/9/chartex" xmlns:cx4="http://schemas.microsoft.com/office/drawing/2016/5/10/chartex" xmlns:cx5="http://schemas.microsoft.com/office/drawing/2016/5/11/chartex" xmlns:cx6="http://schemas.microsoft.com/office/drawing/2016/5/12/chartex" xmlns:cx7="http://schemas.microsoft.com/office/drawing/2016/5/13/chartex" xmlns:cx8="http://schemas.microsoft.com/office/drawing/2016/5/14/chartex" xmlns:mc="http://schemas.openxmlformats.org/markup-compatibility/2006" xmlns:aink="http://schemas.microsoft.com/office/drawing/2016/ink" xmlns:am3d="http://schemas.microsoft.com/office/drawing/2017/model3d" xmlns:o="urn:schemas-microsoft-com:office:office" xmlns:oel="http://schemas.microsoft.com/office/2019/extlst" xmlns:r="http://schemas.openxmlformats.org/officeDocument/2006/relationships" xmlns:m="http://schemas.openxmlformats.org/officeDocument/2006/math" xmlns:v="urn:schemas-microsoft-com:vml" xmlns:wp14="http://schemas.microsoft.com/office/word/2010/wordprocessingDrawing" xmlns:wp="http://schemas.openxmlformats.org/drawingml/2006/wordprocessingDrawing" xmlns:w10="urn:schemas-microsoft-com:office:word" xmlns:w="http://schemas.openxmlformats.org/wordprocessingml/2006/main" xmlns:w14="http://schemas.microsoft.com/office/word/2010/wordml" xmlns:w15="http://schemas.microsoft.com/office/word/2012/wordml" xmlns:w16cex="http://schemas.microsoft.com/office/word/2018/wordml/cex" xmlns:w16cid="http://schemas.microsoft.com/office/word/2016/wordml/cid" xmlns:w16="http://schemas.microsoft.com/office/word/2018/wordml" xmlns:w16du="http://schemas.microsoft.com/office/word/2023/wordml/word16du" xmlns:w16sdtdh="http://schemas.microsoft.com/office/word/2020/wordml/sdtdatahash" xmlns:w16se="http://schemas.microsoft.com/office/word/2015/wordml/symex" xmlns:wpg="http://schemas.microsoft.com/office/word/2010/wordprocessingGroup" xmlns:wpi="http://schemas.microsoft.com/office/word/2010/wordprocessingInk" xmlns:wne="http://schemas.microsoft.com/office/word/2006/wordml" xmlns:wps="http://schemas.microsoft.com/office/word/2010/wordprocessingShape" mc:Ignorable="w14 w15 w16se w16cid w16 w16cex w16sdtdh wp14">
   <w:abstractNum w:abstractNumId="0" w15:restartNumberingAfterBreak="0">
     <w:nsid w:val="01653D2A"/>
     <w:multiLevelType w:val="hybridMultilevel"/>
@@ -4370,7 +5378,7 @@
 </file>
 
 <file path=word/people.xml><?xml version="1.0" encoding="utf-8"?>
-<w15:people xmlns:wpc="http://schemas.microsoft.com/office/word/2010/wordprocessingCanvas" xmlns:cx="http://schemas.microsoft.com/office/drawing/2014/chartex" xmlns:cx1="http://schemas.microsoft.com/office/drawing/2015/9/8/chartex" xmlns:cx2="http://schemas.microsoft.com/office/drawing/2015/10/21/chartex" xmlns:cx3="http://schemas.microsoft.com/office/drawing/2016/5/9/chartex" xmlns:cx4="http://schemas.microsoft.com/office/drawing/2016/5/10/chartex" xmlns:cx5="http://schemas.microsoft.com/office/drawing/2016/5/11/chartex" xmlns:cx6="http://schemas.microsoft.com/office/drawing/2016/5/12/chartex" xmlns:cx7="http://schemas.microsoft.com/office/drawing/2016/5/13/chartex" xmlns:cx8="http://schemas.microsoft.com/office/drawing/2016/5/14/chartex" xmlns:mc="http://schemas.openxmlformats.org/markup-compatibility/2006" xmlns:aink="http://schemas.microsoft.com/office/drawing/2016/ink" xmlns:am3d="http://schemas.microsoft.com/office/drawing/2017/model3d" xmlns:o="urn:schemas-microsoft-com:office:office" xmlns:oel="http://schemas.microsoft.com/office/2019/extlst" xmlns:r="http://schemas.openxmlformats.org/officeDocument/2006/relationships" xmlns:m="http://schemas.openxmlformats.org/officeDocument/2006/math" xmlns:v="urn:schemas-microsoft-com:vml" xmlns:wp14="http://schemas.microsoft.com/office/word/2010/wordprocessingDrawing" xmlns:wp="http://schemas.openxmlformats.org/drawingml/2006/wordprocessingDrawing" xmlns:w10="urn:schemas-microsoft-com:office:word" xmlns:w="http://schemas.openxmlformats.org/wordprocessingml/2006/main" xmlns:w14="http://schemas.microsoft.com/office/word/2010/wordml" xmlns:w15="http://schemas.microsoft.com/office/word/2012/wordml" xmlns:w16cex="http://schemas.microsoft.com/office/word/2018/wordml/cex" xmlns:w16cid="http://schemas.microsoft.com/office/word/2016/wordml/cid" xmlns:w16="http://schemas.microsoft.com/office/word/2018/wordml" xmlns:w16sdtdh="http://schemas.microsoft.com/office/word/2020/wordml/sdtdatahash" xmlns:w16se="http://schemas.microsoft.com/office/word/2015/wordml/symex" xmlns:wpg="http://schemas.microsoft.com/office/word/2010/wordprocessingGroup" xmlns:wpi="http://schemas.microsoft.com/office/word/2010/wordprocessingInk" xmlns:wne="http://schemas.microsoft.com/office/word/2006/wordml" xmlns:wps="http://schemas.microsoft.com/office/word/2010/wordprocessingShape" mc:Ignorable="w14 w15 w16se w16cid w16 w16cex w16sdtdh wp14">
+<w15:people xmlns:wpc="http://schemas.microsoft.com/office/word/2010/wordprocessingCanvas" xmlns:cx="http://schemas.microsoft.com/office/drawing/2014/chartex" xmlns:cx1="http://schemas.microsoft.com/office/drawing/2015/9/8/chartex" xmlns:cx2="http://schemas.microsoft.com/office/drawing/2015/10/21/chartex" xmlns:cx3="http://schemas.microsoft.com/office/drawing/2016/5/9/chartex" xmlns:cx4="http://schemas.microsoft.com/office/drawing/2016/5/10/chartex" xmlns:cx5="http://schemas.microsoft.com/office/drawing/2016/5/11/chartex" xmlns:cx6="http://schemas.microsoft.com/office/drawing/2016/5/12/chartex" xmlns:cx7="http://schemas.microsoft.com/office/drawing/2016/5/13/chartex" xmlns:cx8="http://schemas.microsoft.com/office/drawing/2016/5/14/chartex" xmlns:mc="http://schemas.openxmlformats.org/markup-compatibility/2006" xmlns:aink="http://schemas.microsoft.com/office/drawing/2016/ink" xmlns:am3d="http://schemas.microsoft.com/office/drawing/2017/model3d" xmlns:o="urn:schemas-microsoft-com:office:office" xmlns:oel="http://schemas.microsoft.com/office/2019/extlst" xmlns:r="http://schemas.openxmlformats.org/officeDocument/2006/relationships" xmlns:m="http://schemas.openxmlformats.org/officeDocument/2006/math" xmlns:v="urn:schemas-microsoft-com:vml" xmlns:wp14="http://schemas.microsoft.com/office/word/2010/wordprocessingDrawing" xmlns:wp="http://schemas.openxmlformats.org/drawingml/2006/wordprocessingDrawing" xmlns:w10="urn:schemas-microsoft-com:office:word" xmlns:w="http://schemas.openxmlformats.org/wordprocessingml/2006/main" xmlns:w14="http://schemas.microsoft.com/office/word/2010/wordml" xmlns:w15="http://schemas.microsoft.com/office/word/2012/wordml" xmlns:w16cex="http://schemas.microsoft.com/office/word/2018/wordml/cex" xmlns:w16cid="http://schemas.microsoft.com/office/word/2016/wordml/cid" xmlns:w16="http://schemas.microsoft.com/office/word/2018/wordml" xmlns:w16du="http://schemas.microsoft.com/office/word/2023/wordml/word16du" xmlns:w16sdtdh="http://schemas.microsoft.com/office/word/2020/wordml/sdtdatahash" xmlns:w16se="http://schemas.microsoft.com/office/word/2015/wordml/symex" xmlns:wpg="http://schemas.microsoft.com/office/word/2010/wordprocessingGroup" xmlns:wpi="http://schemas.microsoft.com/office/word/2010/wordprocessingInk" xmlns:wne="http://schemas.microsoft.com/office/word/2006/wordml" xmlns:wps="http://schemas.microsoft.com/office/word/2010/wordprocessingShape" mc:Ignorable="w14 w15 w16se w16cid w16 w16cex w16sdtdh wp14">
   <w15:person w15:author="Liam Berigan">
     <w15:presenceInfo w15:providerId="None" w15:userId="Liam Berigan"/>
   </w15:person>

</xml_diff>